<commit_message>
Escrita sobre a implentação do algoritmo Goertzel
</commit_message>
<xml_diff>
--- a/docs/relintercalar/relat�riointercalar3183132466V1.docx
+++ b/docs/relintercalar/relat�riointercalar3183132466V1.docx
@@ -824,7 +824,7 @@
           <w:r>
             <w:fldChar w:fldCharType="separate"/>
           </w:r>
-          <w:hyperlink w:anchor="_Toc290678289" w:history="1">
+          <w:hyperlink w:anchor="_Toc290738348" w:history="1">
             <w:r>
               <w:rPr>
                 <w:rStyle w:val="Hiperligao"/>
@@ -851,7 +851,7 @@
                 <w:noProof/>
                 <w:webHidden/>
               </w:rPr>
-              <w:instrText xml:space="preserve"> PAGEREF _Toc290678289 \h </w:instrText>
+              <w:instrText xml:space="preserve"> PAGEREF _Toc290738348 \h </w:instrText>
             </w:r>
             <w:r>
               <w:rPr>
@@ -871,7 +871,7 @@
                 <w:noProof/>
                 <w:webHidden/>
               </w:rPr>
-              <w:t>2</w:t>
+              <w:t>5</w:t>
             </w:r>
             <w:r>
               <w:rPr>
@@ -894,27 +894,13 @@
               <w:lang w:eastAsia="pt-PT"/>
             </w:rPr>
           </w:pPr>
-          <w:hyperlink w:anchor="_Toc290678290" w:history="1">
+          <w:hyperlink w:anchor="_Toc290738349" w:history="1">
             <w:r>
               <w:rPr>
                 <w:rStyle w:val="Hiperligao"/>
                 <w:noProof/>
               </w:rPr>
-              <w:t>1.1 Introdução a</w:t>
-            </w:r>
-            <w:r>
-              <w:rPr>
-                <w:rStyle w:val="Hiperligao"/>
-                <w:noProof/>
-              </w:rPr>
-              <w:t>o</w:t>
-            </w:r>
-            <w:r>
-              <w:rPr>
-                <w:rStyle w:val="Hiperligao"/>
-                <w:noProof/>
-              </w:rPr>
-              <w:t xml:space="preserve"> Algoritmo Goertzel</w:t>
+              <w:t>1.1 Introdução ao Algoritmo Goertzel</w:t>
             </w:r>
             <w:r>
               <w:rPr>
@@ -935,7 +921,7 @@
                 <w:noProof/>
                 <w:webHidden/>
               </w:rPr>
-              <w:instrText xml:space="preserve"> PAGEREF _Toc290678290 \h </w:instrText>
+              <w:instrText xml:space="preserve"> PAGEREF _Toc290738349 \h </w:instrText>
             </w:r>
             <w:r>
               <w:rPr>
@@ -955,7 +941,7 @@
                 <w:noProof/>
                 <w:webHidden/>
               </w:rPr>
-              <w:t>2</w:t>
+              <w:t>5</w:t>
             </w:r>
             <w:r>
               <w:rPr>
@@ -978,7 +964,7 @@
               <w:lang w:eastAsia="pt-PT"/>
             </w:rPr>
           </w:pPr>
-          <w:hyperlink w:anchor="_Toc290678291" w:history="1">
+          <w:hyperlink w:anchor="_Toc290738350" w:history="1">
             <w:r>
               <w:rPr>
                 <w:rStyle w:val="Hiperligao"/>
@@ -1005,7 +991,7 @@
                 <w:noProof/>
                 <w:webHidden/>
               </w:rPr>
-              <w:instrText xml:space="preserve"> PAGEREF _Toc290678291 \h </w:instrText>
+              <w:instrText xml:space="preserve"> PAGEREF _Toc290738350 \h </w:instrText>
             </w:r>
             <w:r>
               <w:rPr>
@@ -1025,7 +1011,7 @@
                 <w:noProof/>
                 <w:webHidden/>
               </w:rPr>
-              <w:t>2</w:t>
+              <w:t>5</w:t>
             </w:r>
             <w:r>
               <w:rPr>
@@ -1048,7 +1034,7 @@
               <w:lang w:eastAsia="pt-PT"/>
             </w:rPr>
           </w:pPr>
-          <w:hyperlink w:anchor="_Toc290678292" w:history="1">
+          <w:hyperlink w:anchor="_Toc290738351" w:history="1">
             <w:r>
               <w:rPr>
                 <w:rStyle w:val="Hiperligao"/>
@@ -1075,7 +1061,7 @@
                 <w:noProof/>
                 <w:webHidden/>
               </w:rPr>
-              <w:instrText xml:space="preserve"> PAGEREF _Toc290678292 \h </w:instrText>
+              <w:instrText xml:space="preserve"> PAGEREF _Toc290738351 \h </w:instrText>
             </w:r>
             <w:r>
               <w:rPr>
@@ -1095,7 +1081,7 @@
                 <w:noProof/>
                 <w:webHidden/>
               </w:rPr>
-              <w:t>2</w:t>
+              <w:t>6</w:t>
             </w:r>
             <w:r>
               <w:rPr>
@@ -1118,13 +1104,13 @@
               <w:lang w:eastAsia="pt-PT"/>
             </w:rPr>
           </w:pPr>
-          <w:hyperlink w:anchor="_Toc290678293" w:history="1">
+          <w:hyperlink w:anchor="_Toc290738352" w:history="1">
             <w:r>
               <w:rPr>
                 <w:rStyle w:val="Hiperligao"/>
                 <w:noProof/>
               </w:rPr>
-              <w:t>2. Algoritmo de Goertzel</w:t>
+              <w:t>2.  Algoritmo de Goertzel</w:t>
             </w:r>
             <w:r>
               <w:rPr>
@@ -1145,7 +1131,7 @@
                 <w:noProof/>
                 <w:webHidden/>
               </w:rPr>
-              <w:instrText xml:space="preserve"> PAGEREF _Toc290678293 \h </w:instrText>
+              <w:instrText xml:space="preserve"> PAGEREF _Toc290738352 \h </w:instrText>
             </w:r>
             <w:r>
               <w:rPr>
@@ -1165,7 +1151,7 @@
                 <w:noProof/>
                 <w:webHidden/>
               </w:rPr>
-              <w:t>3</w:t>
+              <w:t>7</w:t>
             </w:r>
             <w:r>
               <w:rPr>
@@ -1188,7 +1174,7 @@
               <w:lang w:eastAsia="pt-PT"/>
             </w:rPr>
           </w:pPr>
-          <w:hyperlink w:anchor="_Toc290678294" w:history="1">
+          <w:hyperlink w:anchor="_Toc290738353" w:history="1">
             <w:r>
               <w:rPr>
                 <w:rStyle w:val="Hiperligao"/>
@@ -1215,7 +1201,7 @@
                 <w:noProof/>
                 <w:webHidden/>
               </w:rPr>
-              <w:instrText xml:space="preserve"> PAGEREF _Toc290678294 \h </w:instrText>
+              <w:instrText xml:space="preserve"> PAGEREF _Toc290738353 \h </w:instrText>
             </w:r>
             <w:r>
               <w:rPr>
@@ -1235,7 +1221,7 @@
                 <w:noProof/>
                 <w:webHidden/>
               </w:rPr>
-              <w:t>3</w:t>
+              <w:t>7</w:t>
             </w:r>
             <w:r>
               <w:rPr>
@@ -1258,7 +1244,7 @@
               <w:lang w:eastAsia="pt-PT"/>
             </w:rPr>
           </w:pPr>
-          <w:hyperlink w:anchor="_Toc290678295" w:history="1">
+          <w:hyperlink w:anchor="_Toc290738354" w:history="1">
             <w:r>
               <w:rPr>
                 <w:rStyle w:val="Hiperligao"/>
@@ -1286,7 +1272,7 @@
                 <w:noProof/>
                 <w:webHidden/>
               </w:rPr>
-              <w:instrText xml:space="preserve"> PAGEREF _Toc290678295 \h </w:instrText>
+              <w:instrText xml:space="preserve"> PAGEREF _Toc290738354 \h </w:instrText>
             </w:r>
             <w:r>
               <w:rPr>
@@ -1306,7 +1292,77 @@
                 <w:noProof/>
                 <w:webHidden/>
               </w:rPr>
-              <w:t>5</w:t>
+              <w:t>9</w:t>
+            </w:r>
+            <w:r>
+              <w:rPr>
+                <w:noProof/>
+                <w:webHidden/>
+              </w:rPr>
+              <w:fldChar w:fldCharType="end"/>
+            </w:r>
+          </w:hyperlink>
+        </w:p>
+        <w:p>
+          <w:pPr>
+            <w:pStyle w:val="ndice1"/>
+            <w:tabs>
+              <w:tab w:val="right" w:leader="dot" w:pos="8494"/>
+            </w:tabs>
+            <w:rPr>
+              <w:rFonts w:eastAsiaTheme="minorEastAsia"/>
+              <w:noProof/>
+              <w:lang w:eastAsia="pt-PT"/>
+            </w:rPr>
+          </w:pPr>
+          <w:hyperlink w:anchor="_Toc290738355" w:history="1">
+            <w:r>
+              <w:rPr>
+                <w:rStyle w:val="Hiperligao"/>
+                <w:noProof/>
+              </w:rPr>
+              <w:t>3. Implementação</w:t>
+            </w:r>
+            <w:r>
+              <w:rPr>
+                <w:noProof/>
+                <w:webHidden/>
+              </w:rPr>
+              <w:tab/>
+            </w:r>
+            <w:r>
+              <w:rPr>
+                <w:noProof/>
+                <w:webHidden/>
+              </w:rPr>
+              <w:fldChar w:fldCharType="begin"/>
+            </w:r>
+            <w:r>
+              <w:rPr>
+                <w:noProof/>
+                <w:webHidden/>
+              </w:rPr>
+              <w:instrText xml:space="preserve"> PAGEREF _Toc290738355 \h </w:instrText>
+            </w:r>
+            <w:r>
+              <w:rPr>
+                <w:noProof/>
+                <w:webHidden/>
+              </w:rPr>
+            </w:r>
+            <w:r>
+              <w:rPr>
+                <w:noProof/>
+                <w:webHidden/>
+              </w:rPr>
+              <w:fldChar w:fldCharType="separate"/>
+            </w:r>
+            <w:r>
+              <w:rPr>
+                <w:noProof/>
+                <w:webHidden/>
+              </w:rPr>
+              <w:t>10</w:t>
             </w:r>
             <w:r>
               <w:rPr>
@@ -1375,15 +1431,24 @@
         </w:rPr>
       </w:pPr>
       <w:r>
+        <w:rPr>
+          <w:smallCaps w:val="0"/>
+        </w:rPr>
         <w:fldChar w:fldCharType="begin"/>
       </w:r>
       <w:r>
+        <w:rPr>
+          <w:smallCaps w:val="0"/>
+        </w:rPr>
         <w:instrText xml:space="preserve"> TOC \h \z \c "Figura" </w:instrText>
       </w:r>
       <w:r>
+        <w:rPr>
+          <w:smallCaps w:val="0"/>
+        </w:rPr>
         <w:fldChar w:fldCharType="separate"/>
       </w:r>
-      <w:hyperlink r:id="rId9" w:anchor="_Toc290678296" w:history="1">
+      <w:hyperlink r:id="rId9" w:anchor="_Toc290738381" w:history="1">
         <w:r>
           <w:rPr>
             <w:rStyle w:val="Hiperligao"/>
@@ -1410,7 +1475,7 @@
             <w:noProof/>
             <w:webHidden/>
           </w:rPr>
-          <w:instrText xml:space="preserve"> PAGEREF _Toc290678296 \h </w:instrText>
+          <w:instrText xml:space="preserve"> PAGEREF _Toc290738381 \h </w:instrText>
         </w:r>
         <w:r>
           <w:rPr>
@@ -1430,7 +1495,7 @@
             <w:noProof/>
             <w:webHidden/>
           </w:rPr>
-          <w:t>5</w:t>
+          <w:t>8</w:t>
         </w:r>
         <w:r>
           <w:rPr>
@@ -1442,7 +1507,159 @@
       </w:hyperlink>
     </w:p>
     <w:p>
-      <w:r>
+      <w:pPr>
+        <w:pStyle w:val="ndicedeilustraes"/>
+        <w:tabs>
+          <w:tab w:val="right" w:leader="dot" w:pos="8494"/>
+        </w:tabs>
+        <w:rPr>
+          <w:rFonts w:eastAsiaTheme="minorEastAsia" w:cstheme="minorBidi"/>
+          <w:smallCaps w:val="0"/>
+          <w:noProof/>
+          <w:sz w:val="22"/>
+          <w:szCs w:val="22"/>
+          <w:lang w:eastAsia="pt-PT"/>
+        </w:rPr>
+      </w:pPr>
+      <w:hyperlink r:id="rId10" w:anchor="_Toc290738382" w:history="1">
+        <w:r>
+          <w:rPr>
+            <w:rStyle w:val="Hiperligao"/>
+            <w:noProof/>
+          </w:rPr>
+          <w:t>Figura 2 - Maquina de Estados do algoritmo de Goertzel</w:t>
+        </w:r>
+        <w:r>
+          <w:rPr>
+            <w:noProof/>
+            <w:webHidden/>
+          </w:rPr>
+          <w:tab/>
+        </w:r>
+        <w:r>
+          <w:rPr>
+            <w:noProof/>
+            <w:webHidden/>
+          </w:rPr>
+          <w:fldChar w:fldCharType="begin"/>
+        </w:r>
+        <w:r>
+          <w:rPr>
+            <w:noProof/>
+            <w:webHidden/>
+          </w:rPr>
+          <w:instrText xml:space="preserve"> PAGEREF _Toc290738382 \h </w:instrText>
+        </w:r>
+        <w:r>
+          <w:rPr>
+            <w:noProof/>
+            <w:webHidden/>
+          </w:rPr>
+        </w:r>
+        <w:r>
+          <w:rPr>
+            <w:noProof/>
+            <w:webHidden/>
+          </w:rPr>
+          <w:fldChar w:fldCharType="separate"/>
+        </w:r>
+        <w:r>
+          <w:rPr>
+            <w:noProof/>
+            <w:webHidden/>
+          </w:rPr>
+          <w:t>10</w:t>
+        </w:r>
+        <w:r>
+          <w:rPr>
+            <w:noProof/>
+            <w:webHidden/>
+          </w:rPr>
+          <w:fldChar w:fldCharType="end"/>
+        </w:r>
+      </w:hyperlink>
+    </w:p>
+    <w:p>
+      <w:pPr>
+        <w:pStyle w:val="ndicedeilustraes"/>
+        <w:tabs>
+          <w:tab w:val="right" w:leader="dot" w:pos="8494"/>
+        </w:tabs>
+        <w:rPr>
+          <w:rFonts w:eastAsiaTheme="minorEastAsia" w:cstheme="minorBidi"/>
+          <w:smallCaps w:val="0"/>
+          <w:noProof/>
+          <w:sz w:val="22"/>
+          <w:szCs w:val="22"/>
+          <w:lang w:eastAsia="pt-PT"/>
+        </w:rPr>
+      </w:pPr>
+      <w:hyperlink r:id="rId11" w:anchor="_Toc290738383" w:history="1">
+        <w:r>
+          <w:rPr>
+            <w:rStyle w:val="Hiperligao"/>
+            <w:noProof/>
+          </w:rPr>
+          <w:t>Figura 3- Arquitectura da Implementação</w:t>
+        </w:r>
+        <w:r>
+          <w:rPr>
+            <w:noProof/>
+            <w:webHidden/>
+          </w:rPr>
+          <w:tab/>
+        </w:r>
+        <w:r>
+          <w:rPr>
+            <w:noProof/>
+            <w:webHidden/>
+          </w:rPr>
+          <w:fldChar w:fldCharType="begin"/>
+        </w:r>
+        <w:r>
+          <w:rPr>
+            <w:noProof/>
+            <w:webHidden/>
+          </w:rPr>
+          <w:instrText xml:space="preserve"> PAGEREF _Toc290738383 \h </w:instrText>
+        </w:r>
+        <w:r>
+          <w:rPr>
+            <w:noProof/>
+            <w:webHidden/>
+          </w:rPr>
+        </w:r>
+        <w:r>
+          <w:rPr>
+            <w:noProof/>
+            <w:webHidden/>
+          </w:rPr>
+          <w:fldChar w:fldCharType="separate"/>
+        </w:r>
+        <w:r>
+          <w:rPr>
+            <w:noProof/>
+            <w:webHidden/>
+          </w:rPr>
+          <w:t>11</w:t>
+        </w:r>
+        <w:r>
+          <w:rPr>
+            <w:noProof/>
+            <w:webHidden/>
+          </w:rPr>
+          <w:fldChar w:fldCharType="end"/>
+        </w:r>
+      </w:hyperlink>
+    </w:p>
+    <w:p>
+      <w:r>
+        <w:rPr>
+          <w:rFonts w:cstheme="minorHAnsi"/>
+          <w:smallCaps/>
+          <w:sz w:val="20"/>
+          <w:szCs w:val="20"/>
+        </w:rPr>
         <w:fldChar w:fldCharType="end"/>
       </w:r>
     </w:p>
@@ -1465,7 +1682,7 @@
       <w:pPr>
         <w:pStyle w:val="Ttulo1"/>
       </w:pPr>
-      <w:bookmarkStart w:id="0" w:name="_Toc290678289"/>
+      <w:bookmarkStart w:id="0" w:name="_Toc290738348"/>
       <w:r>
         <w:lastRenderedPageBreak/>
         <w:t xml:space="preserve">1. </w:t>
@@ -1573,7 +1790,7 @@
       <w:pPr>
         <w:pStyle w:val="Ttulo2"/>
       </w:pPr>
-      <w:bookmarkStart w:id="1" w:name="_Toc290678290"/>
+      <w:bookmarkStart w:id="1" w:name="_Toc290738349"/>
       <w:r>
         <w:t xml:space="preserve">1.1 </w:t>
       </w:r>
@@ -1816,7 +2033,7 @@
       <w:pPr>
         <w:pStyle w:val="Ttulo2"/>
       </w:pPr>
-      <w:bookmarkStart w:id="2" w:name="_Toc290678291"/>
+      <w:bookmarkStart w:id="2" w:name="_Toc290738350"/>
       <w:r>
         <w:t>1.2 Goertzel vs Transformada de Fourier (FFT)</w:t>
       </w:r>
@@ -1961,7 +2178,7 @@
       <w:pPr>
         <w:pStyle w:val="Ttulo2"/>
       </w:pPr>
-      <w:bookmarkStart w:id="3" w:name="_Toc290678292"/>
+      <w:bookmarkStart w:id="3" w:name="_Toc290738351"/>
       <w:r>
         <w:lastRenderedPageBreak/>
         <w:t>1.3 Instrumento de estudo</w:t>
@@ -2240,12 +2457,12 @@
       <w:pPr>
         <w:pStyle w:val="Ttulo1"/>
       </w:pPr>
-      <w:bookmarkStart w:id="4" w:name="_Toc290678293"/>
     </w:p>
     <w:p>
       <w:pPr>
         <w:pStyle w:val="Ttulo1"/>
       </w:pPr>
+      <w:bookmarkStart w:id="4" w:name="_Toc290738352"/>
       <w:r>
         <w:t xml:space="preserve">2. </w:t>
       </w:r>
@@ -2272,7 +2489,7 @@
       <w:pPr>
         <w:pStyle w:val="Ttulo2"/>
       </w:pPr>
-      <w:bookmarkStart w:id="5" w:name="_Toc290678294"/>
+      <w:bookmarkStart w:id="5" w:name="_Toc290738353"/>
       <w:r>
         <w:t>2.1 Descrição</w:t>
       </w:r>
@@ -2321,23 +2538,13 @@
         </w:rPr>
         <w:t xml:space="preserve">foi criado por </w:t>
       </w:r>
-      <w:proofErr w:type="spellStart"/>
-      <w:r>
-        <w:rPr>
-          <w:rFonts w:ascii="Times New Roman" w:hAnsi="Times New Roman" w:cs="Times New Roman"/>
-          <w:sz w:val="24"/>
-          <w:szCs w:val="24"/>
-        </w:rPr>
-        <w:t>Gerald</w:t>
-      </w:r>
-      <w:proofErr w:type="spellEnd"/>
-      <w:r>
-        <w:rPr>
-          <w:rFonts w:ascii="Times New Roman" w:hAnsi="Times New Roman" w:cs="Times New Roman"/>
-          <w:sz w:val="24"/>
-          <w:szCs w:val="24"/>
-        </w:rPr>
-        <w:t xml:space="preserve"> Goertzel em 1958, este </w:t>
+      <w:r>
+        <w:rPr>
+          <w:rFonts w:ascii="Times New Roman" w:hAnsi="Times New Roman" w:cs="Times New Roman"/>
+          <w:sz w:val="24"/>
+          <w:szCs w:val="24"/>
+        </w:rPr>
+        <w:t xml:space="preserve">Gerald Goertzel em 1958, este </w:t>
       </w:r>
       <w:r>
         <w:rPr>
@@ -2566,7 +2773,6 @@
         </w:rPr>
         <w:t xml:space="preserve">O valor da frequência de amostragem </w:t>
       </w:r>
-      <w:proofErr w:type="spellStart"/>
       <w:r>
         <w:rPr>
           <w:rFonts w:ascii="Times New Roman" w:hAnsi="Times New Roman" w:cs="Times New Roman"/>
@@ -2583,17 +2789,7 @@
           <w:sz w:val="24"/>
           <w:szCs w:val="24"/>
         </w:rPr>
-        <w:t>s</w:t>
-      </w:r>
-      <w:proofErr w:type="spellEnd"/>
-      <w:r>
-        <w:rPr>
-          <w:rFonts w:ascii="Times New Roman" w:hAnsi="Times New Roman" w:cs="Times New Roman"/>
-          <w:i/>
-          <w:sz w:val="24"/>
-          <w:szCs w:val="24"/>
-        </w:rPr>
-        <w:t>.</w:t>
+        <w:t>s.</w:t>
       </w:r>
     </w:p>
     <w:p>
@@ -2619,7 +2815,6 @@
         </w:rPr>
         <w:t xml:space="preserve">O valor da frequência que se pretende detectar, </w:t>
       </w:r>
-      <w:proofErr w:type="spellStart"/>
       <w:r>
         <w:rPr>
           <w:rFonts w:ascii="Times New Roman" w:hAnsi="Times New Roman" w:cs="Times New Roman"/>
@@ -2629,7 +2824,6 @@
         </w:rPr>
         <w:t>Fn</w:t>
       </w:r>
-      <w:proofErr w:type="spellEnd"/>
       <w:r>
         <w:rPr>
           <w:rFonts w:ascii="Times New Roman" w:hAnsi="Times New Roman" w:cs="Times New Roman"/>
@@ -3355,7 +3549,8 @@
                       <w:szCs w:val="24"/>
                     </w:rPr>
                   </w:pPr>
-                  <w:bookmarkStart w:id="6" w:name="_Toc290678296"/>
+                  <w:bookmarkStart w:id="6" w:name="_Ref290735145"/>
+                  <w:bookmarkStart w:id="7" w:name="_Toc290738381"/>
                   <w:r>
                     <w:t xml:space="preserve">Figura </w:t>
                   </w:r>
@@ -3367,6 +3562,7 @@
                       <w:t>1</w:t>
                     </w:r>
                   </w:fldSimple>
+                  <w:bookmarkEnd w:id="6"/>
                   <w:r>
                     <w:t xml:space="preserve">- </w:t>
                   </w:r>
@@ -3376,7 +3572,7 @@
                   <w:r>
                     <w:t>.</w:t>
                   </w:r>
-                  <w:bookmarkEnd w:id="6"/>
+                  <w:bookmarkEnd w:id="7"/>
                 </w:p>
               </w:txbxContent>
             </v:textbox>
@@ -3426,7 +3622,7 @@
                     </pic:cNvPicPr>
                   </pic:nvPicPr>
                   <pic:blipFill>
-                    <a:blip r:embed="rId10" cstate="print"/>
+                    <a:blip r:embed="rId12" cstate="print"/>
                     <a:srcRect/>
                     <a:stretch>
                       <a:fillRect/>
@@ -3489,8 +3685,8 @@
           <w:szCs w:val="24"/>
         </w:rPr>
       </w:pPr>
-      <w:bookmarkStart w:id="7" w:name="_Ref290663586"/>
-      <w:bookmarkStart w:id="8" w:name="_Ref290663593"/>
+      <w:bookmarkStart w:id="8" w:name="_Ref290663586"/>
+      <w:bookmarkStart w:id="9" w:name="_Ref290663593"/>
     </w:p>
     <w:p>
       <w:pPr>
@@ -3564,8 +3760,8 @@
         </w:rPr>
       </w:pPr>
     </w:p>
-    <w:bookmarkEnd w:id="7"/>
     <w:bookmarkEnd w:id="8"/>
+    <w:bookmarkEnd w:id="9"/>
     <w:p>
       <w:pPr>
         <w:spacing w:line="360" w:lineRule="auto"/>
@@ -4102,7 +4298,7 @@
               </w:rPr>
               <w:t xml:space="preserve"> </w:t>
             </w:r>
-            <w:bookmarkStart w:id="9" w:name="_Ref290666680"/>
+            <w:bookmarkStart w:id="10" w:name="_Ref290666680"/>
             <w:r>
               <w:rPr>
                 <w:rFonts w:ascii="Times New Roman" w:eastAsiaTheme="minorEastAsia" w:hAnsi="Times New Roman" w:cs="Times New Roman"/>
@@ -4160,7 +4356,7 @@
               </w:rPr>
               <w:t>)</w:t>
             </w:r>
-            <w:bookmarkEnd w:id="9"/>
+            <w:bookmarkEnd w:id="10"/>
           </w:p>
         </w:tc>
       </w:tr>
@@ -4679,7 +4875,7 @@
                 <w:szCs w:val="24"/>
               </w:rPr>
             </w:pPr>
-            <w:bookmarkStart w:id="10" w:name="_Ref290671547"/>
+            <w:bookmarkStart w:id="11" w:name="_Ref290671547"/>
             <w:r>
               <w:rPr>
                 <w:rFonts w:ascii="Times New Roman" w:eastAsiaTheme="minorEastAsia" w:hAnsi="Times New Roman" w:cs="Times New Roman"/>
@@ -4737,7 +4933,7 @@
               </w:rPr>
               <w:t>)</w:t>
             </w:r>
-            <w:bookmarkEnd w:id="10"/>
+            <w:bookmarkEnd w:id="11"/>
           </w:p>
         </w:tc>
       </w:tr>
@@ -4836,7 +5032,7 @@
           <w:szCs w:val="24"/>
         </w:rPr>
       </w:pPr>
-      <w:bookmarkStart w:id="11" w:name="_Toc290678295"/>
+      <w:bookmarkStart w:id="12" w:name="_Toc290738354"/>
       <w:r>
         <w:rPr>
           <w:rFonts w:ascii="Times New Roman" w:eastAsiaTheme="minorEastAsia" w:hAnsi="Times New Roman" w:cs="Times New Roman"/>
@@ -4861,7 +5057,7 @@
         </w:rPr>
         <w:t xml:space="preserve"> Características do algoritmo de Goertzel</w:t>
       </w:r>
-      <w:bookmarkEnd w:id="11"/>
+      <w:bookmarkEnd w:id="12"/>
     </w:p>
     <w:p>
       <w:pPr>
@@ -5263,12 +5459,955 @@
           <w:rFonts w:eastAsiaTheme="minorEastAsia"/>
         </w:rPr>
       </w:pPr>
+      <w:bookmarkStart w:id="13" w:name="_Toc290738355"/>
       <w:r>
         <w:rPr>
           <w:rFonts w:eastAsiaTheme="minorEastAsia"/>
         </w:rPr>
         <w:lastRenderedPageBreak/>
         <w:t>3. Implementação</w:t>
+      </w:r>
+      <w:bookmarkEnd w:id="13"/>
+    </w:p>
+    <w:p/>
+    <w:p>
+      <w:pPr>
+        <w:spacing w:line="360" w:lineRule="auto"/>
+        <w:jc w:val="both"/>
+        <w:rPr>
+          <w:rFonts w:ascii="Times New Roman" w:eastAsiaTheme="minorEastAsia" w:hAnsi="Times New Roman" w:cs="Times New Roman"/>
+          <w:sz w:val="24"/>
+          <w:szCs w:val="24"/>
+        </w:rPr>
+      </w:pPr>
+      <w:r>
+        <w:rPr>
+          <w:rFonts w:ascii="Times New Roman" w:eastAsiaTheme="minorEastAsia" w:hAnsi="Times New Roman" w:cs="Times New Roman"/>
+          <w:sz w:val="24"/>
+          <w:szCs w:val="24"/>
+        </w:rPr>
+        <w:t xml:space="preserve">A </w:t>
+      </w:r>
+      <w:fldSimple w:instr=" REF _Ref290735117 \h  \* MERGEFORMAT ">
+        <w:r>
+          <w:rPr>
+            <w:rFonts w:ascii="Times New Roman" w:eastAsiaTheme="minorEastAsia" w:hAnsi="Times New Roman" w:cs="Times New Roman"/>
+            <w:sz w:val="24"/>
+            <w:szCs w:val="24"/>
+          </w:rPr>
+          <w:t>Figura 2</w:t>
+        </w:r>
+      </w:fldSimple>
+      <w:r>
+        <w:rPr>
+          <w:rFonts w:ascii="Times New Roman" w:eastAsiaTheme="minorEastAsia" w:hAnsi="Times New Roman" w:cs="Times New Roman"/>
+          <w:sz w:val="24"/>
+          <w:szCs w:val="24"/>
+        </w:rPr>
+        <w:t xml:space="preserve"> </w:t>
+      </w:r>
+      <w:r>
+        <w:rPr>
+          <w:rFonts w:ascii="Times New Roman" w:eastAsiaTheme="minorEastAsia" w:hAnsi="Times New Roman" w:cs="Times New Roman"/>
+          <w:sz w:val="24"/>
+          <w:szCs w:val="24"/>
+        </w:rPr>
+        <w:t>representa a má</w:t>
+      </w:r>
+      <w:r>
+        <w:rPr>
+          <w:rFonts w:ascii="Times New Roman" w:eastAsiaTheme="minorEastAsia" w:hAnsi="Times New Roman" w:cs="Times New Roman"/>
+          <w:sz w:val="24"/>
+          <w:szCs w:val="24"/>
+        </w:rPr>
+        <w:t xml:space="preserve">quina de estados da implementação algoritmo Goertzel, como foi </w:t>
+      </w:r>
+      <w:r>
+        <w:rPr>
+          <w:rFonts w:ascii="Times New Roman" w:eastAsiaTheme="minorEastAsia" w:hAnsi="Times New Roman" w:cs="Times New Roman"/>
+          <w:sz w:val="24"/>
+          <w:szCs w:val="24"/>
+        </w:rPr>
+        <w:t xml:space="preserve">representado na </w:t>
+      </w:r>
+      <w:fldSimple w:instr=" REF _Ref290735145 \h  \* MERGEFORMAT ">
+        <w:r>
+          <w:rPr>
+            <w:rFonts w:ascii="Times New Roman" w:eastAsiaTheme="minorEastAsia" w:hAnsi="Times New Roman" w:cs="Times New Roman"/>
+            <w:sz w:val="24"/>
+            <w:szCs w:val="24"/>
+          </w:rPr>
+          <w:t>Figura 1</w:t>
+        </w:r>
+      </w:fldSimple>
+      <w:r>
+        <w:rPr>
+          <w:rFonts w:ascii="Times New Roman" w:eastAsiaTheme="minorEastAsia" w:hAnsi="Times New Roman" w:cs="Times New Roman"/>
+          <w:sz w:val="24"/>
+          <w:szCs w:val="24"/>
+        </w:rPr>
+        <w:t xml:space="preserve"> este algoritmo é recursivo e necessita de três variáveis(Q0, Q1 e Q2) para calcular o modulo do espectro de amplitude da frequência que se deseja detectar.</w:t>
+      </w:r>
+    </w:p>
+    <w:p>
+      <w:pPr>
+        <w:spacing w:line="360" w:lineRule="auto"/>
+        <w:jc w:val="both"/>
+      </w:pPr>
+      <w:r>
+        <w:rPr>
+          <w:noProof/>
+          <w:lang w:eastAsia="pt-PT"/>
+        </w:rPr>
+        <w:drawing>
+          <wp:anchor distT="0" distB="0" distL="114300" distR="114300" simplePos="0" relativeHeight="251662847" behindDoc="1" locked="0" layoutInCell="1" allowOverlap="1">
+            <wp:simplePos x="0" y="0"/>
+            <wp:positionH relativeFrom="margin">
+              <wp:align>center</wp:align>
+            </wp:positionH>
+            <wp:positionV relativeFrom="margin">
+              <wp:posOffset>1575435</wp:posOffset>
+            </wp:positionV>
+            <wp:extent cx="2042160" cy="4338955"/>
+            <wp:effectExtent l="19050" t="0" r="0" b="0"/>
+            <wp:wrapSquare wrapText="bothSides"/>
+            <wp:docPr id="1" name="Imagem 1" descr="C:\Users\Sorcha\ISEL\PS\Projecto Final Curso\O-Maestro\docs\relintercalar\Goertzel Flowchart.jpg"/>
+            <wp:cNvGraphicFramePr>
+              <a:graphicFrameLocks xmlns:a="http://schemas.openxmlformats.org/drawingml/2006/main" noChangeAspect="1"/>
+            </wp:cNvGraphicFramePr>
+            <a:graphic xmlns:a="http://schemas.openxmlformats.org/drawingml/2006/main">
+              <a:graphicData uri="http://schemas.openxmlformats.org/drawingml/2006/picture">
+                <pic:pic xmlns:pic="http://schemas.openxmlformats.org/drawingml/2006/picture">
+                  <pic:nvPicPr>
+                    <pic:cNvPr id="0" name="Picture 1" descr="C:\Users\Sorcha\ISEL\PS\Projecto Final Curso\O-Maestro\docs\relintercalar\Goertzel Flowchart.jpg"/>
+                    <pic:cNvPicPr>
+                      <a:picLocks noChangeAspect="1" noChangeArrowheads="1"/>
+                    </pic:cNvPicPr>
+                  </pic:nvPicPr>
+                  <pic:blipFill>
+                    <a:blip r:embed="rId13" cstate="print"/>
+                    <a:srcRect/>
+                    <a:stretch>
+                      <a:fillRect/>
+                    </a:stretch>
+                  </pic:blipFill>
+                  <pic:spPr bwMode="auto">
+                    <a:xfrm>
+                      <a:off x="0" y="0"/>
+                      <a:ext cx="2042160" cy="4338955"/>
+                    </a:xfrm>
+                    <a:prstGeom prst="rect">
+                      <a:avLst/>
+                    </a:prstGeom>
+                    <a:noFill/>
+                    <a:ln w="9525">
+                      <a:noFill/>
+                      <a:miter lim="800000"/>
+                      <a:headEnd/>
+                      <a:tailEnd/>
+                    </a:ln>
+                  </pic:spPr>
+                </pic:pic>
+              </a:graphicData>
+            </a:graphic>
+          </wp:anchor>
+        </w:drawing>
+      </w:r>
+    </w:p>
+    <w:p>
+      <w:pPr>
+        <w:spacing w:line="360" w:lineRule="auto"/>
+        <w:jc w:val="both"/>
+      </w:pPr>
+    </w:p>
+    <w:p>
+      <w:pPr>
+        <w:spacing w:line="360" w:lineRule="auto"/>
+        <w:jc w:val="both"/>
+      </w:pPr>
+    </w:p>
+    <w:p>
+      <w:pPr>
+        <w:spacing w:line="360" w:lineRule="auto"/>
+        <w:jc w:val="both"/>
+      </w:pPr>
+    </w:p>
+    <w:p>
+      <w:pPr>
+        <w:spacing w:line="360" w:lineRule="auto"/>
+        <w:jc w:val="both"/>
+      </w:pPr>
+    </w:p>
+    <w:p>
+      <w:pPr>
+        <w:spacing w:line="360" w:lineRule="auto"/>
+        <w:jc w:val="both"/>
+      </w:pPr>
+    </w:p>
+    <w:p>
+      <w:pPr>
+        <w:spacing w:line="360" w:lineRule="auto"/>
+        <w:jc w:val="both"/>
+      </w:pPr>
+    </w:p>
+    <w:p>
+      <w:pPr>
+        <w:spacing w:line="360" w:lineRule="auto"/>
+        <w:jc w:val="both"/>
+      </w:pPr>
+    </w:p>
+    <w:p>
+      <w:pPr>
+        <w:spacing w:line="360" w:lineRule="auto"/>
+        <w:jc w:val="both"/>
+      </w:pPr>
+    </w:p>
+    <w:p>
+      <w:pPr>
+        <w:spacing w:line="360" w:lineRule="auto"/>
+        <w:jc w:val="both"/>
+      </w:pPr>
+    </w:p>
+    <w:p>
+      <w:pPr>
+        <w:spacing w:line="360" w:lineRule="auto"/>
+        <w:jc w:val="both"/>
+      </w:pPr>
+      <w:r>
+        <w:rPr>
+          <w:noProof/>
+        </w:rPr>
+        <w:pict>
+          <v:shape id="_x0000_s1038" type="#_x0000_t202" style="position:absolute;left:0;text-align:left;margin-left:102.95pt;margin-top:22.45pt;width:218.9pt;height:22.05pt;z-index:251666432" stroked="f">
+            <v:textbox inset="0,0,0,0">
+              <w:txbxContent>
+                <w:p>
+                  <w:pPr>
+                    <w:pStyle w:val="Legenda"/>
+                    <w:jc w:val="center"/>
+                    <w:rPr>
+                      <w:noProof/>
+                    </w:rPr>
+                  </w:pPr>
+                  <w:bookmarkStart w:id="14" w:name="_Ref290735117"/>
+                  <w:bookmarkStart w:id="15" w:name="_Toc290738382"/>
+                  <w:r>
+                    <w:t xml:space="preserve">Figura </w:t>
+                  </w:r>
+                  <w:fldSimple w:instr=" SEQ Figura \* ARABIC ">
+                    <w:r>
+                      <w:rPr>
+                        <w:noProof/>
+                      </w:rPr>
+                      <w:t>2</w:t>
+                    </w:r>
+                  </w:fldSimple>
+                  <w:bookmarkEnd w:id="14"/>
+                  <w:r>
+                    <w:t xml:space="preserve"> - Maquina de Estados do algoritmo de Goertzel</w:t>
+                  </w:r>
+                  <w:bookmarkEnd w:id="15"/>
+                </w:p>
+              </w:txbxContent>
+            </v:textbox>
+            <w10:wrap type="square"/>
+          </v:shape>
+        </w:pict>
+      </w:r>
+    </w:p>
+    <w:p>
+      <w:pPr>
+        <w:spacing w:line="360" w:lineRule="auto"/>
+        <w:jc w:val="both"/>
+        <w:rPr>
+          <w:rFonts w:ascii="Times New Roman" w:eastAsiaTheme="minorEastAsia" w:hAnsi="Times New Roman" w:cs="Times New Roman"/>
+          <w:sz w:val="24"/>
+          <w:szCs w:val="24"/>
+        </w:rPr>
+      </w:pPr>
+      <w:r>
+        <w:rPr>
+          <w:rFonts w:ascii="Times New Roman" w:eastAsiaTheme="minorEastAsia" w:hAnsi="Times New Roman" w:cs="Times New Roman"/>
+          <w:sz w:val="24"/>
+          <w:szCs w:val="24"/>
+        </w:rPr>
+        <w:t>Durante a implementação do algoritmo teve-se a preocupação da representação numérica das amostras recebidas como parâmetro</w:t>
+      </w:r>
+      <w:r>
+        <w:rPr>
+          <w:rFonts w:ascii="Times New Roman" w:eastAsiaTheme="minorEastAsia" w:hAnsi="Times New Roman" w:cs="Times New Roman"/>
+          <w:sz w:val="24"/>
+          <w:szCs w:val="24"/>
+        </w:rPr>
+        <w:t>,</w:t>
+      </w:r>
+      <w:r>
+        <w:rPr>
+          <w:rFonts w:ascii="Times New Roman" w:eastAsiaTheme="minorEastAsia" w:hAnsi="Times New Roman" w:cs="Times New Roman"/>
+          <w:sz w:val="24"/>
+          <w:szCs w:val="24"/>
+        </w:rPr>
+        <w:t xml:space="preserve"> para</w:t>
+      </w:r>
+      <w:r>
+        <w:rPr>
+          <w:rFonts w:ascii="Times New Roman" w:eastAsiaTheme="minorEastAsia" w:hAnsi="Times New Roman" w:cs="Times New Roman"/>
+          <w:sz w:val="24"/>
+          <w:szCs w:val="24"/>
+        </w:rPr>
+        <w:t xml:space="preserve"> se</w:t>
+      </w:r>
+      <w:r>
+        <w:rPr>
+          <w:rFonts w:ascii="Times New Roman" w:eastAsiaTheme="minorEastAsia" w:hAnsi="Times New Roman" w:cs="Times New Roman"/>
+          <w:sz w:val="24"/>
+          <w:szCs w:val="24"/>
+        </w:rPr>
+        <w:t xml:space="preserve"> perceber que representação seria a mais </w:t>
+      </w:r>
+      <w:r>
+        <w:rPr>
+          <w:rFonts w:ascii="Times New Roman" w:eastAsiaTheme="minorEastAsia" w:hAnsi="Times New Roman" w:cs="Times New Roman"/>
+          <w:sz w:val="24"/>
+          <w:szCs w:val="24"/>
+        </w:rPr>
+        <w:t>próxima</w:t>
+      </w:r>
+      <w:r>
+        <w:rPr>
+          <w:rFonts w:ascii="Times New Roman" w:eastAsiaTheme="minorEastAsia" w:hAnsi="Times New Roman" w:cs="Times New Roman"/>
+          <w:sz w:val="24"/>
+          <w:szCs w:val="24"/>
+        </w:rPr>
+        <w:t xml:space="preserve"> dos cálculos </w:t>
+      </w:r>
+      <w:r>
+        <w:rPr>
+          <w:rFonts w:ascii="Times New Roman" w:eastAsiaTheme="minorEastAsia" w:hAnsi="Times New Roman" w:cs="Times New Roman"/>
+          <w:sz w:val="24"/>
+          <w:szCs w:val="24"/>
+        </w:rPr>
+        <w:t xml:space="preserve">teóricos. Com este facto importante </w:t>
+      </w:r>
+      <w:r>
+        <w:rPr>
+          <w:rFonts w:ascii="Times New Roman" w:eastAsiaTheme="minorEastAsia" w:hAnsi="Times New Roman" w:cs="Times New Roman"/>
+          <w:sz w:val="24"/>
+          <w:szCs w:val="24"/>
+        </w:rPr>
+        <w:t>foi escolhida dois tipos de representação : inteiro e decimal.</w:t>
+      </w:r>
+    </w:p>
+    <w:p>
+      <w:pPr>
+        <w:spacing w:line="360" w:lineRule="auto"/>
+        <w:jc w:val="both"/>
+        <w:rPr>
+          <w:rFonts w:ascii="Times New Roman" w:eastAsiaTheme="minorEastAsia" w:hAnsi="Times New Roman" w:cs="Times New Roman"/>
+          <w:sz w:val="24"/>
+          <w:szCs w:val="24"/>
+        </w:rPr>
+      </w:pPr>
+      <w:r>
+        <w:rPr>
+          <w:rFonts w:ascii="Times New Roman" w:eastAsiaTheme="minorEastAsia" w:hAnsi="Times New Roman" w:cs="Times New Roman"/>
+          <w:sz w:val="24"/>
+          <w:szCs w:val="24"/>
+        </w:rPr>
+        <w:t>Com a</w:t>
+      </w:r>
+      <w:r>
+        <w:rPr>
+          <w:rFonts w:ascii="Times New Roman" w:eastAsiaTheme="minorEastAsia" w:hAnsi="Times New Roman" w:cs="Times New Roman"/>
+          <w:sz w:val="24"/>
+          <w:szCs w:val="24"/>
+        </w:rPr>
+        <w:t xml:space="preserve"> </w:t>
+      </w:r>
+      <w:r>
+        <w:rPr>
+          <w:rFonts w:ascii="Times New Roman" w:eastAsiaTheme="minorEastAsia" w:hAnsi="Times New Roman" w:cs="Times New Roman"/>
+          <w:sz w:val="24"/>
+          <w:szCs w:val="24"/>
+        </w:rPr>
+        <w:t xml:space="preserve">representação decimal foi </w:t>
+      </w:r>
+      <w:r>
+        <w:rPr>
+          <w:rFonts w:ascii="Times New Roman" w:eastAsiaTheme="minorEastAsia" w:hAnsi="Times New Roman" w:cs="Times New Roman"/>
+          <w:sz w:val="24"/>
+          <w:szCs w:val="24"/>
+        </w:rPr>
+        <w:t>verificado que</w:t>
+      </w:r>
+      <w:r>
+        <w:rPr>
+          <w:rFonts w:ascii="Times New Roman" w:eastAsiaTheme="minorEastAsia" w:hAnsi="Times New Roman" w:cs="Times New Roman"/>
+          <w:sz w:val="24"/>
+          <w:szCs w:val="24"/>
+        </w:rPr>
+        <w:t xml:space="preserve"> </w:t>
+      </w:r>
+      <w:r>
+        <w:rPr>
+          <w:rFonts w:ascii="Times New Roman" w:eastAsiaTheme="minorEastAsia" w:hAnsi="Times New Roman" w:cs="Times New Roman"/>
+          <w:sz w:val="24"/>
+          <w:szCs w:val="24"/>
+        </w:rPr>
+        <w:t xml:space="preserve">é igual aos resultados teóricos do algoritmo, enquanto com a representação inteira foi verificado que </w:t>
+      </w:r>
+      <w:r>
+        <w:rPr>
+          <w:rFonts w:ascii="Times New Roman" w:eastAsiaTheme="minorEastAsia" w:hAnsi="Times New Roman" w:cs="Times New Roman"/>
+          <w:sz w:val="24"/>
+          <w:szCs w:val="24"/>
+        </w:rPr>
+        <w:t>muito próxima desse resultados.</w:t>
+      </w:r>
+    </w:p>
+    <w:p>
+      <w:pPr>
+        <w:spacing w:line="360" w:lineRule="auto"/>
+        <w:jc w:val="both"/>
+        <w:rPr>
+          <w:rFonts w:ascii="Times New Roman" w:eastAsiaTheme="minorEastAsia" w:hAnsi="Times New Roman" w:cs="Times New Roman"/>
+          <w:sz w:val="24"/>
+          <w:szCs w:val="24"/>
+        </w:rPr>
+      </w:pPr>
+      <w:r>
+        <w:rPr>
+          <w:rFonts w:ascii="Times New Roman" w:eastAsiaTheme="minorEastAsia" w:hAnsi="Times New Roman" w:cs="Times New Roman"/>
+          <w:sz w:val="24"/>
+          <w:szCs w:val="24"/>
+        </w:rPr>
+        <w:t xml:space="preserve">Também durante a </w:t>
+      </w:r>
+      <w:r>
+        <w:rPr>
+          <w:rFonts w:ascii="Times New Roman" w:eastAsiaTheme="minorEastAsia" w:hAnsi="Times New Roman" w:cs="Times New Roman"/>
+          <w:sz w:val="24"/>
+          <w:szCs w:val="24"/>
+        </w:rPr>
+        <w:t>implementação foi detectado que o G</w:t>
+      </w:r>
+      <w:r>
+        <w:rPr>
+          <w:rFonts w:ascii="Times New Roman" w:eastAsiaTheme="minorEastAsia" w:hAnsi="Times New Roman" w:cs="Times New Roman"/>
+          <w:sz w:val="24"/>
+          <w:szCs w:val="24"/>
+        </w:rPr>
+        <w:t>oertzel calcula apenas a parte positiva do espectro de amplitude(espe</w:t>
+      </w:r>
+      <w:r>
+        <w:rPr>
+          <w:rFonts w:ascii="Times New Roman" w:eastAsiaTheme="minorEastAsia" w:hAnsi="Times New Roman" w:cs="Times New Roman"/>
+          <w:sz w:val="24"/>
+          <w:szCs w:val="24"/>
+        </w:rPr>
+        <w:t>ctro bilateral</w:t>
+      </w:r>
+      <w:r>
+        <w:rPr>
+          <w:rFonts w:ascii="Times New Roman" w:eastAsiaTheme="minorEastAsia" w:hAnsi="Times New Roman" w:cs="Times New Roman"/>
+          <w:sz w:val="24"/>
+          <w:szCs w:val="24"/>
+        </w:rPr>
+        <w:t xml:space="preserve">) </w:t>
+      </w:r>
+      <w:r>
+        <w:rPr>
+          <w:rFonts w:ascii="Times New Roman" w:eastAsiaTheme="minorEastAsia" w:hAnsi="Times New Roman" w:cs="Times New Roman"/>
+          <w:sz w:val="24"/>
+          <w:szCs w:val="24"/>
+        </w:rPr>
+        <w:t xml:space="preserve">por isso foi necessário multiplicar </w:t>
+      </w:r>
+      <w:r>
+        <w:rPr>
+          <w:rFonts w:ascii="Times New Roman" w:eastAsiaTheme="minorEastAsia" w:hAnsi="Times New Roman" w:cs="Times New Roman"/>
+          <w:sz w:val="24"/>
+          <w:szCs w:val="24"/>
+        </w:rPr>
+        <w:lastRenderedPageBreak/>
+        <w:t>por dois de modo a obter a energia total do espectro e divide-se por N para obter a potencia para se comparar com a energia total das amostras.</w:t>
+      </w:r>
+    </w:p>
+    <w:p>
+      <w:pPr>
+        <w:spacing w:line="360" w:lineRule="auto"/>
+        <w:jc w:val="both"/>
+        <w:rPr>
+          <w:rFonts w:ascii="Times New Roman" w:eastAsiaTheme="minorEastAsia" w:hAnsi="Times New Roman" w:cs="Times New Roman"/>
+          <w:sz w:val="24"/>
+          <w:szCs w:val="24"/>
+        </w:rPr>
+      </w:pPr>
+      <w:r>
+        <w:rPr>
+          <w:rFonts w:ascii="Times New Roman" w:eastAsiaTheme="minorEastAsia" w:hAnsi="Times New Roman" w:cs="Times New Roman"/>
+          <w:sz w:val="24"/>
+          <w:szCs w:val="24"/>
+        </w:rPr>
+        <w:t>Como o Goertzel é algoritmo para</w:t>
+      </w:r>
+      <w:r>
+        <w:rPr>
+          <w:rFonts w:ascii="Times New Roman" w:eastAsiaTheme="minorEastAsia" w:hAnsi="Times New Roman" w:cs="Times New Roman"/>
+          <w:sz w:val="24"/>
+          <w:szCs w:val="24"/>
+        </w:rPr>
+        <w:t>le</w:t>
+      </w:r>
+      <w:r>
+        <w:rPr>
+          <w:rFonts w:ascii="Times New Roman" w:eastAsiaTheme="minorEastAsia" w:hAnsi="Times New Roman" w:cs="Times New Roman"/>
+          <w:sz w:val="24"/>
+          <w:szCs w:val="24"/>
+        </w:rPr>
+        <w:t>lizável teve-se que criar uma infra-estrutura</w:t>
+      </w:r>
+      <w:r>
+        <w:rPr>
+          <w:rFonts w:ascii="Times New Roman" w:eastAsiaTheme="minorEastAsia" w:hAnsi="Times New Roman" w:cs="Times New Roman"/>
+          <w:sz w:val="24"/>
+          <w:szCs w:val="24"/>
+        </w:rPr>
+        <w:t xml:space="preserve"> com o nome de Goertzel </w:t>
+      </w:r>
+      <w:proofErr w:type="spellStart"/>
+      <w:r>
+        <w:rPr>
+          <w:rFonts w:ascii="Times New Roman" w:eastAsiaTheme="minorEastAsia" w:hAnsi="Times New Roman" w:cs="Times New Roman"/>
+          <w:sz w:val="24"/>
+          <w:szCs w:val="24"/>
+        </w:rPr>
+        <w:t>Controller</w:t>
+      </w:r>
+      <w:proofErr w:type="spellEnd"/>
+      <w:r>
+        <w:rPr>
+          <w:rFonts w:ascii="Times New Roman" w:eastAsiaTheme="minorEastAsia" w:hAnsi="Times New Roman" w:cs="Times New Roman"/>
+          <w:sz w:val="24"/>
+          <w:szCs w:val="24"/>
+        </w:rPr>
+        <w:t>,</w:t>
+      </w:r>
+      <w:r>
+        <w:rPr>
+          <w:rFonts w:ascii="Times New Roman" w:eastAsiaTheme="minorEastAsia" w:hAnsi="Times New Roman" w:cs="Times New Roman"/>
+          <w:sz w:val="24"/>
+          <w:szCs w:val="24"/>
+        </w:rPr>
+        <w:t xml:space="preserve"> de modo </w:t>
+      </w:r>
+      <w:r>
+        <w:rPr>
+          <w:rFonts w:ascii="Times New Roman" w:eastAsiaTheme="minorEastAsia" w:hAnsi="Times New Roman" w:cs="Times New Roman"/>
+          <w:sz w:val="24"/>
+          <w:szCs w:val="24"/>
+        </w:rPr>
+        <w:t>a</w:t>
+      </w:r>
+      <w:r>
+        <w:rPr>
+          <w:rFonts w:ascii="Times New Roman" w:eastAsiaTheme="minorEastAsia" w:hAnsi="Times New Roman" w:cs="Times New Roman"/>
+          <w:sz w:val="24"/>
+          <w:szCs w:val="24"/>
+        </w:rPr>
+        <w:t xml:space="preserve"> </w:t>
+      </w:r>
+      <w:r>
+        <w:rPr>
+          <w:rFonts w:ascii="Times New Roman" w:eastAsiaTheme="minorEastAsia" w:hAnsi="Times New Roman" w:cs="Times New Roman"/>
+          <w:sz w:val="24"/>
+          <w:szCs w:val="24"/>
+        </w:rPr>
+        <w:t xml:space="preserve">controlar os seus filtros e armazenar os resultados que são retornados como se representa a </w:t>
+      </w:r>
+      <w:fldSimple w:instr=" REF _Ref290738252 \h  \* MERGEFORMAT ">
+        <w:r>
+          <w:rPr>
+            <w:rFonts w:ascii="Times New Roman" w:eastAsiaTheme="minorEastAsia" w:hAnsi="Times New Roman" w:cs="Times New Roman"/>
+            <w:sz w:val="24"/>
+            <w:szCs w:val="24"/>
+          </w:rPr>
+          <w:t>Figura 3</w:t>
+        </w:r>
+      </w:fldSimple>
+      <w:r>
+        <w:rPr>
+          <w:rFonts w:ascii="Times New Roman" w:eastAsiaTheme="minorEastAsia" w:hAnsi="Times New Roman" w:cs="Times New Roman"/>
+          <w:sz w:val="24"/>
+          <w:szCs w:val="24"/>
+        </w:rPr>
+        <w:t>.</w:t>
+      </w:r>
+    </w:p>
+    <w:p>
+      <w:r>
+        <w:rPr>
+          <w:noProof/>
+        </w:rPr>
+        <w:pict>
+          <v:shape id="_x0000_s1039" type="#_x0000_t202" style="position:absolute;margin-left:1.35pt;margin-top:84.7pt;width:425.05pt;height:.05pt;z-index:251669504" wrapcoords="-38 0 -38 20965 21600 20965 21600 0 -38 0" stroked="f">
+            <v:textbox style="mso-next-textbox:#_x0000_s1039;mso-fit-shape-to-text:t" inset="0,0,0,0">
+              <w:txbxContent>
+                <w:p>
+                  <w:pPr>
+                    <w:pStyle w:val="Legenda"/>
+                    <w:jc w:val="center"/>
+                    <w:rPr>
+                      <w:noProof/>
+                    </w:rPr>
+                  </w:pPr>
+                  <w:bookmarkStart w:id="16" w:name="_Ref290738252"/>
+                  <w:bookmarkStart w:id="17" w:name="_Toc290738383"/>
+                  <w:r>
+                    <w:t xml:space="preserve">Figura </w:t>
+                  </w:r>
+                  <w:fldSimple w:instr=" SEQ Figura \* ARABIC ">
+                    <w:r>
+                      <w:rPr>
+                        <w:noProof/>
+                      </w:rPr>
+                      <w:t>3</w:t>
+                    </w:r>
+                  </w:fldSimple>
+                  <w:bookmarkEnd w:id="16"/>
+                  <w:r>
+                    <w:t>- Arquitectura da Implementação</w:t>
+                  </w:r>
+                  <w:bookmarkEnd w:id="17"/>
+                </w:p>
+              </w:txbxContent>
+            </v:textbox>
+            <w10:wrap type="tight"/>
+          </v:shape>
+        </w:pict>
+      </w:r>
+      <w:r>
+        <w:rPr>
+          <w:noProof/>
+          <w:lang w:eastAsia="pt-PT"/>
+        </w:rPr>
+        <w:drawing>
+          <wp:anchor distT="0" distB="0" distL="114300" distR="114300" simplePos="0" relativeHeight="251667456" behindDoc="1" locked="0" layoutInCell="1" allowOverlap="1">
+            <wp:simplePos x="0" y="0"/>
+            <wp:positionH relativeFrom="column">
+              <wp:posOffset>17217</wp:posOffset>
+            </wp:positionH>
+            <wp:positionV relativeFrom="paragraph">
+              <wp:posOffset>1078</wp:posOffset>
+            </wp:positionV>
+            <wp:extent cx="5398339" cy="1017917"/>
+            <wp:effectExtent l="19050" t="0" r="0" b="0"/>
+            <wp:wrapTight wrapText="bothSides">
+              <wp:wrapPolygon edited="0">
+                <wp:start x="-76" y="0"/>
+                <wp:lineTo x="-76" y="21020"/>
+                <wp:lineTo x="21571" y="21020"/>
+                <wp:lineTo x="21571" y="0"/>
+                <wp:lineTo x="-76" y="0"/>
+              </wp:wrapPolygon>
+            </wp:wrapTight>
+            <wp:docPr id="4" name="Imagem 2" descr="C:\Users\Sorcha\ISEL\PS\Projecto Final Curso\O-Maestro\docs\relintercalar\implarchitecture.jpg"/>
+            <wp:cNvGraphicFramePr>
+              <a:graphicFrameLocks xmlns:a="http://schemas.openxmlformats.org/drawingml/2006/main" noChangeAspect="1"/>
+            </wp:cNvGraphicFramePr>
+            <a:graphic xmlns:a="http://schemas.openxmlformats.org/drawingml/2006/main">
+              <a:graphicData uri="http://schemas.openxmlformats.org/drawingml/2006/picture">
+                <pic:pic xmlns:pic="http://schemas.openxmlformats.org/drawingml/2006/picture">
+                  <pic:nvPicPr>
+                    <pic:cNvPr id="0" name="Picture 2" descr="C:\Users\Sorcha\ISEL\PS\Projecto Final Curso\O-Maestro\docs\relintercalar\implarchitecture.jpg"/>
+                    <pic:cNvPicPr>
+                      <a:picLocks noChangeAspect="1" noChangeArrowheads="1"/>
+                    </pic:cNvPicPr>
+                  </pic:nvPicPr>
+                  <pic:blipFill>
+                    <a:blip r:embed="rId14" cstate="print"/>
+                    <a:srcRect/>
+                    <a:stretch>
+                      <a:fillRect/>
+                    </a:stretch>
+                  </pic:blipFill>
+                  <pic:spPr bwMode="auto">
+                    <a:xfrm>
+                      <a:off x="0" y="0"/>
+                      <a:ext cx="5398339" cy="1017917"/>
+                    </a:xfrm>
+                    <a:prstGeom prst="rect">
+                      <a:avLst/>
+                    </a:prstGeom>
+                    <a:noFill/>
+                    <a:ln w="9525">
+                      <a:noFill/>
+                      <a:miter lim="800000"/>
+                      <a:headEnd/>
+                      <a:tailEnd/>
+                    </a:ln>
+                  </pic:spPr>
+                </pic:pic>
+              </a:graphicData>
+            </a:graphic>
+          </wp:anchor>
+        </w:drawing>
+      </w:r>
+    </w:p>
+    <w:p>
+      <w:pPr>
+        <w:tabs>
+          <w:tab w:val="left" w:pos="6725"/>
+        </w:tabs>
+        <w:spacing w:line="360" w:lineRule="auto"/>
+        <w:jc w:val="both"/>
+        <w:rPr>
+          <w:rFonts w:ascii="Times New Roman" w:eastAsiaTheme="minorEastAsia" w:hAnsi="Times New Roman" w:cs="Times New Roman"/>
+          <w:sz w:val="24"/>
+          <w:szCs w:val="24"/>
+        </w:rPr>
+      </w:pPr>
+      <w:r>
+        <w:rPr>
+          <w:rFonts w:ascii="Times New Roman" w:eastAsiaTheme="minorEastAsia" w:hAnsi="Times New Roman" w:cs="Times New Roman"/>
+          <w:sz w:val="24"/>
+          <w:szCs w:val="24"/>
+        </w:rPr>
+        <w:drawing>
+          <wp:anchor distT="0" distB="0" distL="114300" distR="114300" simplePos="0" relativeHeight="251651071" behindDoc="1" locked="0" layoutInCell="1" allowOverlap="1">
+            <wp:simplePos x="0" y="0"/>
+            <wp:positionH relativeFrom="column">
+              <wp:posOffset>689610</wp:posOffset>
+            </wp:positionH>
+            <wp:positionV relativeFrom="paragraph">
+              <wp:posOffset>1364615</wp:posOffset>
+            </wp:positionV>
+            <wp:extent cx="4156075" cy="2294255"/>
+            <wp:effectExtent l="19050" t="0" r="0" b="0"/>
+            <wp:wrapTight wrapText="bothSides">
+              <wp:wrapPolygon edited="0">
+                <wp:start x="-99" y="0"/>
+                <wp:lineTo x="-99" y="21343"/>
+                <wp:lineTo x="21583" y="21343"/>
+                <wp:lineTo x="21583" y="0"/>
+                <wp:lineTo x="-99" y="0"/>
+              </wp:wrapPolygon>
+            </wp:wrapTight>
+            <wp:docPr id="5" name="Imagem 3" descr="C:\Users\Sorcha\ISEL\PS\Projecto Final Curso\O-Maestro\docs\relintercalar\GoertzelController.jpg"/>
+            <wp:cNvGraphicFramePr>
+              <a:graphicFrameLocks xmlns:a="http://schemas.openxmlformats.org/drawingml/2006/main" noChangeAspect="1"/>
+            </wp:cNvGraphicFramePr>
+            <a:graphic xmlns:a="http://schemas.openxmlformats.org/drawingml/2006/main">
+              <a:graphicData uri="http://schemas.openxmlformats.org/drawingml/2006/picture">
+                <pic:pic xmlns:pic="http://schemas.openxmlformats.org/drawingml/2006/picture">
+                  <pic:nvPicPr>
+                    <pic:cNvPr id="0" name="Picture 3" descr="C:\Users\Sorcha\ISEL\PS\Projecto Final Curso\O-Maestro\docs\relintercalar\GoertzelController.jpg"/>
+                    <pic:cNvPicPr>
+                      <a:picLocks noChangeAspect="1" noChangeArrowheads="1"/>
+                    </pic:cNvPicPr>
+                  </pic:nvPicPr>
+                  <pic:blipFill>
+                    <a:blip r:embed="rId15" cstate="print"/>
+                    <a:srcRect/>
+                    <a:stretch>
+                      <a:fillRect/>
+                    </a:stretch>
+                  </pic:blipFill>
+                  <pic:spPr bwMode="auto">
+                    <a:xfrm>
+                      <a:off x="0" y="0"/>
+                      <a:ext cx="4156075" cy="2294255"/>
+                    </a:xfrm>
+                    <a:prstGeom prst="rect">
+                      <a:avLst/>
+                    </a:prstGeom>
+                    <a:noFill/>
+                    <a:ln w="9525">
+                      <a:noFill/>
+                      <a:miter lim="800000"/>
+                      <a:headEnd/>
+                      <a:tailEnd/>
+                    </a:ln>
+                  </pic:spPr>
+                </pic:pic>
+              </a:graphicData>
+            </a:graphic>
+          </wp:anchor>
+        </w:drawing>
+      </w:r>
+      <w:r>
+        <w:rPr>
+          <w:rFonts w:ascii="Times New Roman" w:eastAsiaTheme="minorEastAsia" w:hAnsi="Times New Roman" w:cs="Times New Roman"/>
+          <w:sz w:val="24"/>
+          <w:szCs w:val="24"/>
+        </w:rPr>
+        <w:t xml:space="preserve">O Goertzel </w:t>
+      </w:r>
+      <w:proofErr w:type="spellStart"/>
+      <w:r>
+        <w:rPr>
+          <w:rFonts w:ascii="Times New Roman" w:eastAsiaTheme="minorEastAsia" w:hAnsi="Times New Roman" w:cs="Times New Roman"/>
+          <w:sz w:val="24"/>
+          <w:szCs w:val="24"/>
+        </w:rPr>
+        <w:t>Controller</w:t>
+      </w:r>
+      <w:proofErr w:type="spellEnd"/>
+      <w:r>
+        <w:rPr>
+          <w:rFonts w:ascii="Times New Roman" w:eastAsiaTheme="minorEastAsia" w:hAnsi="Times New Roman" w:cs="Times New Roman"/>
+          <w:sz w:val="24"/>
+          <w:szCs w:val="24"/>
+        </w:rPr>
+        <w:t xml:space="preserve"> tem como objectivo criar os filtros necessários para detectar as frequências desejadas com as amostras recebidas e </w:t>
+      </w:r>
+      <w:r>
+        <w:rPr>
+          <w:rFonts w:ascii="Times New Roman" w:eastAsiaTheme="minorEastAsia" w:hAnsi="Times New Roman" w:cs="Times New Roman"/>
+          <w:sz w:val="24"/>
+          <w:szCs w:val="24"/>
+        </w:rPr>
+        <w:t xml:space="preserve">entregar ao </w:t>
+      </w:r>
+      <w:proofErr w:type="spellStart"/>
+      <w:r>
+        <w:rPr>
+          <w:rFonts w:ascii="Times New Roman" w:eastAsiaTheme="minorEastAsia" w:hAnsi="Times New Roman" w:cs="Times New Roman"/>
+          <w:sz w:val="24"/>
+          <w:szCs w:val="24"/>
+        </w:rPr>
+        <w:t>Result</w:t>
+      </w:r>
+      <w:proofErr w:type="spellEnd"/>
+      <w:r>
+        <w:rPr>
+          <w:rFonts w:ascii="Times New Roman" w:eastAsiaTheme="minorEastAsia" w:hAnsi="Times New Roman" w:cs="Times New Roman"/>
+          <w:sz w:val="24"/>
+          <w:szCs w:val="24"/>
+        </w:rPr>
+        <w:t xml:space="preserve"> </w:t>
+      </w:r>
+      <w:proofErr w:type="spellStart"/>
+      <w:r>
+        <w:rPr>
+          <w:rFonts w:ascii="Times New Roman" w:eastAsiaTheme="minorEastAsia" w:hAnsi="Times New Roman" w:cs="Times New Roman"/>
+          <w:sz w:val="24"/>
+          <w:szCs w:val="24"/>
+        </w:rPr>
+        <w:t>Controller</w:t>
+      </w:r>
+      <w:proofErr w:type="spellEnd"/>
+      <w:r>
+        <w:rPr>
+          <w:rFonts w:ascii="Times New Roman" w:eastAsiaTheme="minorEastAsia" w:hAnsi="Times New Roman" w:cs="Times New Roman"/>
+          <w:sz w:val="24"/>
+          <w:szCs w:val="24"/>
+        </w:rPr>
+        <w:t xml:space="preserve"> para armazenar num buffer, para que estes sejam processados quando todos os filtros acabarem o seu trabalho. A </w:t>
+      </w:r>
+      <w:fldSimple w:instr=" REF _Ref290739309 \h  \* MERGEFORMAT ">
+        <w:r>
+          <w:rPr>
+            <w:rFonts w:ascii="Times New Roman" w:eastAsiaTheme="minorEastAsia" w:hAnsi="Times New Roman" w:cs="Times New Roman"/>
+            <w:sz w:val="24"/>
+            <w:szCs w:val="24"/>
+          </w:rPr>
+          <w:t>Figura 4</w:t>
+        </w:r>
+      </w:fldSimple>
+      <w:r>
+        <w:rPr>
+          <w:rFonts w:ascii="Times New Roman" w:eastAsiaTheme="minorEastAsia" w:hAnsi="Times New Roman" w:cs="Times New Roman"/>
+          <w:sz w:val="24"/>
+          <w:szCs w:val="24"/>
+        </w:rPr>
+        <w:t xml:space="preserve"> demonstra o funcionamento do </w:t>
+      </w:r>
+      <w:proofErr w:type="spellStart"/>
+      <w:r>
+        <w:rPr>
+          <w:rFonts w:ascii="Times New Roman" w:eastAsiaTheme="minorEastAsia" w:hAnsi="Times New Roman" w:cs="Times New Roman"/>
+          <w:sz w:val="24"/>
+          <w:szCs w:val="24"/>
+        </w:rPr>
+        <w:t>Controller</w:t>
+      </w:r>
+      <w:proofErr w:type="spellEnd"/>
+      <w:r>
+        <w:rPr>
+          <w:rFonts w:ascii="Times New Roman" w:eastAsiaTheme="minorEastAsia" w:hAnsi="Times New Roman" w:cs="Times New Roman"/>
+          <w:sz w:val="24"/>
+          <w:szCs w:val="24"/>
+        </w:rPr>
+        <w:t xml:space="preserve"> Goertzel.</w:t>
+      </w:r>
+    </w:p>
+    <w:p>
+      <w:pPr>
+        <w:tabs>
+          <w:tab w:val="left" w:pos="6725"/>
+        </w:tabs>
+      </w:pPr>
+    </w:p>
+    <w:p>
+      <w:pPr>
+        <w:tabs>
+          <w:tab w:val="left" w:pos="6725"/>
+        </w:tabs>
+      </w:pPr>
+    </w:p>
+    <w:p>
+      <w:pPr>
+        <w:tabs>
+          <w:tab w:val="left" w:pos="6725"/>
+        </w:tabs>
+      </w:pPr>
+      <w:r>
+        <w:rPr>
+          <w:noProof/>
+        </w:rPr>
+        <w:pict>
+          <v:shape id="_x0000_s1040" type="#_x0000_t202" style="position:absolute;margin-left:54.3pt;margin-top:111.85pt;width:327.25pt;height:21pt;z-index:251672576" wrapcoords="-50 0 -50 20965 21600 20965 21600 0 -50 0" stroked="f">
+            <v:textbox style="mso-next-textbox:#_x0000_s1040;mso-fit-shape-to-text:t" inset="0,0,0,0">
+              <w:txbxContent>
+                <w:p>
+                  <w:pPr>
+                    <w:pStyle w:val="Legenda"/>
+                    <w:jc w:val="center"/>
+                    <w:rPr>
+                      <w:noProof/>
+                    </w:rPr>
+                  </w:pPr>
+                  <w:bookmarkStart w:id="18" w:name="_Ref290739309"/>
+                  <w:r>
+                    <w:t xml:space="preserve">Figura </w:t>
+                  </w:r>
+                  <w:fldSimple w:instr=" SEQ Figura \* ARABIC ">
+                    <w:r>
+                      <w:rPr>
+                        <w:noProof/>
+                      </w:rPr>
+                      <w:t>4</w:t>
+                    </w:r>
+                  </w:fldSimple>
+                  <w:bookmarkEnd w:id="18"/>
+                  <w:r>
+                    <w:t xml:space="preserve"> - Funcionamento do </w:t>
+                  </w:r>
+                  <w:proofErr w:type="spellStart"/>
+                  <w:r>
+                    <w:t>Controller</w:t>
+                  </w:r>
+                  <w:proofErr w:type="spellEnd"/>
+                  <w:r>
+                    <w:t xml:space="preserve"> Goertzel</w:t>
+                  </w:r>
+                </w:p>
+              </w:txbxContent>
+            </v:textbox>
+            <w10:wrap type="tight"/>
+          </v:shape>
+        </w:pict>
       </w:r>
     </w:p>
     <w:sectPr>
@@ -5334,6 +6473,119 @@
 <file path=word/numbering.xml><?xml version="1.0" encoding="utf-8"?>
 <w:numbering xmlns:ve="http://schemas.openxmlformats.org/markup-compatibility/2006" xmlns:o="urn:schemas-microsoft-com:office:office" xmlns:r="http://schemas.openxmlformats.org/officeDocument/2006/relationships" xmlns:m="http://schemas.openxmlformats.org/officeDocument/2006/math" xmlns:v="urn:schemas-microsoft-com:vml" xmlns:wp="http://schemas.openxmlformats.org/drawingml/2006/wordprocessingDrawing" xmlns:w10="urn:schemas-microsoft-com:office:word" xmlns:w="http://schemas.openxmlformats.org/wordprocessingml/2006/main" xmlns:wne="http://schemas.microsoft.com/office/word/2006/wordml">
   <w:abstractNum w:abstractNumId="0">
+    <w:nsid w:val="07AD2EC5"/>
+    <w:multiLevelType w:val="hybridMultilevel"/>
+    <w:tmpl w:val="0C2EB9F6"/>
+    <w:lvl w:ilvl="0" w:tplc="0816000B">
+      <w:start w:val="1"/>
+      <w:numFmt w:val="bullet"/>
+      <w:lvlText w:val=""/>
+      <w:lvlJc w:val="left"/>
+      <w:pPr>
+        <w:ind w:left="720" w:hanging="360"/>
+      </w:pPr>
+      <w:rPr>
+        <w:rFonts w:ascii="Wingdings" w:hAnsi="Wingdings" w:hint="default"/>
+      </w:rPr>
+    </w:lvl>
+    <w:lvl w:ilvl="1" w:tplc="08160003" w:tentative="1">
+      <w:start w:val="1"/>
+      <w:numFmt w:val="bullet"/>
+      <w:lvlText w:val="o"/>
+      <w:lvlJc w:val="left"/>
+      <w:pPr>
+        <w:ind w:left="1440" w:hanging="360"/>
+      </w:pPr>
+      <w:rPr>
+        <w:rFonts w:ascii="Courier New" w:hAnsi="Courier New" w:cs="Courier New" w:hint="default"/>
+      </w:rPr>
+    </w:lvl>
+    <w:lvl w:ilvl="2" w:tplc="08160005" w:tentative="1">
+      <w:start w:val="1"/>
+      <w:numFmt w:val="bullet"/>
+      <w:lvlText w:val=""/>
+      <w:lvlJc w:val="left"/>
+      <w:pPr>
+        <w:ind w:left="2160" w:hanging="360"/>
+      </w:pPr>
+      <w:rPr>
+        <w:rFonts w:ascii="Wingdings" w:hAnsi="Wingdings" w:hint="default"/>
+      </w:rPr>
+    </w:lvl>
+    <w:lvl w:ilvl="3" w:tplc="08160001" w:tentative="1">
+      <w:start w:val="1"/>
+      <w:numFmt w:val="bullet"/>
+      <w:lvlText w:val=""/>
+      <w:lvlJc w:val="left"/>
+      <w:pPr>
+        <w:ind w:left="2880" w:hanging="360"/>
+      </w:pPr>
+      <w:rPr>
+        <w:rFonts w:ascii="Symbol" w:hAnsi="Symbol" w:hint="default"/>
+      </w:rPr>
+    </w:lvl>
+    <w:lvl w:ilvl="4" w:tplc="08160003" w:tentative="1">
+      <w:start w:val="1"/>
+      <w:numFmt w:val="bullet"/>
+      <w:lvlText w:val="o"/>
+      <w:lvlJc w:val="left"/>
+      <w:pPr>
+        <w:ind w:left="3600" w:hanging="360"/>
+      </w:pPr>
+      <w:rPr>
+        <w:rFonts w:ascii="Courier New" w:hAnsi="Courier New" w:cs="Courier New" w:hint="default"/>
+      </w:rPr>
+    </w:lvl>
+    <w:lvl w:ilvl="5" w:tplc="08160005" w:tentative="1">
+      <w:start w:val="1"/>
+      <w:numFmt w:val="bullet"/>
+      <w:lvlText w:val=""/>
+      <w:lvlJc w:val="left"/>
+      <w:pPr>
+        <w:ind w:left="4320" w:hanging="360"/>
+      </w:pPr>
+      <w:rPr>
+        <w:rFonts w:ascii="Wingdings" w:hAnsi="Wingdings" w:hint="default"/>
+      </w:rPr>
+    </w:lvl>
+    <w:lvl w:ilvl="6" w:tplc="08160001" w:tentative="1">
+      <w:start w:val="1"/>
+      <w:numFmt w:val="bullet"/>
+      <w:lvlText w:val=""/>
+      <w:lvlJc w:val="left"/>
+      <w:pPr>
+        <w:ind w:left="5040" w:hanging="360"/>
+      </w:pPr>
+      <w:rPr>
+        <w:rFonts w:ascii="Symbol" w:hAnsi="Symbol" w:hint="default"/>
+      </w:rPr>
+    </w:lvl>
+    <w:lvl w:ilvl="7" w:tplc="08160003" w:tentative="1">
+      <w:start w:val="1"/>
+      <w:numFmt w:val="bullet"/>
+      <w:lvlText w:val="o"/>
+      <w:lvlJc w:val="left"/>
+      <w:pPr>
+        <w:ind w:left="5760" w:hanging="360"/>
+      </w:pPr>
+      <w:rPr>
+        <w:rFonts w:ascii="Courier New" w:hAnsi="Courier New" w:cs="Courier New" w:hint="default"/>
+      </w:rPr>
+    </w:lvl>
+    <w:lvl w:ilvl="8" w:tplc="08160005" w:tentative="1">
+      <w:start w:val="1"/>
+      <w:numFmt w:val="bullet"/>
+      <w:lvlText w:val=""/>
+      <w:lvlJc w:val="left"/>
+      <w:pPr>
+        <w:ind w:left="6480" w:hanging="360"/>
+      </w:pPr>
+      <w:rPr>
+        <w:rFonts w:ascii="Wingdings" w:hAnsi="Wingdings" w:hint="default"/>
+      </w:rPr>
+    </w:lvl>
+  </w:abstractNum>
+  <w:abstractNum w:abstractNumId="1">
     <w:nsid w:val="0E36629D"/>
     <w:multiLevelType w:val="hybridMultilevel"/>
     <w:tmpl w:val="C7F4855E"/>
@@ -5446,7 +6698,7 @@
       </w:rPr>
     </w:lvl>
   </w:abstractNum>
-  <w:abstractNum w:abstractNumId="1">
+  <w:abstractNum w:abstractNumId="2">
     <w:nsid w:val="16EB6B8F"/>
     <w:multiLevelType w:val="hybridMultilevel"/>
     <w:tmpl w:val="3200803A"/>
@@ -5559,7 +6811,120 @@
       </w:rPr>
     </w:lvl>
   </w:abstractNum>
-  <w:abstractNum w:abstractNumId="2">
+  <w:abstractNum w:abstractNumId="3">
+    <w:nsid w:val="1BC34B9A"/>
+    <w:multiLevelType w:val="hybridMultilevel"/>
+    <w:tmpl w:val="18CCB3BE"/>
+    <w:lvl w:ilvl="0" w:tplc="0816000B">
+      <w:start w:val="1"/>
+      <w:numFmt w:val="bullet"/>
+      <w:lvlText w:val=""/>
+      <w:lvlJc w:val="left"/>
+      <w:pPr>
+        <w:ind w:left="720" w:hanging="360"/>
+      </w:pPr>
+      <w:rPr>
+        <w:rFonts w:ascii="Wingdings" w:hAnsi="Wingdings" w:hint="default"/>
+      </w:rPr>
+    </w:lvl>
+    <w:lvl w:ilvl="1" w:tplc="08160003" w:tentative="1">
+      <w:start w:val="1"/>
+      <w:numFmt w:val="bullet"/>
+      <w:lvlText w:val="o"/>
+      <w:lvlJc w:val="left"/>
+      <w:pPr>
+        <w:ind w:left="1440" w:hanging="360"/>
+      </w:pPr>
+      <w:rPr>
+        <w:rFonts w:ascii="Courier New" w:hAnsi="Courier New" w:cs="Courier New" w:hint="default"/>
+      </w:rPr>
+    </w:lvl>
+    <w:lvl w:ilvl="2" w:tplc="08160005" w:tentative="1">
+      <w:start w:val="1"/>
+      <w:numFmt w:val="bullet"/>
+      <w:lvlText w:val=""/>
+      <w:lvlJc w:val="left"/>
+      <w:pPr>
+        <w:ind w:left="2160" w:hanging="360"/>
+      </w:pPr>
+      <w:rPr>
+        <w:rFonts w:ascii="Wingdings" w:hAnsi="Wingdings" w:hint="default"/>
+      </w:rPr>
+    </w:lvl>
+    <w:lvl w:ilvl="3" w:tplc="08160001" w:tentative="1">
+      <w:start w:val="1"/>
+      <w:numFmt w:val="bullet"/>
+      <w:lvlText w:val=""/>
+      <w:lvlJc w:val="left"/>
+      <w:pPr>
+        <w:ind w:left="2880" w:hanging="360"/>
+      </w:pPr>
+      <w:rPr>
+        <w:rFonts w:ascii="Symbol" w:hAnsi="Symbol" w:hint="default"/>
+      </w:rPr>
+    </w:lvl>
+    <w:lvl w:ilvl="4" w:tplc="08160003" w:tentative="1">
+      <w:start w:val="1"/>
+      <w:numFmt w:val="bullet"/>
+      <w:lvlText w:val="o"/>
+      <w:lvlJc w:val="left"/>
+      <w:pPr>
+        <w:ind w:left="3600" w:hanging="360"/>
+      </w:pPr>
+      <w:rPr>
+        <w:rFonts w:ascii="Courier New" w:hAnsi="Courier New" w:cs="Courier New" w:hint="default"/>
+      </w:rPr>
+    </w:lvl>
+    <w:lvl w:ilvl="5" w:tplc="08160005" w:tentative="1">
+      <w:start w:val="1"/>
+      <w:numFmt w:val="bullet"/>
+      <w:lvlText w:val=""/>
+      <w:lvlJc w:val="left"/>
+      <w:pPr>
+        <w:ind w:left="4320" w:hanging="360"/>
+      </w:pPr>
+      <w:rPr>
+        <w:rFonts w:ascii="Wingdings" w:hAnsi="Wingdings" w:hint="default"/>
+      </w:rPr>
+    </w:lvl>
+    <w:lvl w:ilvl="6" w:tplc="08160001" w:tentative="1">
+      <w:start w:val="1"/>
+      <w:numFmt w:val="bullet"/>
+      <w:lvlText w:val=""/>
+      <w:lvlJc w:val="left"/>
+      <w:pPr>
+        <w:ind w:left="5040" w:hanging="360"/>
+      </w:pPr>
+      <w:rPr>
+        <w:rFonts w:ascii="Symbol" w:hAnsi="Symbol" w:hint="default"/>
+      </w:rPr>
+    </w:lvl>
+    <w:lvl w:ilvl="7" w:tplc="08160003" w:tentative="1">
+      <w:start w:val="1"/>
+      <w:numFmt w:val="bullet"/>
+      <w:lvlText w:val="o"/>
+      <w:lvlJc w:val="left"/>
+      <w:pPr>
+        <w:ind w:left="5760" w:hanging="360"/>
+      </w:pPr>
+      <w:rPr>
+        <w:rFonts w:ascii="Courier New" w:hAnsi="Courier New" w:cs="Courier New" w:hint="default"/>
+      </w:rPr>
+    </w:lvl>
+    <w:lvl w:ilvl="8" w:tplc="08160005" w:tentative="1">
+      <w:start w:val="1"/>
+      <w:numFmt w:val="bullet"/>
+      <w:lvlText w:val=""/>
+      <w:lvlJc w:val="left"/>
+      <w:pPr>
+        <w:ind w:left="6480" w:hanging="360"/>
+      </w:pPr>
+      <w:rPr>
+        <w:rFonts w:ascii="Wingdings" w:hAnsi="Wingdings" w:hint="default"/>
+      </w:rPr>
+    </w:lvl>
+  </w:abstractNum>
+  <w:abstractNum w:abstractNumId="4">
     <w:nsid w:val="1CD00E94"/>
     <w:multiLevelType w:val="hybridMultilevel"/>
     <w:tmpl w:val="E028F92E"/>
@@ -5648,7 +7013,7 @@
       </w:pPr>
     </w:lvl>
   </w:abstractNum>
-  <w:abstractNum w:abstractNumId="3">
+  <w:abstractNum w:abstractNumId="5">
     <w:nsid w:val="2D665906"/>
     <w:multiLevelType w:val="hybridMultilevel"/>
     <w:tmpl w:val="0136BF42"/>
@@ -5761,7 +7126,7 @@
       </w:rPr>
     </w:lvl>
   </w:abstractNum>
-  <w:abstractNum w:abstractNumId="4">
+  <w:abstractNum w:abstractNumId="6">
     <w:nsid w:val="33836752"/>
     <w:multiLevelType w:val="hybridMultilevel"/>
     <w:tmpl w:val="FD8A4AAC"/>
@@ -5850,7 +7215,7 @@
       </w:pPr>
     </w:lvl>
   </w:abstractNum>
-  <w:abstractNum w:abstractNumId="5">
+  <w:abstractNum w:abstractNumId="7">
     <w:nsid w:val="49766DC1"/>
     <w:multiLevelType w:val="hybridMultilevel"/>
     <w:tmpl w:val="542EE5B2"/>
@@ -5963,7 +7328,7 @@
       </w:rPr>
     </w:lvl>
   </w:abstractNum>
-  <w:abstractNum w:abstractNumId="6">
+  <w:abstractNum w:abstractNumId="8">
     <w:nsid w:val="50785052"/>
     <w:multiLevelType w:val="hybridMultilevel"/>
     <w:tmpl w:val="41642192"/>
@@ -6076,7 +7441,7 @@
       </w:rPr>
     </w:lvl>
   </w:abstractNum>
-  <w:abstractNum w:abstractNumId="7">
+  <w:abstractNum w:abstractNumId="9">
     <w:nsid w:val="627E4134"/>
     <w:multiLevelType w:val="hybridMultilevel"/>
     <w:tmpl w:val="576E8328"/>
@@ -6163,28 +7528,34 @@
     </w:lvl>
   </w:abstractNum>
   <w:num w:numId="1">
+    <w:abstractNumId w:val="7"/>
+  </w:num>
+  <w:num w:numId="2">
+    <w:abstractNumId w:val="1"/>
+  </w:num>
+  <w:num w:numId="3">
+    <w:abstractNumId w:val="9"/>
+  </w:num>
+  <w:num w:numId="4">
+    <w:abstractNumId w:val="4"/>
+  </w:num>
+  <w:num w:numId="5">
+    <w:abstractNumId w:val="6"/>
+  </w:num>
+  <w:num w:numId="6">
+    <w:abstractNumId w:val="8"/>
+  </w:num>
+  <w:num w:numId="7">
     <w:abstractNumId w:val="5"/>
   </w:num>
-  <w:num w:numId="2">
+  <w:num w:numId="8">
+    <w:abstractNumId w:val="2"/>
+  </w:num>
+  <w:num w:numId="9">
     <w:abstractNumId w:val="0"/>
   </w:num>
-  <w:num w:numId="3">
-    <w:abstractNumId w:val="7"/>
-  </w:num>
-  <w:num w:numId="4">
-    <w:abstractNumId w:val="2"/>
-  </w:num>
-  <w:num w:numId="5">
-    <w:abstractNumId w:val="4"/>
-  </w:num>
-  <w:num w:numId="6">
-    <w:abstractNumId w:val="6"/>
-  </w:num>
-  <w:num w:numId="7">
+  <w:num w:numId="10">
     <w:abstractNumId w:val="3"/>
-  </w:num>
-  <w:num w:numId="8">
-    <w:abstractNumId w:val="1"/>
   </w:num>
 </w:numbering>
 </file>
@@ -6422,6 +7793,7 @@
   <w:style w:type="character" w:default="1" w:styleId="Tipodeletrapredefinidodopargrafo">
     <w:name w:val="Default Paragraph Font"/>
     <w:uiPriority w:val="1"/>
+    <w:semiHidden/>
     <w:unhideWhenUsed/>
   </w:style>
   <w:style w:type="table" w:default="1" w:styleId="Tabelanormal">
@@ -7084,7 +8456,7 @@
 </file>
 
 <file path=customXml/itemProps1.xml><?xml version="1.0" encoding="utf-8"?>
-<ds:datastoreItem xmlns:ds="http://schemas.openxmlformats.org/officeDocument/2006/customXml" ds:itemID="{ABA76B9B-65A1-4964-BFD3-45552A0A8F97}">
+<ds:datastoreItem xmlns:ds="http://schemas.openxmlformats.org/officeDocument/2006/customXml" ds:itemID="{B3631FB4-CB82-4AF3-98D9-72B21489FD42}">
   <ds:schemaRefs>
     <ds:schemaRef ds:uri="http://schemas.openxmlformats.org/officeDocument/2006/bibliography"/>
   </ds:schemaRefs>

</xml_diff>

<commit_message>
Continuação do rel intercalar
</commit_message>
<xml_diff>
--- a/docs/relintercalar/relat�riointercalar3183132466V1.docx
+++ b/docs/relintercalar/relat�riointercalar3183132466V1.docx
@@ -61,7 +61,7 @@
             <v:stroke joinstyle="miter"/>
             <v:path gradientshapeok="t" o:connecttype="rect"/>
           </v:shapetype>
-          <v:shape id="_x0000_s1034" type="#_x0000_t202" style="position:absolute;margin-left:114.45pt;margin-top:705.4pt;width:169.25pt;height:33.4pt;z-index:251661312;mso-width-percent:400;mso-height-percent:200;mso-position-horizontal-relative:text;mso-position-vertical-relative:text;mso-width-percent:400;mso-height-percent:200;mso-width-relative:margin;mso-height-relative:margin" stroked="f">
+          <v:shape id="_x0000_s1034" type="#_x0000_t202" style="position:absolute;margin-left:114.45pt;margin-top:705.4pt;width:170.1pt;height:33.05pt;z-index:251661312;mso-width-percent:400;mso-height-percent:200;mso-position-horizontal-relative:text;mso-position-vertical-relative:text;mso-width-percent:400;mso-height-percent:200;mso-width-relative:margin;mso-height-relative:margin" stroked="f">
             <v:textbox style="mso-next-textbox:#_x0000_s1034;mso-fit-shape-to-text:t">
               <w:txbxContent>
                 <w:p>
@@ -824,7 +824,7 @@
           <w:r>
             <w:fldChar w:fldCharType="separate"/>
           </w:r>
-          <w:hyperlink w:anchor="_Toc290738348" w:history="1">
+          <w:hyperlink w:anchor="_Toc290744080" w:history="1">
             <w:r>
               <w:rPr>
                 <w:rStyle w:val="Hiperligao"/>
@@ -851,7 +851,7 @@
                 <w:noProof/>
                 <w:webHidden/>
               </w:rPr>
-              <w:instrText xml:space="preserve"> PAGEREF _Toc290738348 \h </w:instrText>
+              <w:instrText xml:space="preserve"> PAGEREF _Toc290744080 \h </w:instrText>
             </w:r>
             <w:r>
               <w:rPr>
@@ -894,7 +894,7 @@
               <w:lang w:eastAsia="pt-PT"/>
             </w:rPr>
           </w:pPr>
-          <w:hyperlink w:anchor="_Toc290738349" w:history="1">
+          <w:hyperlink w:anchor="_Toc290744081" w:history="1">
             <w:r>
               <w:rPr>
                 <w:rStyle w:val="Hiperligao"/>
@@ -921,7 +921,7 @@
                 <w:noProof/>
                 <w:webHidden/>
               </w:rPr>
-              <w:instrText xml:space="preserve"> PAGEREF _Toc290738349 \h </w:instrText>
+              <w:instrText xml:space="preserve"> PAGEREF _Toc290744081 \h </w:instrText>
             </w:r>
             <w:r>
               <w:rPr>
@@ -964,7 +964,7 @@
               <w:lang w:eastAsia="pt-PT"/>
             </w:rPr>
           </w:pPr>
-          <w:hyperlink w:anchor="_Toc290738350" w:history="1">
+          <w:hyperlink w:anchor="_Toc290744082" w:history="1">
             <w:r>
               <w:rPr>
                 <w:rStyle w:val="Hiperligao"/>
@@ -991,7 +991,7 @@
                 <w:noProof/>
                 <w:webHidden/>
               </w:rPr>
-              <w:instrText xml:space="preserve"> PAGEREF _Toc290738350 \h </w:instrText>
+              <w:instrText xml:space="preserve"> PAGEREF _Toc290744082 \h </w:instrText>
             </w:r>
             <w:r>
               <w:rPr>
@@ -1034,7 +1034,7 @@
               <w:lang w:eastAsia="pt-PT"/>
             </w:rPr>
           </w:pPr>
-          <w:hyperlink w:anchor="_Toc290738351" w:history="1">
+          <w:hyperlink w:anchor="_Toc290744083" w:history="1">
             <w:r>
               <w:rPr>
                 <w:rStyle w:val="Hiperligao"/>
@@ -1061,7 +1061,7 @@
                 <w:noProof/>
                 <w:webHidden/>
               </w:rPr>
-              <w:instrText xml:space="preserve"> PAGEREF _Toc290738351 \h </w:instrText>
+              <w:instrText xml:space="preserve"> PAGEREF _Toc290744083 \h </w:instrText>
             </w:r>
             <w:r>
               <w:rPr>
@@ -1104,7 +1104,7 @@
               <w:lang w:eastAsia="pt-PT"/>
             </w:rPr>
           </w:pPr>
-          <w:hyperlink w:anchor="_Toc290738352" w:history="1">
+          <w:hyperlink w:anchor="_Toc290744084" w:history="1">
             <w:r>
               <w:rPr>
                 <w:rStyle w:val="Hiperligao"/>
@@ -1131,7 +1131,7 @@
                 <w:noProof/>
                 <w:webHidden/>
               </w:rPr>
-              <w:instrText xml:space="preserve"> PAGEREF _Toc290738352 \h </w:instrText>
+              <w:instrText xml:space="preserve"> PAGEREF _Toc290744084 \h </w:instrText>
             </w:r>
             <w:r>
               <w:rPr>
@@ -1174,7 +1174,7 @@
               <w:lang w:eastAsia="pt-PT"/>
             </w:rPr>
           </w:pPr>
-          <w:hyperlink w:anchor="_Toc290738353" w:history="1">
+          <w:hyperlink w:anchor="_Toc290744085" w:history="1">
             <w:r>
               <w:rPr>
                 <w:rStyle w:val="Hiperligao"/>
@@ -1201,7 +1201,7 @@
                 <w:noProof/>
                 <w:webHidden/>
               </w:rPr>
-              <w:instrText xml:space="preserve"> PAGEREF _Toc290738353 \h </w:instrText>
+              <w:instrText xml:space="preserve"> PAGEREF _Toc290744085 \h </w:instrText>
             </w:r>
             <w:r>
               <w:rPr>
@@ -1244,7 +1244,7 @@
               <w:lang w:eastAsia="pt-PT"/>
             </w:rPr>
           </w:pPr>
-          <w:hyperlink w:anchor="_Toc290738354" w:history="1">
+          <w:hyperlink w:anchor="_Toc290744086" w:history="1">
             <w:r>
               <w:rPr>
                 <w:rStyle w:val="Hiperligao"/>
@@ -1272,7 +1272,7 @@
                 <w:noProof/>
                 <w:webHidden/>
               </w:rPr>
-              <w:instrText xml:space="preserve"> PAGEREF _Toc290738354 \h </w:instrText>
+              <w:instrText xml:space="preserve"> PAGEREF _Toc290744086 \h </w:instrText>
             </w:r>
             <w:r>
               <w:rPr>
@@ -1315,7 +1315,7 @@
               <w:lang w:eastAsia="pt-PT"/>
             </w:rPr>
           </w:pPr>
-          <w:hyperlink w:anchor="_Toc290738355" w:history="1">
+          <w:hyperlink w:anchor="_Toc290744087" w:history="1">
             <w:r>
               <w:rPr>
                 <w:rStyle w:val="Hiperligao"/>
@@ -1342,7 +1342,7 @@
                 <w:noProof/>
                 <w:webHidden/>
               </w:rPr>
-              <w:instrText xml:space="preserve"> PAGEREF _Toc290738355 \h </w:instrText>
+              <w:instrText xml:space="preserve"> PAGEREF _Toc290744087 \h </w:instrText>
             </w:r>
             <w:r>
               <w:rPr>
@@ -1363,6 +1363,216 @@
                 <w:webHidden/>
               </w:rPr>
               <w:t>10</w:t>
+            </w:r>
+            <w:r>
+              <w:rPr>
+                <w:noProof/>
+                <w:webHidden/>
+              </w:rPr>
+              <w:fldChar w:fldCharType="end"/>
+            </w:r>
+          </w:hyperlink>
+        </w:p>
+        <w:p>
+          <w:pPr>
+            <w:pStyle w:val="ndice2"/>
+            <w:tabs>
+              <w:tab w:val="right" w:leader="dot" w:pos="8494"/>
+            </w:tabs>
+            <w:rPr>
+              <w:rFonts w:eastAsiaTheme="minorEastAsia"/>
+              <w:noProof/>
+              <w:lang w:eastAsia="pt-PT"/>
+            </w:rPr>
+          </w:pPr>
+          <w:hyperlink w:anchor="_Toc290744088" w:history="1">
+            <w:r>
+              <w:rPr>
+                <w:rStyle w:val="Hiperligao"/>
+                <w:noProof/>
+              </w:rPr>
+              <w:t>3.1 Introdução</w:t>
+            </w:r>
+            <w:r>
+              <w:rPr>
+                <w:noProof/>
+                <w:webHidden/>
+              </w:rPr>
+              <w:tab/>
+            </w:r>
+            <w:r>
+              <w:rPr>
+                <w:noProof/>
+                <w:webHidden/>
+              </w:rPr>
+              <w:fldChar w:fldCharType="begin"/>
+            </w:r>
+            <w:r>
+              <w:rPr>
+                <w:noProof/>
+                <w:webHidden/>
+              </w:rPr>
+              <w:instrText xml:space="preserve"> PAGEREF _Toc290744088 \h </w:instrText>
+            </w:r>
+            <w:r>
+              <w:rPr>
+                <w:noProof/>
+                <w:webHidden/>
+              </w:rPr>
+            </w:r>
+            <w:r>
+              <w:rPr>
+                <w:noProof/>
+                <w:webHidden/>
+              </w:rPr>
+              <w:fldChar w:fldCharType="separate"/>
+            </w:r>
+            <w:r>
+              <w:rPr>
+                <w:noProof/>
+                <w:webHidden/>
+              </w:rPr>
+              <w:t>10</w:t>
+            </w:r>
+            <w:r>
+              <w:rPr>
+                <w:noProof/>
+                <w:webHidden/>
+              </w:rPr>
+              <w:fldChar w:fldCharType="end"/>
+            </w:r>
+          </w:hyperlink>
+        </w:p>
+        <w:p>
+          <w:pPr>
+            <w:pStyle w:val="ndice2"/>
+            <w:tabs>
+              <w:tab w:val="right" w:leader="dot" w:pos="8494"/>
+            </w:tabs>
+            <w:rPr>
+              <w:rFonts w:eastAsiaTheme="minorEastAsia"/>
+              <w:noProof/>
+              <w:lang w:eastAsia="pt-PT"/>
+            </w:rPr>
+          </w:pPr>
+          <w:hyperlink w:anchor="_Toc290744089" w:history="1">
+            <w:r>
+              <w:rPr>
+                <w:rStyle w:val="Hiperligao"/>
+                <w:noProof/>
+              </w:rPr>
+              <w:t>3.2 Detalhes de Implementação</w:t>
+            </w:r>
+            <w:r>
+              <w:rPr>
+                <w:noProof/>
+                <w:webHidden/>
+              </w:rPr>
+              <w:tab/>
+            </w:r>
+            <w:r>
+              <w:rPr>
+                <w:noProof/>
+                <w:webHidden/>
+              </w:rPr>
+              <w:fldChar w:fldCharType="begin"/>
+            </w:r>
+            <w:r>
+              <w:rPr>
+                <w:noProof/>
+                <w:webHidden/>
+              </w:rPr>
+              <w:instrText xml:space="preserve"> PAGEREF _Toc290744089 \h </w:instrText>
+            </w:r>
+            <w:r>
+              <w:rPr>
+                <w:noProof/>
+                <w:webHidden/>
+              </w:rPr>
+            </w:r>
+            <w:r>
+              <w:rPr>
+                <w:noProof/>
+                <w:webHidden/>
+              </w:rPr>
+              <w:fldChar w:fldCharType="separate"/>
+            </w:r>
+            <w:r>
+              <w:rPr>
+                <w:noProof/>
+                <w:webHidden/>
+              </w:rPr>
+              <w:t>10</w:t>
+            </w:r>
+            <w:r>
+              <w:rPr>
+                <w:noProof/>
+                <w:webHidden/>
+              </w:rPr>
+              <w:fldChar w:fldCharType="end"/>
+            </w:r>
+          </w:hyperlink>
+        </w:p>
+        <w:p>
+          <w:pPr>
+            <w:pStyle w:val="ndice1"/>
+            <w:tabs>
+              <w:tab w:val="right" w:leader="dot" w:pos="8494"/>
+            </w:tabs>
+            <w:rPr>
+              <w:rFonts w:eastAsiaTheme="minorEastAsia"/>
+              <w:noProof/>
+              <w:lang w:eastAsia="pt-PT"/>
+            </w:rPr>
+          </w:pPr>
+          <w:hyperlink w:anchor="_Toc290744090" w:history="1">
+            <w:r>
+              <w:rPr>
+                <w:rStyle w:val="Hiperligao"/>
+                <w:noProof/>
+              </w:rPr>
+              <w:t>4. Testes e Resultados</w:t>
+            </w:r>
+            <w:r>
+              <w:rPr>
+                <w:noProof/>
+                <w:webHidden/>
+              </w:rPr>
+              <w:tab/>
+            </w:r>
+            <w:r>
+              <w:rPr>
+                <w:noProof/>
+                <w:webHidden/>
+              </w:rPr>
+              <w:fldChar w:fldCharType="begin"/>
+            </w:r>
+            <w:r>
+              <w:rPr>
+                <w:noProof/>
+                <w:webHidden/>
+              </w:rPr>
+              <w:instrText xml:space="preserve"> PAGEREF _Toc290744090 \h </w:instrText>
+            </w:r>
+            <w:r>
+              <w:rPr>
+                <w:noProof/>
+                <w:webHidden/>
+              </w:rPr>
+            </w:r>
+            <w:r>
+              <w:rPr>
+                <w:noProof/>
+                <w:webHidden/>
+              </w:rPr>
+              <w:fldChar w:fldCharType="separate"/>
+            </w:r>
+            <w:r>
+              <w:rPr>
+                <w:noProof/>
+                <w:webHidden/>
+              </w:rPr>
+              <w:t>13</w:t>
             </w:r>
             <w:r>
               <w:rPr>
@@ -1448,7 +1658,7 @@
         </w:rPr>
         <w:fldChar w:fldCharType="separate"/>
       </w:r>
-      <w:hyperlink r:id="rId9" w:anchor="_Toc290738381" w:history="1">
+      <w:hyperlink r:id="rId9" w:anchor="_Toc290744153" w:history="1">
         <w:r>
           <w:rPr>
             <w:rStyle w:val="Hiperligao"/>
@@ -1475,7 +1685,7 @@
             <w:noProof/>
             <w:webHidden/>
           </w:rPr>
-          <w:instrText xml:space="preserve"> PAGEREF _Toc290738381 \h </w:instrText>
+          <w:instrText xml:space="preserve"> PAGEREF _Toc290744153 \h </w:instrText>
         </w:r>
         <w:r>
           <w:rPr>
@@ -1521,13 +1731,13 @@
           <w:lang w:eastAsia="pt-PT"/>
         </w:rPr>
       </w:pPr>
-      <w:hyperlink r:id="rId10" w:anchor="_Toc290738382" w:history="1">
+      <w:hyperlink r:id="rId10" w:anchor="_Toc290744154" w:history="1">
         <w:r>
           <w:rPr>
             <w:rStyle w:val="Hiperligao"/>
             <w:noProof/>
           </w:rPr>
-          <w:t>Figura 2 - Maquina de Estados do algoritmo de Goertzel</w:t>
+          <w:t>Figura 2 - Máquina de Estados de um filtro Goertzel</w:t>
         </w:r>
         <w:r>
           <w:rPr>
@@ -1548,7 +1758,7 @@
             <w:noProof/>
             <w:webHidden/>
           </w:rPr>
-          <w:instrText xml:space="preserve"> PAGEREF _Toc290738382 \h </w:instrText>
+          <w:instrText xml:space="preserve"> PAGEREF _Toc290744154 \h </w:instrText>
         </w:r>
         <w:r>
           <w:rPr>
@@ -1594,13 +1804,13 @@
           <w:lang w:eastAsia="pt-PT"/>
         </w:rPr>
       </w:pPr>
-      <w:hyperlink r:id="rId11" w:anchor="_Toc290738383" w:history="1">
+      <w:hyperlink r:id="rId11" w:anchor="_Toc290744155" w:history="1">
         <w:r>
           <w:rPr>
             <w:rStyle w:val="Hiperligao"/>
             <w:noProof/>
           </w:rPr>
-          <w:t>Figura 3- Arquitectura da Implementação</w:t>
+          <w:t>Figura 3 - Diagrama de blocos do processamento de sinal.</w:t>
         </w:r>
         <w:r>
           <w:rPr>
@@ -1621,7 +1831,7 @@
             <w:noProof/>
             <w:webHidden/>
           </w:rPr>
-          <w:instrText xml:space="preserve"> PAGEREF _Toc290738383 \h </w:instrText>
+          <w:instrText xml:space="preserve"> PAGEREF _Toc290744155 \h </w:instrText>
         </w:r>
         <w:r>
           <w:rPr>
@@ -1653,6 +1863,79 @@
       </w:hyperlink>
     </w:p>
     <w:p>
+      <w:pPr>
+        <w:pStyle w:val="ndicedeilustraes"/>
+        <w:tabs>
+          <w:tab w:val="right" w:leader="dot" w:pos="8494"/>
+        </w:tabs>
+        <w:rPr>
+          <w:rFonts w:eastAsiaTheme="minorEastAsia" w:cstheme="minorBidi"/>
+          <w:smallCaps w:val="0"/>
+          <w:noProof/>
+          <w:sz w:val="22"/>
+          <w:szCs w:val="22"/>
+          <w:lang w:eastAsia="pt-PT"/>
+        </w:rPr>
+      </w:pPr>
+      <w:hyperlink r:id="rId12" w:anchor="_Toc290744156" w:history="1">
+        <w:r>
+          <w:rPr>
+            <w:rStyle w:val="Hiperligao"/>
+            <w:noProof/>
+          </w:rPr>
+          <w:t>Figura 4 - Funcionamento do Controller Goertzel</w:t>
+        </w:r>
+        <w:r>
+          <w:rPr>
+            <w:noProof/>
+            <w:webHidden/>
+          </w:rPr>
+          <w:tab/>
+        </w:r>
+        <w:r>
+          <w:rPr>
+            <w:noProof/>
+            <w:webHidden/>
+          </w:rPr>
+          <w:fldChar w:fldCharType="begin"/>
+        </w:r>
+        <w:r>
+          <w:rPr>
+            <w:noProof/>
+            <w:webHidden/>
+          </w:rPr>
+          <w:instrText xml:space="preserve"> PAGEREF _Toc290744156 \h </w:instrText>
+        </w:r>
+        <w:r>
+          <w:rPr>
+            <w:noProof/>
+            <w:webHidden/>
+          </w:rPr>
+        </w:r>
+        <w:r>
+          <w:rPr>
+            <w:noProof/>
+            <w:webHidden/>
+          </w:rPr>
+          <w:fldChar w:fldCharType="separate"/>
+        </w:r>
+        <w:r>
+          <w:rPr>
+            <w:noProof/>
+            <w:webHidden/>
+          </w:rPr>
+          <w:t>12</w:t>
+        </w:r>
+        <w:r>
+          <w:rPr>
+            <w:noProof/>
+            <w:webHidden/>
+          </w:rPr>
+          <w:fldChar w:fldCharType="end"/>
+        </w:r>
+      </w:hyperlink>
+    </w:p>
+    <w:p>
       <w:r>
         <w:rPr>
           <w:rFonts w:cstheme="minorHAnsi"/>
@@ -1682,7 +1965,7 @@
       <w:pPr>
         <w:pStyle w:val="Ttulo1"/>
       </w:pPr>
-      <w:bookmarkStart w:id="0" w:name="_Toc290738348"/>
+      <w:bookmarkStart w:id="0" w:name="_Toc290744080"/>
       <w:r>
         <w:lastRenderedPageBreak/>
         <w:t xml:space="preserve">1. </w:t>
@@ -1790,7 +2073,7 @@
       <w:pPr>
         <w:pStyle w:val="Ttulo2"/>
       </w:pPr>
-      <w:bookmarkStart w:id="1" w:name="_Toc290738349"/>
+      <w:bookmarkStart w:id="1" w:name="_Toc290744081"/>
       <w:r>
         <w:t xml:space="preserve">1.1 </w:t>
       </w:r>
@@ -2033,7 +2316,7 @@
       <w:pPr>
         <w:pStyle w:val="Ttulo2"/>
       </w:pPr>
-      <w:bookmarkStart w:id="2" w:name="_Toc290738350"/>
+      <w:bookmarkStart w:id="2" w:name="_Toc290744082"/>
       <w:r>
         <w:t>1.2 Goertzel vs Transformada de Fourier (FFT)</w:t>
       </w:r>
@@ -2178,7 +2461,7 @@
       <w:pPr>
         <w:pStyle w:val="Ttulo2"/>
       </w:pPr>
-      <w:bookmarkStart w:id="3" w:name="_Toc290738351"/>
+      <w:bookmarkStart w:id="3" w:name="_Toc290744083"/>
       <w:r>
         <w:lastRenderedPageBreak/>
         <w:t>1.3 Instrumento de estudo</w:t>
@@ -2462,7 +2745,7 @@
       <w:pPr>
         <w:pStyle w:val="Ttulo1"/>
       </w:pPr>
-      <w:bookmarkStart w:id="4" w:name="_Toc290738352"/>
+      <w:bookmarkStart w:id="4" w:name="_Toc290744084"/>
       <w:r>
         <w:t xml:space="preserve">2. </w:t>
       </w:r>
@@ -2489,7 +2772,7 @@
       <w:pPr>
         <w:pStyle w:val="Ttulo2"/>
       </w:pPr>
-      <w:bookmarkStart w:id="5" w:name="_Toc290738353"/>
+      <w:bookmarkStart w:id="5" w:name="_Toc290744085"/>
       <w:r>
         <w:t>2.1 Descrição</w:t>
       </w:r>
@@ -3535,7 +3818,7 @@
         </w:rPr>
         <w:lastRenderedPageBreak/>
         <w:pict>
-          <v:shape id="_x0000_s1027" type="#_x0000_t202" style="position:absolute;left:0;text-align:left;margin-left:23.4pt;margin-top:307.1pt;width:388.65pt;height:.05pt;z-index:251656192" wrapcoords="-42 0 -42 21073 21600 21073 21600 0 -42 0" stroked="f">
+          <v:shape id="_x0000_s1027" type="#_x0000_t202" style="position:absolute;left:0;text-align:left;margin-left:23.4pt;margin-top:307.1pt;width:388.65pt;height:21pt;z-index:251656192" wrapcoords="-42 0 -42 21073 21600 21073 21600 0 -42 0" stroked="f">
             <v:textbox style="mso-next-textbox:#_x0000_s1027;mso-fit-shape-to-text:t" inset="0,0,0,0">
               <w:txbxContent>
                 <w:p>
@@ -3550,7 +3833,8 @@
                     </w:rPr>
                   </w:pPr>
                   <w:bookmarkStart w:id="6" w:name="_Ref290735145"/>
-                  <w:bookmarkStart w:id="7" w:name="_Toc290738381"/>
+                  <w:bookmarkStart w:id="7" w:name="_Ref290740980"/>
+                  <w:bookmarkStart w:id="8" w:name="_Toc290744153"/>
                   <w:r>
                     <w:t xml:space="preserve">Figura </w:t>
                   </w:r>
@@ -3573,6 +3857,7 @@
                     <w:t>.</w:t>
                   </w:r>
                   <w:bookmarkEnd w:id="7"/>
+                  <w:bookmarkEnd w:id="8"/>
                 </w:p>
               </w:txbxContent>
             </v:textbox>
@@ -3622,7 +3907,7 @@
                     </pic:cNvPicPr>
                   </pic:nvPicPr>
                   <pic:blipFill>
-                    <a:blip r:embed="rId12" cstate="print"/>
+                    <a:blip r:embed="rId13" cstate="print"/>
                     <a:srcRect/>
                     <a:stretch>
                       <a:fillRect/>
@@ -3685,8 +3970,8 @@
           <w:szCs w:val="24"/>
         </w:rPr>
       </w:pPr>
-      <w:bookmarkStart w:id="8" w:name="_Ref290663586"/>
-      <w:bookmarkStart w:id="9" w:name="_Ref290663593"/>
+      <w:bookmarkStart w:id="9" w:name="_Ref290663586"/>
+      <w:bookmarkStart w:id="10" w:name="_Ref290663593"/>
     </w:p>
     <w:p>
       <w:pPr>
@@ -3760,8 +4045,8 @@
         </w:rPr>
       </w:pPr>
     </w:p>
-    <w:bookmarkEnd w:id="8"/>
     <w:bookmarkEnd w:id="9"/>
+    <w:bookmarkEnd w:id="10"/>
     <w:p>
       <w:pPr>
         <w:spacing w:line="360" w:lineRule="auto"/>
@@ -4298,7 +4583,7 @@
               </w:rPr>
               <w:t xml:space="preserve"> </w:t>
             </w:r>
-            <w:bookmarkStart w:id="10" w:name="_Ref290666680"/>
+            <w:bookmarkStart w:id="11" w:name="_Ref290666680"/>
             <w:r>
               <w:rPr>
                 <w:rFonts w:ascii="Times New Roman" w:eastAsiaTheme="minorEastAsia" w:hAnsi="Times New Roman" w:cs="Times New Roman"/>
@@ -4356,7 +4641,7 @@
               </w:rPr>
               <w:t>)</w:t>
             </w:r>
-            <w:bookmarkEnd w:id="10"/>
+            <w:bookmarkEnd w:id="11"/>
           </w:p>
         </w:tc>
       </w:tr>
@@ -4875,7 +5160,7 @@
                 <w:szCs w:val="24"/>
               </w:rPr>
             </w:pPr>
-            <w:bookmarkStart w:id="11" w:name="_Ref290671547"/>
+            <w:bookmarkStart w:id="12" w:name="_Ref290671547"/>
             <w:r>
               <w:rPr>
                 <w:rFonts w:ascii="Times New Roman" w:eastAsiaTheme="minorEastAsia" w:hAnsi="Times New Roman" w:cs="Times New Roman"/>
@@ -4933,7 +5218,7 @@
               </w:rPr>
               <w:t>)</w:t>
             </w:r>
-            <w:bookmarkEnd w:id="11"/>
+            <w:bookmarkEnd w:id="12"/>
           </w:p>
         </w:tc>
       </w:tr>
@@ -5032,7 +5317,7 @@
           <w:szCs w:val="24"/>
         </w:rPr>
       </w:pPr>
-      <w:bookmarkStart w:id="12" w:name="_Toc290738354"/>
+      <w:bookmarkStart w:id="13" w:name="_Toc290744086"/>
       <w:r>
         <w:rPr>
           <w:rFonts w:ascii="Times New Roman" w:eastAsiaTheme="minorEastAsia" w:hAnsi="Times New Roman" w:cs="Times New Roman"/>
@@ -5057,7 +5342,7 @@
         </w:rPr>
         <w:t xml:space="preserve"> Características do algoritmo de Goertzel</w:t>
       </w:r>
-      <w:bookmarkEnd w:id="12"/>
+      <w:bookmarkEnd w:id="13"/>
     </w:p>
     <w:p>
       <w:pPr>
@@ -5459,7 +5744,7 @@
           <w:rFonts w:eastAsiaTheme="minorEastAsia"/>
         </w:rPr>
       </w:pPr>
-      <w:bookmarkStart w:id="13" w:name="_Toc290738355"/>
+      <w:bookmarkStart w:id="14" w:name="_Toc290744087"/>
       <w:r>
         <w:rPr>
           <w:rFonts w:eastAsiaTheme="minorEastAsia"/>
@@ -5467,110 +5752,78 @@
         <w:lastRenderedPageBreak/>
         <w:t>3. Implementação</w:t>
       </w:r>
-      <w:bookmarkEnd w:id="13"/>
-    </w:p>
-    <w:p/>
+      <w:bookmarkEnd w:id="14"/>
+    </w:p>
     <w:p>
       <w:pPr>
         <w:spacing w:line="360" w:lineRule="auto"/>
         <w:jc w:val="both"/>
-        <w:rPr>
-          <w:rFonts w:ascii="Times New Roman" w:eastAsiaTheme="minorEastAsia" w:hAnsi="Times New Roman" w:cs="Times New Roman"/>
-          <w:sz w:val="24"/>
-          <w:szCs w:val="24"/>
-        </w:rPr>
-      </w:pPr>
-      <w:r>
-        <w:rPr>
-          <w:rFonts w:ascii="Times New Roman" w:eastAsiaTheme="minorEastAsia" w:hAnsi="Times New Roman" w:cs="Times New Roman"/>
-          <w:sz w:val="24"/>
-          <w:szCs w:val="24"/>
-        </w:rPr>
-        <w:t xml:space="preserve">A </w:t>
-      </w:r>
-      <w:fldSimple w:instr=" REF _Ref290735117 \h  \* MERGEFORMAT ">
-        <w:r>
-          <w:rPr>
-            <w:rFonts w:ascii="Times New Roman" w:eastAsiaTheme="minorEastAsia" w:hAnsi="Times New Roman" w:cs="Times New Roman"/>
-            <w:sz w:val="24"/>
-            <w:szCs w:val="24"/>
-          </w:rPr>
-          <w:t>Figura 2</w:t>
-        </w:r>
-      </w:fldSimple>
-      <w:r>
-        <w:rPr>
-          <w:rFonts w:ascii="Times New Roman" w:eastAsiaTheme="minorEastAsia" w:hAnsi="Times New Roman" w:cs="Times New Roman"/>
-          <w:sz w:val="24"/>
-          <w:szCs w:val="24"/>
-        </w:rPr>
-        <w:t xml:space="preserve"> </w:t>
-      </w:r>
-      <w:r>
-        <w:rPr>
-          <w:rFonts w:ascii="Times New Roman" w:eastAsiaTheme="minorEastAsia" w:hAnsi="Times New Roman" w:cs="Times New Roman"/>
-          <w:sz w:val="24"/>
-          <w:szCs w:val="24"/>
-        </w:rPr>
-        <w:t>representa a má</w:t>
-      </w:r>
-      <w:r>
-        <w:rPr>
-          <w:rFonts w:ascii="Times New Roman" w:eastAsiaTheme="minorEastAsia" w:hAnsi="Times New Roman" w:cs="Times New Roman"/>
-          <w:sz w:val="24"/>
-          <w:szCs w:val="24"/>
-        </w:rPr>
-        <w:t xml:space="preserve">quina de estados da implementação algoritmo Goertzel, como foi </w:t>
-      </w:r>
-      <w:r>
-        <w:rPr>
-          <w:rFonts w:ascii="Times New Roman" w:eastAsiaTheme="minorEastAsia" w:hAnsi="Times New Roman" w:cs="Times New Roman"/>
-          <w:sz w:val="24"/>
-          <w:szCs w:val="24"/>
-        </w:rPr>
-        <w:t xml:space="preserve">representado na </w:t>
-      </w:r>
-      <w:fldSimple w:instr=" REF _Ref290735145 \h  \* MERGEFORMAT ">
-        <w:r>
-          <w:rPr>
-            <w:rFonts w:ascii="Times New Roman" w:eastAsiaTheme="minorEastAsia" w:hAnsi="Times New Roman" w:cs="Times New Roman"/>
-            <w:sz w:val="24"/>
-            <w:szCs w:val="24"/>
-          </w:rPr>
-          <w:t>Figura 1</w:t>
-        </w:r>
-      </w:fldSimple>
-      <w:r>
-        <w:rPr>
-          <w:rFonts w:ascii="Times New Roman" w:eastAsiaTheme="minorEastAsia" w:hAnsi="Times New Roman" w:cs="Times New Roman"/>
-          <w:sz w:val="24"/>
-          <w:szCs w:val="24"/>
-        </w:rPr>
-        <w:t xml:space="preserve"> este algoritmo é recursivo e necessita de três variáveis(Q0, Q1 e Q2) para calcular o modulo do espectro de amplitude da frequência que se deseja detectar.</w:t>
-      </w:r>
-    </w:p>
+      </w:pPr>
+    </w:p>
+    <w:p>
+      <w:pPr>
+        <w:pStyle w:val="Ttulo2"/>
+      </w:pPr>
+      <w:bookmarkStart w:id="15" w:name="_Toc290744088"/>
+      <w:r>
+        <w:t>3.1 Introdução</w:t>
+      </w:r>
+      <w:bookmarkEnd w:id="15"/>
+    </w:p>
+    <w:p/>
     <w:p>
       <w:pPr>
         <w:spacing w:line="360" w:lineRule="auto"/>
         <w:jc w:val="both"/>
       </w:pPr>
       <w:r>
-        <w:rPr>
+        <w:t>Após o estudo e análise do algoritmo de Goertzel escolheu-se a linguagem C como ferramenta de implementação. A escolha desta deveu-se mais uma vez ao factor de portabilidade de código.</w:t>
+      </w:r>
+    </w:p>
+    <w:p>
+      <w:pPr>
+        <w:pStyle w:val="Ttulo2"/>
+      </w:pPr>
+      <w:bookmarkStart w:id="16" w:name="_Toc290744089"/>
+      <w:r>
+        <w:t>3.2 Detalhes de Implementação</w:t>
+      </w:r>
+      <w:bookmarkEnd w:id="16"/>
+      <w:r>
+        <w:t xml:space="preserve"> </w:t>
+      </w:r>
+    </w:p>
+    <w:p>
+      <w:pPr>
+        <w:spacing w:line="360" w:lineRule="auto"/>
+        <w:jc w:val="both"/>
+      </w:pPr>
+    </w:p>
+    <w:p>
+      <w:pPr>
+        <w:spacing w:line="360" w:lineRule="auto"/>
+        <w:jc w:val="both"/>
+      </w:pPr>
+      <w:r>
+        <w:rPr>
+          <w:rFonts w:ascii="Times New Roman" w:eastAsiaTheme="minorEastAsia" w:hAnsi="Times New Roman" w:cs="Times New Roman"/>
           <w:noProof/>
+          <w:sz w:val="24"/>
+          <w:szCs w:val="24"/>
           <w:lang w:eastAsia="pt-PT"/>
         </w:rPr>
         <w:drawing>
           <wp:anchor distT="0" distB="0" distL="114300" distR="114300" simplePos="0" relativeHeight="251662847" behindDoc="1" locked="0" layoutInCell="1" allowOverlap="1">
             <wp:simplePos x="0" y="0"/>
             <wp:positionH relativeFrom="margin">
-              <wp:align>center</wp:align>
+              <wp:posOffset>1483360</wp:posOffset>
             </wp:positionH>
             <wp:positionV relativeFrom="margin">
-              <wp:posOffset>1575435</wp:posOffset>
+              <wp:posOffset>3473450</wp:posOffset>
             </wp:positionV>
             <wp:extent cx="2042160" cy="4338955"/>
             <wp:effectExtent l="19050" t="0" r="0" b="0"/>
-            <wp:wrapSquare wrapText="bothSides"/>
+            <wp:wrapTopAndBottom/>
             <wp:docPr id="1" name="Imagem 1" descr="C:\Users\Sorcha\ISEL\PS\Projecto Final Curso\O-Maestro\docs\relintercalar\Goertzel Flowchart.jpg"/>
             <wp:cNvGraphicFramePr>
               <a:graphicFrameLocks xmlns:a="http://schemas.openxmlformats.org/drawingml/2006/main" noChangeAspect="1"/>
@@ -5585,7 +5838,7 @@
                     </pic:cNvPicPr>
                   </pic:nvPicPr>
                   <pic:blipFill>
-                    <a:blip r:embed="rId13" cstate="print"/>
+                    <a:blip r:embed="rId14" cstate="print"/>
                     <a:srcRect/>
                     <a:stretch>
                       <a:fillRect/>
@@ -5613,72 +5866,100 @@
           </wp:anchor>
         </w:drawing>
       </w:r>
+      <w:r>
+        <w:rPr>
+          <w:rFonts w:ascii="Times New Roman" w:eastAsiaTheme="minorEastAsia" w:hAnsi="Times New Roman" w:cs="Times New Roman"/>
+          <w:sz w:val="24"/>
+          <w:szCs w:val="24"/>
+        </w:rPr>
+        <w:t xml:space="preserve">A </w:t>
+      </w:r>
+      <w:fldSimple w:instr=" REF _Ref290735117 \h  \* MERGEFORMAT ">
+        <w:r>
+          <w:rPr>
+            <w:rFonts w:ascii="Times New Roman" w:eastAsiaTheme="minorEastAsia" w:hAnsi="Times New Roman" w:cs="Times New Roman"/>
+            <w:sz w:val="24"/>
+            <w:szCs w:val="24"/>
+          </w:rPr>
+          <w:t>Figura 2</w:t>
+        </w:r>
+      </w:fldSimple>
+      <w:r>
+        <w:rPr>
+          <w:rFonts w:ascii="Times New Roman" w:eastAsiaTheme="minorEastAsia" w:hAnsi="Times New Roman" w:cs="Times New Roman"/>
+          <w:sz w:val="24"/>
+          <w:szCs w:val="24"/>
+        </w:rPr>
+        <w:t xml:space="preserve"> </w:t>
+      </w:r>
+      <w:r>
+        <w:rPr>
+          <w:rFonts w:ascii="Times New Roman" w:eastAsiaTheme="minorEastAsia" w:hAnsi="Times New Roman" w:cs="Times New Roman"/>
+          <w:sz w:val="24"/>
+          <w:szCs w:val="24"/>
+        </w:rPr>
+        <w:t>representa a má</w:t>
+      </w:r>
+      <w:r>
+        <w:rPr>
+          <w:rFonts w:ascii="Times New Roman" w:eastAsiaTheme="minorEastAsia" w:hAnsi="Times New Roman" w:cs="Times New Roman"/>
+          <w:sz w:val="24"/>
+          <w:szCs w:val="24"/>
+        </w:rPr>
+        <w:t>quina de estados da implementação</w:t>
+      </w:r>
+      <w:r>
+        <w:rPr>
+          <w:rFonts w:ascii="Times New Roman" w:eastAsiaTheme="minorEastAsia" w:hAnsi="Times New Roman" w:cs="Times New Roman"/>
+          <w:sz w:val="24"/>
+          <w:szCs w:val="24"/>
+        </w:rPr>
+        <w:t xml:space="preserve"> do</w:t>
+      </w:r>
+      <w:r>
+        <w:rPr>
+          <w:rFonts w:ascii="Times New Roman" w:eastAsiaTheme="minorEastAsia" w:hAnsi="Times New Roman" w:cs="Times New Roman"/>
+          <w:sz w:val="24"/>
+          <w:szCs w:val="24"/>
+        </w:rPr>
+        <w:t xml:space="preserve"> algoritmo</w:t>
+      </w:r>
+      <w:r>
+        <w:rPr>
+          <w:rFonts w:ascii="Times New Roman" w:eastAsiaTheme="minorEastAsia" w:hAnsi="Times New Roman" w:cs="Times New Roman"/>
+          <w:sz w:val="24"/>
+          <w:szCs w:val="24"/>
+        </w:rPr>
+        <w:t xml:space="preserve"> de </w:t>
+      </w:r>
+      <w:r>
+        <w:rPr>
+          <w:rFonts w:ascii="Times New Roman" w:eastAsiaTheme="minorEastAsia" w:hAnsi="Times New Roman" w:cs="Times New Roman"/>
+          <w:sz w:val="24"/>
+          <w:szCs w:val="24"/>
+        </w:rPr>
+        <w:t>Goertzel</w:t>
+      </w:r>
+      <w:r>
+        <w:rPr>
+          <w:rFonts w:ascii="Times New Roman" w:eastAsiaTheme="minorEastAsia" w:hAnsi="Times New Roman" w:cs="Times New Roman"/>
+          <w:sz w:val="24"/>
+          <w:szCs w:val="24"/>
+        </w:rPr>
+        <w:t>:</w:t>
+      </w:r>
     </w:p>
     <w:p>
       <w:pPr>
         <w:spacing w:line="360" w:lineRule="auto"/>
         <w:jc w:val="both"/>
       </w:pPr>
-    </w:p>
-    <w:p>
-      <w:pPr>
-        <w:spacing w:line="360" w:lineRule="auto"/>
-        <w:jc w:val="both"/>
-      </w:pPr>
-    </w:p>
-    <w:p>
-      <w:pPr>
-        <w:spacing w:line="360" w:lineRule="auto"/>
-        <w:jc w:val="both"/>
-      </w:pPr>
-    </w:p>
-    <w:p>
-      <w:pPr>
-        <w:spacing w:line="360" w:lineRule="auto"/>
-        <w:jc w:val="both"/>
-      </w:pPr>
-    </w:p>
-    <w:p>
-      <w:pPr>
-        <w:spacing w:line="360" w:lineRule="auto"/>
-        <w:jc w:val="both"/>
-      </w:pPr>
-    </w:p>
-    <w:p>
-      <w:pPr>
-        <w:spacing w:line="360" w:lineRule="auto"/>
-        <w:jc w:val="both"/>
-      </w:pPr>
-    </w:p>
-    <w:p>
-      <w:pPr>
-        <w:spacing w:line="360" w:lineRule="auto"/>
-        <w:jc w:val="both"/>
-      </w:pPr>
-    </w:p>
-    <w:p>
-      <w:pPr>
-        <w:spacing w:line="360" w:lineRule="auto"/>
-        <w:jc w:val="both"/>
-      </w:pPr>
-    </w:p>
-    <w:p>
-      <w:pPr>
-        <w:spacing w:line="360" w:lineRule="auto"/>
-        <w:jc w:val="both"/>
-      </w:pPr>
-    </w:p>
-    <w:p>
-      <w:pPr>
-        <w:spacing w:line="360" w:lineRule="auto"/>
-        <w:jc w:val="both"/>
-      </w:pPr>
       <w:r>
         <w:rPr>
           <w:noProof/>
         </w:rPr>
         <w:pict>
-          <v:shape id="_x0000_s1038" type="#_x0000_t202" style="position:absolute;left:0;text-align:left;margin-left:102.95pt;margin-top:22.45pt;width:218.9pt;height:22.05pt;z-index:251666432" stroked="f">
+          <v:shape id="_x0000_s1038" type="#_x0000_t202" style="position:absolute;left:0;text-align:left;margin-left:86.65pt;margin-top:356.45pt;width:218.9pt;height:22.05pt;z-index:251666432" stroked="f">
             <v:textbox inset="0,0,0,0">
               <w:txbxContent>
                 <w:p>
@@ -5689,8 +5970,8 @@
                       <w:noProof/>
                     </w:rPr>
                   </w:pPr>
-                  <w:bookmarkStart w:id="14" w:name="_Ref290735117"/>
-                  <w:bookmarkStart w:id="15" w:name="_Toc290738382"/>
+                  <w:bookmarkStart w:id="17" w:name="_Ref290735117"/>
+                  <w:bookmarkStart w:id="18" w:name="_Toc290744154"/>
                   <w:r>
                     <w:t xml:space="preserve">Figura </w:t>
                   </w:r>
@@ -5702,11 +5983,23 @@
                       <w:t>2</w:t>
                     </w:r>
                   </w:fldSimple>
-                  <w:bookmarkEnd w:id="14"/>
+                  <w:bookmarkEnd w:id="17"/>
                   <w:r>
-                    <w:t xml:space="preserve"> - Maquina de Estados do algoritmo de Goertzel</w:t>
+                    <w:t xml:space="preserve"> - M</w:t>
                   </w:r>
-                  <w:bookmarkEnd w:id="15"/>
+                  <w:r>
+                    <w:t>á</w:t>
+                  </w:r>
+                  <w:r>
+                    <w:t>quina de Estados d</w:t>
+                  </w:r>
+                  <w:r>
+                    <w:t xml:space="preserve">e um filtro </w:t>
+                  </w:r>
+                  <w:r>
+                    <w:t>Goertzel</w:t>
+                  </w:r>
+                  <w:bookmarkEnd w:id="18"/>
                 </w:p>
               </w:txbxContent>
             </v:textbox>
@@ -5719,151 +6012,13 @@
       <w:pPr>
         <w:spacing w:line="360" w:lineRule="auto"/>
         <w:jc w:val="both"/>
-        <w:rPr>
-          <w:rFonts w:ascii="Times New Roman" w:eastAsiaTheme="minorEastAsia" w:hAnsi="Times New Roman" w:cs="Times New Roman"/>
-          <w:sz w:val="24"/>
-          <w:szCs w:val="24"/>
-        </w:rPr>
-      </w:pPr>
-      <w:r>
-        <w:rPr>
-          <w:rFonts w:ascii="Times New Roman" w:eastAsiaTheme="minorEastAsia" w:hAnsi="Times New Roman" w:cs="Times New Roman"/>
-          <w:sz w:val="24"/>
-          <w:szCs w:val="24"/>
-        </w:rPr>
-        <w:t>Durante a implementação do algoritmo teve-se a preocupação da representação numérica das amostras recebidas como parâmetro</w:t>
-      </w:r>
-      <w:r>
-        <w:rPr>
-          <w:rFonts w:ascii="Times New Roman" w:eastAsiaTheme="minorEastAsia" w:hAnsi="Times New Roman" w:cs="Times New Roman"/>
-          <w:sz w:val="24"/>
-          <w:szCs w:val="24"/>
-        </w:rPr>
-        <w:t>,</w:t>
-      </w:r>
-      <w:r>
-        <w:rPr>
-          <w:rFonts w:ascii="Times New Roman" w:eastAsiaTheme="minorEastAsia" w:hAnsi="Times New Roman" w:cs="Times New Roman"/>
-          <w:sz w:val="24"/>
-          <w:szCs w:val="24"/>
-        </w:rPr>
-        <w:t xml:space="preserve"> para</w:t>
-      </w:r>
-      <w:r>
-        <w:rPr>
-          <w:rFonts w:ascii="Times New Roman" w:eastAsiaTheme="minorEastAsia" w:hAnsi="Times New Roman" w:cs="Times New Roman"/>
-          <w:sz w:val="24"/>
-          <w:szCs w:val="24"/>
-        </w:rPr>
-        <w:t xml:space="preserve"> se</w:t>
-      </w:r>
-      <w:r>
-        <w:rPr>
-          <w:rFonts w:ascii="Times New Roman" w:eastAsiaTheme="minorEastAsia" w:hAnsi="Times New Roman" w:cs="Times New Roman"/>
-          <w:sz w:val="24"/>
-          <w:szCs w:val="24"/>
-        </w:rPr>
-        <w:t xml:space="preserve"> perceber que representação seria a mais </w:t>
-      </w:r>
-      <w:r>
-        <w:rPr>
-          <w:rFonts w:ascii="Times New Roman" w:eastAsiaTheme="minorEastAsia" w:hAnsi="Times New Roman" w:cs="Times New Roman"/>
-          <w:sz w:val="24"/>
-          <w:szCs w:val="24"/>
-        </w:rPr>
-        <w:t>próxima</w:t>
-      </w:r>
-      <w:r>
-        <w:rPr>
-          <w:rFonts w:ascii="Times New Roman" w:eastAsiaTheme="minorEastAsia" w:hAnsi="Times New Roman" w:cs="Times New Roman"/>
-          <w:sz w:val="24"/>
-          <w:szCs w:val="24"/>
-        </w:rPr>
-        <w:t xml:space="preserve"> dos cálculos </w:t>
-      </w:r>
-      <w:r>
-        <w:rPr>
-          <w:rFonts w:ascii="Times New Roman" w:eastAsiaTheme="minorEastAsia" w:hAnsi="Times New Roman" w:cs="Times New Roman"/>
-          <w:sz w:val="24"/>
-          <w:szCs w:val="24"/>
-        </w:rPr>
-        <w:t xml:space="preserve">teóricos. Com este facto importante </w:t>
-      </w:r>
-      <w:r>
-        <w:rPr>
-          <w:rFonts w:ascii="Times New Roman" w:eastAsiaTheme="minorEastAsia" w:hAnsi="Times New Roman" w:cs="Times New Roman"/>
-          <w:sz w:val="24"/>
-          <w:szCs w:val="24"/>
-        </w:rPr>
-        <w:t>foi escolhida dois tipos de representação : inteiro e decimal.</w:t>
-      </w:r>
+      </w:pPr>
     </w:p>
     <w:p>
       <w:pPr>
         <w:spacing w:line="360" w:lineRule="auto"/>
         <w:jc w:val="both"/>
-        <w:rPr>
-          <w:rFonts w:ascii="Times New Roman" w:eastAsiaTheme="minorEastAsia" w:hAnsi="Times New Roman" w:cs="Times New Roman"/>
-          <w:sz w:val="24"/>
-          <w:szCs w:val="24"/>
-        </w:rPr>
-      </w:pPr>
-      <w:r>
-        <w:rPr>
-          <w:rFonts w:ascii="Times New Roman" w:eastAsiaTheme="minorEastAsia" w:hAnsi="Times New Roman" w:cs="Times New Roman"/>
-          <w:sz w:val="24"/>
-          <w:szCs w:val="24"/>
-        </w:rPr>
-        <w:t>Com a</w:t>
-      </w:r>
-      <w:r>
-        <w:rPr>
-          <w:rFonts w:ascii="Times New Roman" w:eastAsiaTheme="minorEastAsia" w:hAnsi="Times New Roman" w:cs="Times New Roman"/>
-          <w:sz w:val="24"/>
-          <w:szCs w:val="24"/>
-        </w:rPr>
-        <w:t xml:space="preserve"> </w:t>
-      </w:r>
-      <w:r>
-        <w:rPr>
-          <w:rFonts w:ascii="Times New Roman" w:eastAsiaTheme="minorEastAsia" w:hAnsi="Times New Roman" w:cs="Times New Roman"/>
-          <w:sz w:val="24"/>
-          <w:szCs w:val="24"/>
-        </w:rPr>
-        <w:t xml:space="preserve">representação decimal foi </w:t>
-      </w:r>
-      <w:r>
-        <w:rPr>
-          <w:rFonts w:ascii="Times New Roman" w:eastAsiaTheme="minorEastAsia" w:hAnsi="Times New Roman" w:cs="Times New Roman"/>
-          <w:sz w:val="24"/>
-          <w:szCs w:val="24"/>
-        </w:rPr>
-        <w:t>verificado que</w:t>
-      </w:r>
-      <w:r>
-        <w:rPr>
-          <w:rFonts w:ascii="Times New Roman" w:eastAsiaTheme="minorEastAsia" w:hAnsi="Times New Roman" w:cs="Times New Roman"/>
-          <w:sz w:val="24"/>
-          <w:szCs w:val="24"/>
-        </w:rPr>
-        <w:t xml:space="preserve"> </w:t>
-      </w:r>
-      <w:r>
-        <w:rPr>
-          <w:rFonts w:ascii="Times New Roman" w:eastAsiaTheme="minorEastAsia" w:hAnsi="Times New Roman" w:cs="Times New Roman"/>
-          <w:sz w:val="24"/>
-          <w:szCs w:val="24"/>
-        </w:rPr>
-        <w:t xml:space="preserve">é igual aos resultados teóricos do algoritmo, enquanto com a representação inteira foi verificado que </w:t>
-      </w:r>
-      <w:r>
-        <w:rPr>
-          <w:rFonts w:ascii="Times New Roman" w:eastAsiaTheme="minorEastAsia" w:hAnsi="Times New Roman" w:cs="Times New Roman"/>
-          <w:sz w:val="24"/>
-          <w:szCs w:val="24"/>
-        </w:rPr>
-        <w:t>muito próxima desse resultados.</w:t>
-      </w:r>
+      </w:pPr>
     </w:p>
     <w:p>
       <w:pPr>
@@ -5881,32 +6036,79 @@
           <w:sz w:val="24"/>
           <w:szCs w:val="24"/>
         </w:rPr>
-        <w:t xml:space="preserve">Também durante a </w:t>
-      </w:r>
-      <w:r>
-        <w:rPr>
-          <w:rFonts w:ascii="Times New Roman" w:eastAsiaTheme="minorEastAsia" w:hAnsi="Times New Roman" w:cs="Times New Roman"/>
-          <w:sz w:val="24"/>
-          <w:szCs w:val="24"/>
-        </w:rPr>
-        <w:t>implementação foi detectado que o G</w:t>
-      </w:r>
-      <w:r>
-        <w:rPr>
-          <w:rFonts w:ascii="Times New Roman" w:eastAsiaTheme="minorEastAsia" w:hAnsi="Times New Roman" w:cs="Times New Roman"/>
-          <w:sz w:val="24"/>
-          <w:szCs w:val="24"/>
-        </w:rPr>
-        <w:t>oertzel calcula apenas a parte positiva do espectro de amplitude(espe</w:t>
-      </w:r>
-      <w:r>
-        <w:rPr>
-          <w:rFonts w:ascii="Times New Roman" w:eastAsiaTheme="minorEastAsia" w:hAnsi="Times New Roman" w:cs="Times New Roman"/>
-          <w:sz w:val="24"/>
-          <w:szCs w:val="24"/>
-        </w:rPr>
-        <w:t>ctro bilateral</w:t>
-      </w:r>
+        <w:lastRenderedPageBreak/>
+        <w:t>C</w:t>
+      </w:r>
+      <w:r>
+        <w:rPr>
+          <w:rFonts w:ascii="Times New Roman" w:eastAsiaTheme="minorEastAsia" w:hAnsi="Times New Roman" w:cs="Times New Roman"/>
+          <w:sz w:val="24"/>
+          <w:szCs w:val="24"/>
+        </w:rPr>
+        <w:t xml:space="preserve">omo </w:t>
+      </w:r>
+      <w:r>
+        <w:rPr>
+          <w:rFonts w:ascii="Times New Roman" w:eastAsiaTheme="minorEastAsia" w:hAnsi="Times New Roman" w:cs="Times New Roman"/>
+          <w:sz w:val="24"/>
+          <w:szCs w:val="24"/>
+        </w:rPr>
+        <w:t>referido anteriormente (</w:t>
+      </w:r>
+      <w:r>
+        <w:rPr>
+          <w:rFonts w:eastAsiaTheme="minorEastAsia" w:cstheme="minorHAnsi"/>
+        </w:rPr>
+        <w:t>E</w:t>
+      </w:r>
+      <w:r>
+        <w:rPr>
+          <w:rFonts w:eastAsiaTheme="minorEastAsia" w:cstheme="minorHAnsi"/>
+        </w:rPr>
+        <w:t xml:space="preserve">quação </w:t>
+      </w:r>
+      <w:fldSimple w:instr=" REF _Ref290666680 \h  \* MERGEFORMAT ">
+        <w:r>
+          <w:rPr>
+            <w:rFonts w:eastAsiaTheme="minorEastAsia" w:cstheme="minorHAnsi"/>
+          </w:rPr>
+          <w:t>(</w:t>
+        </w:r>
+        <w:r>
+          <w:rPr>
+            <w:rFonts w:eastAsiaTheme="minorEastAsia" w:cstheme="minorHAnsi"/>
+            <w:noProof/>
+          </w:rPr>
+          <w:t>3</w:t>
+        </w:r>
+        <w:r>
+          <w:rPr>
+            <w:rFonts w:eastAsiaTheme="minorEastAsia" w:cstheme="minorHAnsi"/>
+          </w:rPr>
+          <w:t>)</w:t>
+        </w:r>
+      </w:fldSimple>
+      <w:r>
+        <w:rPr>
+          <w:rFonts w:eastAsiaTheme="minorEastAsia" w:cstheme="minorHAnsi"/>
+        </w:rPr>
+        <w:t xml:space="preserve"> e </w:t>
+      </w:r>
+      <w:fldSimple w:instr=" REF _Ref290735145 \h  \* MERGEFORMAT ">
+        <w:r>
+          <w:rPr>
+            <w:rFonts w:cstheme="minorHAnsi"/>
+          </w:rPr>
+          <w:t xml:space="preserve">Figura </w:t>
+        </w:r>
+        <w:r>
+          <w:rPr>
+            <w:rFonts w:cstheme="minorHAnsi"/>
+            <w:noProof/>
+          </w:rPr>
+          <w:t>1</w:t>
+        </w:r>
+      </w:fldSimple>
       <w:r>
         <w:rPr>
           <w:rFonts w:ascii="Times New Roman" w:eastAsiaTheme="minorEastAsia" w:hAnsi="Times New Roman" w:cs="Times New Roman"/>
@@ -5921,93 +6123,88 @@
           <w:sz w:val="24"/>
           <w:szCs w:val="24"/>
         </w:rPr>
-        <w:t xml:space="preserve">por isso foi necessário multiplicar </w:t>
-      </w:r>
-      <w:r>
-        <w:rPr>
-          <w:rFonts w:ascii="Times New Roman" w:eastAsiaTheme="minorEastAsia" w:hAnsi="Times New Roman" w:cs="Times New Roman"/>
-          <w:sz w:val="24"/>
-          <w:szCs w:val="24"/>
-        </w:rPr>
-        <w:lastRenderedPageBreak/>
-        <w:t>por dois de modo a obter a energia total do espectro e divide-se por N para obter a potencia para se comparar com a energia total das amostras.</w:t>
+        <w:t xml:space="preserve">este algoritmo é recursivo e necessita de </w:t>
+      </w:r>
+      <w:r>
+        <w:rPr>
+          <w:rFonts w:ascii="Times New Roman" w:eastAsiaTheme="minorEastAsia" w:hAnsi="Times New Roman" w:cs="Times New Roman"/>
+          <w:sz w:val="24"/>
+          <w:szCs w:val="24"/>
+        </w:rPr>
+        <w:t xml:space="preserve">apenas </w:t>
+      </w:r>
+      <w:r>
+        <w:rPr>
+          <w:rFonts w:ascii="Times New Roman" w:eastAsiaTheme="minorEastAsia" w:hAnsi="Times New Roman" w:cs="Times New Roman"/>
+          <w:sz w:val="24"/>
+          <w:szCs w:val="24"/>
+        </w:rPr>
+        <w:t>três variáveis</w:t>
+      </w:r>
+      <w:r>
+        <w:rPr>
+          <w:rFonts w:ascii="Times New Roman" w:eastAsiaTheme="minorEastAsia" w:hAnsi="Times New Roman" w:cs="Times New Roman"/>
+          <w:sz w:val="24"/>
+          <w:szCs w:val="24"/>
+        </w:rPr>
+        <w:t xml:space="preserve"> locais </w:t>
+      </w:r>
+      <w:r>
+        <w:rPr>
+          <w:rFonts w:ascii="Times New Roman" w:eastAsiaTheme="minorEastAsia" w:hAnsi="Times New Roman" w:cs="Times New Roman"/>
+          <w:sz w:val="24"/>
+          <w:szCs w:val="24"/>
+        </w:rPr>
+        <w:t>(Q0, Q1 e Q2) para calcular o modulo do espectro de amplitude da frequência que se deseja detectar.</w:t>
       </w:r>
     </w:p>
     <w:p>
       <w:pPr>
         <w:spacing w:line="360" w:lineRule="auto"/>
         <w:jc w:val="both"/>
-        <w:rPr>
-          <w:rFonts w:ascii="Times New Roman" w:eastAsiaTheme="minorEastAsia" w:hAnsi="Times New Roman" w:cs="Times New Roman"/>
-          <w:sz w:val="24"/>
-          <w:szCs w:val="24"/>
-        </w:rPr>
-      </w:pPr>
-      <w:r>
-        <w:rPr>
-          <w:rFonts w:ascii="Times New Roman" w:eastAsiaTheme="minorEastAsia" w:hAnsi="Times New Roman" w:cs="Times New Roman"/>
-          <w:sz w:val="24"/>
-          <w:szCs w:val="24"/>
-        </w:rPr>
-        <w:t>Como o Goertzel é algoritmo para</w:t>
-      </w:r>
-      <w:r>
-        <w:rPr>
-          <w:rFonts w:ascii="Times New Roman" w:eastAsiaTheme="minorEastAsia" w:hAnsi="Times New Roman" w:cs="Times New Roman"/>
-          <w:sz w:val="24"/>
-          <w:szCs w:val="24"/>
-        </w:rPr>
-        <w:t>le</w:t>
-      </w:r>
-      <w:r>
-        <w:rPr>
-          <w:rFonts w:ascii="Times New Roman" w:eastAsiaTheme="minorEastAsia" w:hAnsi="Times New Roman" w:cs="Times New Roman"/>
-          <w:sz w:val="24"/>
-          <w:szCs w:val="24"/>
-        </w:rPr>
-        <w:t>lizável teve-se que criar uma infra-estrutura</w:t>
-      </w:r>
-      <w:r>
-        <w:rPr>
-          <w:rFonts w:ascii="Times New Roman" w:eastAsiaTheme="minorEastAsia" w:hAnsi="Times New Roman" w:cs="Times New Roman"/>
-          <w:sz w:val="24"/>
-          <w:szCs w:val="24"/>
-        </w:rPr>
-        <w:t xml:space="preserve"> com o nome de Goertzel </w:t>
-      </w:r>
-      <w:proofErr w:type="spellStart"/>
-      <w:r>
-        <w:rPr>
-          <w:rFonts w:ascii="Times New Roman" w:eastAsiaTheme="minorEastAsia" w:hAnsi="Times New Roman" w:cs="Times New Roman"/>
-          <w:sz w:val="24"/>
-          <w:szCs w:val="24"/>
-        </w:rPr>
-        <w:t>Controller</w:t>
-      </w:r>
-      <w:proofErr w:type="spellEnd"/>
-      <w:r>
-        <w:rPr>
-          <w:rFonts w:ascii="Times New Roman" w:eastAsiaTheme="minorEastAsia" w:hAnsi="Times New Roman" w:cs="Times New Roman"/>
-          <w:sz w:val="24"/>
-          <w:szCs w:val="24"/>
-        </w:rPr>
-        <w:t>,</w:t>
-      </w:r>
-      <w:r>
-        <w:rPr>
-          <w:rFonts w:ascii="Times New Roman" w:eastAsiaTheme="minorEastAsia" w:hAnsi="Times New Roman" w:cs="Times New Roman"/>
-          <w:sz w:val="24"/>
-          <w:szCs w:val="24"/>
-        </w:rPr>
-        <w:t xml:space="preserve"> de modo </w:t>
-      </w:r>
-      <w:r>
-        <w:rPr>
-          <w:rFonts w:ascii="Times New Roman" w:eastAsiaTheme="minorEastAsia" w:hAnsi="Times New Roman" w:cs="Times New Roman"/>
-          <w:sz w:val="24"/>
-          <w:szCs w:val="24"/>
-        </w:rPr>
-        <w:t>a</w:t>
+      </w:pPr>
+    </w:p>
+    <w:p>
+      <w:pPr>
+        <w:spacing w:line="360" w:lineRule="auto"/>
+        <w:jc w:val="both"/>
+        <w:rPr>
+          <w:rFonts w:ascii="Times New Roman" w:eastAsiaTheme="minorEastAsia" w:hAnsi="Times New Roman" w:cs="Times New Roman"/>
+          <w:sz w:val="24"/>
+          <w:szCs w:val="24"/>
+        </w:rPr>
+      </w:pPr>
+      <w:r>
+        <w:rPr>
+          <w:rFonts w:ascii="Times New Roman" w:eastAsiaTheme="minorEastAsia" w:hAnsi="Times New Roman" w:cs="Times New Roman"/>
+          <w:sz w:val="24"/>
+          <w:szCs w:val="24"/>
+        </w:rPr>
+        <w:t xml:space="preserve">Durante a implementação do algoritmo teve-se </w:t>
+      </w:r>
+      <w:r>
+        <w:rPr>
+          <w:rFonts w:ascii="Times New Roman" w:eastAsiaTheme="minorEastAsia" w:hAnsi="Times New Roman" w:cs="Times New Roman"/>
+          <w:sz w:val="24"/>
+          <w:szCs w:val="24"/>
+        </w:rPr>
+        <w:t>de ter em conta a</w:t>
+      </w:r>
+      <w:r>
+        <w:rPr>
+          <w:rFonts w:ascii="Times New Roman" w:eastAsiaTheme="minorEastAsia" w:hAnsi="Times New Roman" w:cs="Times New Roman"/>
+          <w:sz w:val="24"/>
+          <w:szCs w:val="24"/>
+        </w:rPr>
+        <w:t xml:space="preserve"> representação numérica das amostras</w:t>
+      </w:r>
+      <w:r>
+        <w:rPr>
+          <w:rFonts w:ascii="Times New Roman" w:eastAsiaTheme="minorEastAsia" w:hAnsi="Times New Roman" w:cs="Times New Roman"/>
+          <w:sz w:val="24"/>
+          <w:szCs w:val="24"/>
+        </w:rPr>
+        <w:t>, uma vez que</w:t>
       </w:r>
       <w:r>
         <w:rPr>
@@ -6023,18 +6220,82 @@
           <w:sz w:val="24"/>
           <w:szCs w:val="24"/>
         </w:rPr>
-        <w:t xml:space="preserve">controlar os seus filtros e armazenar os resultados que são retornados como se representa a </w:t>
-      </w:r>
-      <w:fldSimple w:instr=" REF _Ref290738252 \h  \* MERGEFORMAT ">
-        <w:r>
-          <w:rPr>
-            <w:rFonts w:ascii="Times New Roman" w:eastAsiaTheme="minorEastAsia" w:hAnsi="Times New Roman" w:cs="Times New Roman"/>
-            <w:sz w:val="24"/>
-            <w:szCs w:val="24"/>
-          </w:rPr>
-          <w:t>Figura 3</w:t>
-        </w:r>
-      </w:fldSimple>
+        <w:t>estas deveriam ser o</w:t>
+      </w:r>
+      <w:r>
+        <w:rPr>
+          <w:rFonts w:ascii="Times New Roman" w:eastAsiaTheme="minorEastAsia" w:hAnsi="Times New Roman" w:cs="Times New Roman"/>
+          <w:sz w:val="24"/>
+          <w:szCs w:val="24"/>
+        </w:rPr>
+        <w:t xml:space="preserve"> mais </w:t>
+      </w:r>
+      <w:r>
+        <w:rPr>
+          <w:rFonts w:ascii="Times New Roman" w:eastAsiaTheme="minorEastAsia" w:hAnsi="Times New Roman" w:cs="Times New Roman"/>
+          <w:sz w:val="24"/>
+          <w:szCs w:val="24"/>
+        </w:rPr>
+        <w:t>próxim</w:t>
+      </w:r>
+      <w:r>
+        <w:rPr>
+          <w:rFonts w:ascii="Times New Roman" w:eastAsiaTheme="minorEastAsia" w:hAnsi="Times New Roman" w:cs="Times New Roman"/>
+          <w:sz w:val="24"/>
+          <w:szCs w:val="24"/>
+        </w:rPr>
+        <w:t>o possível</w:t>
+      </w:r>
+      <w:r>
+        <w:rPr>
+          <w:rFonts w:ascii="Times New Roman" w:eastAsiaTheme="minorEastAsia" w:hAnsi="Times New Roman" w:cs="Times New Roman"/>
+          <w:sz w:val="24"/>
+          <w:szCs w:val="24"/>
+        </w:rPr>
+        <w:t xml:space="preserve"> dos cálculos </w:t>
+      </w:r>
+      <w:r>
+        <w:rPr>
+          <w:rFonts w:ascii="Times New Roman" w:eastAsiaTheme="minorEastAsia" w:hAnsi="Times New Roman" w:cs="Times New Roman"/>
+          <w:sz w:val="24"/>
+          <w:szCs w:val="24"/>
+        </w:rPr>
+        <w:t xml:space="preserve">teóricos. </w:t>
+      </w:r>
+      <w:r>
+        <w:rPr>
+          <w:rFonts w:ascii="Times New Roman" w:eastAsiaTheme="minorEastAsia" w:hAnsi="Times New Roman" w:cs="Times New Roman"/>
+          <w:sz w:val="24"/>
+          <w:szCs w:val="24"/>
+        </w:rPr>
+        <w:t xml:space="preserve">Com este factor em mente foram realizadas duas implementações, uma com valores inteiros de </w:t>
+      </w:r>
+      <w:r>
+        <w:rPr>
+          <w:rFonts w:ascii="Times New Roman" w:eastAsiaTheme="minorEastAsia" w:hAnsi="Times New Roman" w:cs="Times New Roman"/>
+          <w:i/>
+          <w:sz w:val="24"/>
+          <w:szCs w:val="24"/>
+        </w:rPr>
+        <w:t>32bits</w:t>
+      </w:r>
+      <w:r>
+        <w:rPr>
+          <w:rFonts w:ascii="Times New Roman" w:eastAsiaTheme="minorEastAsia" w:hAnsi="Times New Roman" w:cs="Times New Roman"/>
+          <w:sz w:val="24"/>
+          <w:szCs w:val="24"/>
+        </w:rPr>
+        <w:t xml:space="preserve"> e outra com valores decimais a </w:t>
+      </w:r>
+      <w:r>
+        <w:rPr>
+          <w:rFonts w:ascii="Times New Roman" w:eastAsiaTheme="minorEastAsia" w:hAnsi="Times New Roman" w:cs="Times New Roman"/>
+          <w:i/>
+          <w:sz w:val="24"/>
+          <w:szCs w:val="24"/>
+        </w:rPr>
+        <w:t>64bits</w:t>
+      </w:r>
       <w:r>
         <w:rPr>
           <w:rFonts w:ascii="Times New Roman" w:eastAsiaTheme="minorEastAsia" w:hAnsi="Times New Roman" w:cs="Times New Roman"/>
@@ -6045,72 +6306,399 @@
       </w:r>
     </w:p>
     <w:p>
-      <w:r>
-        <w:rPr>
+      <w:pPr>
+        <w:spacing w:line="360" w:lineRule="auto"/>
+        <w:jc w:val="both"/>
+        <w:rPr>
+          <w:rFonts w:ascii="Times New Roman" w:eastAsiaTheme="minorEastAsia" w:hAnsi="Times New Roman" w:cs="Times New Roman"/>
+          <w:sz w:val="24"/>
+          <w:szCs w:val="24"/>
+        </w:rPr>
+      </w:pPr>
+      <w:r>
+        <w:rPr>
+          <w:rFonts w:ascii="Times New Roman" w:eastAsiaTheme="minorEastAsia" w:hAnsi="Times New Roman" w:cs="Times New Roman"/>
+          <w:sz w:val="24"/>
+          <w:szCs w:val="24"/>
+        </w:rPr>
+        <w:t>Como o algoritmo de</w:t>
+      </w:r>
+      <w:r>
+        <w:rPr>
+          <w:rFonts w:ascii="Times New Roman" w:eastAsiaTheme="minorEastAsia" w:hAnsi="Times New Roman" w:cs="Times New Roman"/>
+          <w:sz w:val="24"/>
+          <w:szCs w:val="24"/>
+        </w:rPr>
+        <w:t xml:space="preserve"> G</w:t>
+      </w:r>
+      <w:r>
+        <w:rPr>
+          <w:rFonts w:ascii="Times New Roman" w:eastAsiaTheme="minorEastAsia" w:hAnsi="Times New Roman" w:cs="Times New Roman"/>
+          <w:sz w:val="24"/>
+          <w:szCs w:val="24"/>
+        </w:rPr>
+        <w:t>oertzel calcula apenas a parte positiva do espectro de amplitude</w:t>
+      </w:r>
+      <w:r>
+        <w:rPr>
+          <w:rFonts w:ascii="Times New Roman" w:eastAsiaTheme="minorEastAsia" w:hAnsi="Times New Roman" w:cs="Times New Roman"/>
+          <w:sz w:val="24"/>
+          <w:szCs w:val="24"/>
+        </w:rPr>
+        <w:t xml:space="preserve"> </w:t>
+      </w:r>
+      <w:r>
+        <w:rPr>
+          <w:rFonts w:ascii="Times New Roman" w:eastAsiaTheme="minorEastAsia" w:hAnsi="Times New Roman" w:cs="Times New Roman"/>
+          <w:sz w:val="24"/>
+          <w:szCs w:val="24"/>
+        </w:rPr>
+        <w:t>(espe</w:t>
+      </w:r>
+      <w:r>
+        <w:rPr>
+          <w:rFonts w:ascii="Times New Roman" w:eastAsiaTheme="minorEastAsia" w:hAnsi="Times New Roman" w:cs="Times New Roman"/>
+          <w:sz w:val="24"/>
+          <w:szCs w:val="24"/>
+        </w:rPr>
+        <w:t>ctro bilateral</w:t>
+      </w:r>
+      <w:r>
+        <w:rPr>
+          <w:rFonts w:ascii="Times New Roman" w:eastAsiaTheme="minorEastAsia" w:hAnsi="Times New Roman" w:cs="Times New Roman"/>
+          <w:sz w:val="24"/>
+          <w:szCs w:val="24"/>
+        </w:rPr>
+        <w:t xml:space="preserve">) </w:t>
+      </w:r>
+      <w:r>
+        <w:rPr>
+          <w:rFonts w:ascii="Times New Roman" w:eastAsiaTheme="minorEastAsia" w:hAnsi="Times New Roman" w:cs="Times New Roman"/>
+          <w:sz w:val="24"/>
+          <w:szCs w:val="24"/>
+        </w:rPr>
+        <w:t>foi necessário</w:t>
+      </w:r>
+      <w:r>
+        <w:rPr>
+          <w:rFonts w:ascii="Times New Roman" w:eastAsiaTheme="minorEastAsia" w:hAnsi="Times New Roman" w:cs="Times New Roman"/>
+          <w:sz w:val="24"/>
+          <w:szCs w:val="24"/>
+        </w:rPr>
+        <w:t xml:space="preserve"> fazer alguns ajustes de modo a que seja possível comparar o valor retornado pelo Goertzel com a energia total da amostra:</w:t>
+      </w:r>
+    </w:p>
+    <w:tbl>
+      <w:tblPr>
+        <w:tblStyle w:val="Tabelacomgrelha"/>
+        <w:tblW w:w="0" w:type="auto"/>
+        <w:tblBorders>
+          <w:top w:val="single" w:sz="4" w:space="0" w:color="FFFFFF" w:themeColor="background1"/>
+          <w:left w:val="single" w:sz="4" w:space="0" w:color="FFFFFF" w:themeColor="background1"/>
+          <w:bottom w:val="single" w:sz="4" w:space="0" w:color="FFFFFF" w:themeColor="background1"/>
+          <w:right w:val="single" w:sz="4" w:space="0" w:color="FFFFFF" w:themeColor="background1"/>
+          <w:insideH w:val="single" w:sz="4" w:space="0" w:color="FFFFFF" w:themeColor="background1"/>
+          <w:insideV w:val="single" w:sz="4" w:space="0" w:color="FFFFFF" w:themeColor="background1"/>
+        </w:tblBorders>
+        <w:tblLook w:val="04A0"/>
+      </w:tblPr>
+      <w:tblGrid>
+        <w:gridCol w:w="1809"/>
+        <w:gridCol w:w="5103"/>
+        <w:gridCol w:w="1732"/>
+      </w:tblGrid>
+      <w:tr>
+        <w:tc>
+          <w:tcPr>
+            <w:tcW w:w="1809" w:type="dxa"/>
+          </w:tcPr>
+          <w:p>
+            <w:pPr>
+              <w:spacing w:line="360" w:lineRule="auto"/>
+              <w:jc w:val="both"/>
+              <w:rPr>
+                <w:rFonts w:ascii="Times New Roman" w:eastAsiaTheme="minorEastAsia" w:hAnsi="Times New Roman" w:cs="Times New Roman"/>
+                <w:sz w:val="24"/>
+                <w:szCs w:val="24"/>
+              </w:rPr>
+            </w:pPr>
+          </w:p>
+        </w:tc>
+        <w:tc>
+          <w:tcPr>
+            <w:tcW w:w="5103" w:type="dxa"/>
+          </w:tcPr>
+          <w:p>
+            <w:pPr>
+              <w:spacing w:line="360" w:lineRule="auto"/>
+              <w:jc w:val="center"/>
+              <w:rPr>
+                <w:rFonts w:ascii="Times New Roman" w:eastAsiaTheme="minorEastAsia" w:hAnsi="Times New Roman" w:cs="Times New Roman"/>
+                <w:sz w:val="24"/>
+                <w:szCs w:val="24"/>
+              </w:rPr>
+            </w:pPr>
+            <m:oMath>
+              <m:r>
+                <w:rPr>
+                  <w:rFonts w:ascii="Cambria Math" w:eastAsiaTheme="minorEastAsia" w:hAnsi="Cambria Math" w:cs="Times New Roman"/>
+                  <w:sz w:val="24"/>
+                  <w:szCs w:val="24"/>
+                </w:rPr>
+                <m:t>inter=2*</m:t>
+              </m:r>
+            </m:oMath>
+            <w:r>
+              <w:rPr>
+                <w:rFonts w:ascii="Times New Roman" w:eastAsiaTheme="minorEastAsia" w:hAnsi="Times New Roman" w:cs="Times New Roman"/>
+                <w:sz w:val="24"/>
+                <w:szCs w:val="24"/>
+              </w:rPr>
+              <w:t xml:space="preserve"> Goertzel</w:t>
+            </w:r>
+          </w:p>
+          <w:p>
+            <w:pPr>
+              <w:spacing w:line="360" w:lineRule="auto"/>
+              <w:jc w:val="center"/>
+              <w:rPr>
+                <w:rFonts w:ascii="Times New Roman" w:eastAsiaTheme="minorEastAsia" w:hAnsi="Times New Roman" w:cs="Times New Roman"/>
+                <w:sz w:val="24"/>
+                <w:szCs w:val="24"/>
+              </w:rPr>
+            </w:pPr>
+            <w:r>
+              <w:rPr>
+                <w:rFonts w:ascii="Times New Roman" w:eastAsiaTheme="minorEastAsia" w:hAnsi="Times New Roman" w:cs="Times New Roman"/>
+                <w:sz w:val="20"/>
+                <w:szCs w:val="20"/>
+              </w:rPr>
+              <w:t xml:space="preserve">Onde </w:t>
+            </w:r>
+            <w:r>
+              <w:rPr>
+                <w:rFonts w:ascii="Times New Roman" w:eastAsiaTheme="minorEastAsia" w:hAnsi="Times New Roman" w:cs="Times New Roman"/>
+                <w:i/>
+                <w:sz w:val="20"/>
+                <w:szCs w:val="20"/>
+              </w:rPr>
+              <w:t>Goertzel</w:t>
+            </w:r>
+            <w:r>
+              <w:rPr>
+                <w:rFonts w:ascii="Times New Roman" w:eastAsiaTheme="minorEastAsia" w:hAnsi="Times New Roman" w:cs="Times New Roman"/>
+                <w:sz w:val="20"/>
+                <w:szCs w:val="20"/>
+              </w:rPr>
+              <w:t xml:space="preserve"> é o valor retornado por um filtro</w:t>
+            </w:r>
+            <w:r>
+              <w:rPr>
+                <w:rFonts w:ascii="Times New Roman" w:eastAsiaTheme="minorEastAsia" w:hAnsi="Times New Roman" w:cs="Times New Roman"/>
+                <w:sz w:val="24"/>
+                <w:szCs w:val="24"/>
+              </w:rPr>
+              <w:t>.</w:t>
+            </w:r>
+          </w:p>
+        </w:tc>
+        <w:tc>
+          <w:tcPr>
+            <w:tcW w:w="1732" w:type="dxa"/>
+          </w:tcPr>
+          <w:p>
+            <w:pPr>
+              <w:pStyle w:val="Legenda"/>
+              <w:keepNext/>
+              <w:jc w:val="right"/>
+            </w:pPr>
+            <w:r>
+              <w:t>(</w:t>
+            </w:r>
+            <w:fldSimple w:instr=" SEQ Equação \* ARABIC ">
+              <w:r>
+                <w:rPr>
+                  <w:noProof/>
+                </w:rPr>
+                <w:t>5</w:t>
+              </w:r>
+            </w:fldSimple>
+            <w:r>
+              <w:t>)</w:t>
+            </w:r>
+          </w:p>
+          <w:p>
+            <w:pPr>
+              <w:spacing w:line="360" w:lineRule="auto"/>
+              <w:jc w:val="right"/>
+              <w:rPr>
+                <w:rFonts w:ascii="Times New Roman" w:eastAsiaTheme="minorEastAsia" w:hAnsi="Times New Roman" w:cs="Times New Roman"/>
+                <w:sz w:val="24"/>
+                <w:szCs w:val="24"/>
+              </w:rPr>
+            </w:pPr>
+          </w:p>
+        </w:tc>
+      </w:tr>
+      <w:tr>
+        <w:tc>
+          <w:tcPr>
+            <w:tcW w:w="1809" w:type="dxa"/>
+          </w:tcPr>
+          <w:p>
+            <w:pPr>
+              <w:spacing w:line="360" w:lineRule="auto"/>
+              <w:jc w:val="both"/>
+              <w:rPr>
+                <w:rFonts w:ascii="Times New Roman" w:eastAsiaTheme="minorEastAsia" w:hAnsi="Times New Roman" w:cs="Times New Roman"/>
+                <w:sz w:val="24"/>
+                <w:szCs w:val="24"/>
+              </w:rPr>
+            </w:pPr>
+          </w:p>
+        </w:tc>
+        <w:tc>
+          <w:tcPr>
+            <w:tcW w:w="5103" w:type="dxa"/>
+          </w:tcPr>
+          <w:p>
+            <w:pPr>
+              <w:spacing w:line="360" w:lineRule="auto"/>
+              <w:jc w:val="both"/>
+              <w:rPr>
+                <w:rFonts w:ascii="Times New Roman" w:eastAsia="Times New Roman" w:hAnsi="Times New Roman" w:cs="Times New Roman"/>
+                <w:sz w:val="24"/>
+                <w:szCs w:val="24"/>
+              </w:rPr>
+            </w:pPr>
+            <m:oMathPara>
+              <m:oMath>
+                <m:r>
+                  <w:rPr>
+                    <w:rFonts w:ascii="Cambria Math" w:eastAsia="Times New Roman" w:hAnsi="Cambria Math" w:cs="Times New Roman"/>
+                    <w:sz w:val="24"/>
+                    <w:szCs w:val="24"/>
+                  </w:rPr>
+                  <m:t>pot=</m:t>
+                </m:r>
+                <m:f>
+                  <m:fPr>
+                    <m:ctrlPr>
+                      <w:rPr>
+                        <w:rFonts w:ascii="Cambria Math" w:eastAsia="Times New Roman" w:hAnsi="Cambria Math" w:cs="Times New Roman"/>
+                        <w:i/>
+                        <w:sz w:val="24"/>
+                        <w:szCs w:val="24"/>
+                      </w:rPr>
+                    </m:ctrlPr>
+                  </m:fPr>
+                  <m:num>
+                    <m:r>
+                      <w:rPr>
+                        <w:rFonts w:ascii="Cambria Math" w:eastAsia="Times New Roman" w:hAnsi="Cambria Math" w:cs="Times New Roman"/>
+                        <w:sz w:val="24"/>
+                        <w:szCs w:val="24"/>
+                      </w:rPr>
+                      <m:t>inter</m:t>
+                    </m:r>
+                  </m:num>
+                  <m:den>
+                    <m:r>
+                      <w:rPr>
+                        <w:rFonts w:ascii="Cambria Math" w:eastAsia="Times New Roman" w:hAnsi="Cambria Math" w:cs="Times New Roman"/>
+                        <w:sz w:val="24"/>
+                        <w:szCs w:val="24"/>
+                      </w:rPr>
+                      <m:t>N</m:t>
+                    </m:r>
+                  </m:den>
+                </m:f>
+              </m:oMath>
+            </m:oMathPara>
+          </w:p>
+        </w:tc>
+        <w:tc>
+          <w:tcPr>
+            <w:tcW w:w="1732" w:type="dxa"/>
+          </w:tcPr>
+          <w:p>
+            <w:pPr>
+              <w:pStyle w:val="Legenda"/>
+              <w:keepNext/>
+              <w:jc w:val="right"/>
+            </w:pPr>
+            <w:bookmarkStart w:id="19" w:name="_Ref290742417"/>
+            <w:r>
+              <w:t>(</w:t>
+            </w:r>
+            <w:fldSimple w:instr=" SEQ Equação \* ARABIC ">
+              <w:r>
+                <w:rPr>
+                  <w:noProof/>
+                </w:rPr>
+                <w:t>6</w:t>
+              </w:r>
+            </w:fldSimple>
+            <w:r>
+              <w:t>)</w:t>
+            </w:r>
+            <w:bookmarkEnd w:id="19"/>
+          </w:p>
+          <w:p>
+            <w:pPr>
+              <w:spacing w:line="360" w:lineRule="auto"/>
+              <w:jc w:val="right"/>
+              <w:rPr>
+                <w:rFonts w:ascii="Times New Roman" w:eastAsiaTheme="minorEastAsia" w:hAnsi="Times New Roman" w:cs="Times New Roman"/>
+                <w:sz w:val="24"/>
+                <w:szCs w:val="24"/>
+              </w:rPr>
+            </w:pPr>
+          </w:p>
+        </w:tc>
+      </w:tr>
+    </w:tbl>
+    <w:p>
+      <w:pPr>
+        <w:spacing w:line="360" w:lineRule="auto"/>
+        <w:jc w:val="both"/>
+        <w:rPr>
+          <w:rFonts w:ascii="Times New Roman" w:eastAsiaTheme="minorEastAsia" w:hAnsi="Times New Roman" w:cs="Times New Roman"/>
+          <w:sz w:val="24"/>
+          <w:szCs w:val="24"/>
+        </w:rPr>
+      </w:pPr>
+    </w:p>
+    <w:p>
+      <w:pPr>
+        <w:spacing w:line="360" w:lineRule="auto"/>
+        <w:jc w:val="both"/>
+        <w:rPr>
+          <w:rFonts w:ascii="Times New Roman" w:eastAsiaTheme="minorEastAsia" w:hAnsi="Times New Roman" w:cs="Times New Roman"/>
+          <w:sz w:val="24"/>
+          <w:szCs w:val="24"/>
+        </w:rPr>
+      </w:pPr>
+      <w:r>
+        <w:rPr>
+          <w:rFonts w:ascii="Times New Roman" w:eastAsiaTheme="minorEastAsia" w:hAnsi="Times New Roman" w:cs="Times New Roman"/>
           <w:noProof/>
-        </w:rPr>
-        <w:pict>
-          <v:shape id="_x0000_s1039" type="#_x0000_t202" style="position:absolute;margin-left:1.35pt;margin-top:84.7pt;width:425.05pt;height:.05pt;z-index:251669504" wrapcoords="-38 0 -38 20965 21600 20965 21600 0 -38 0" stroked="f">
-            <v:textbox style="mso-next-textbox:#_x0000_s1039;mso-fit-shape-to-text:t" inset="0,0,0,0">
-              <w:txbxContent>
-                <w:p>
-                  <w:pPr>
-                    <w:pStyle w:val="Legenda"/>
-                    <w:jc w:val="center"/>
-                    <w:rPr>
-                      <w:noProof/>
-                    </w:rPr>
-                  </w:pPr>
-                  <w:bookmarkStart w:id="16" w:name="_Ref290738252"/>
-                  <w:bookmarkStart w:id="17" w:name="_Toc290738383"/>
-                  <w:r>
-                    <w:t xml:space="preserve">Figura </w:t>
-                  </w:r>
-                  <w:fldSimple w:instr=" SEQ Figura \* ARABIC ">
-                    <w:r>
-                      <w:rPr>
-                        <w:noProof/>
-                      </w:rPr>
-                      <w:t>3</w:t>
-                    </w:r>
-                  </w:fldSimple>
-                  <w:bookmarkEnd w:id="16"/>
-                  <w:r>
-                    <w:t>- Arquitectura da Implementação</w:t>
-                  </w:r>
-                  <w:bookmarkEnd w:id="17"/>
-                </w:p>
-              </w:txbxContent>
-            </v:textbox>
-            <w10:wrap type="tight"/>
-          </v:shape>
-        </w:pict>
-      </w:r>
-      <w:r>
-        <w:rPr>
-          <w:noProof/>
+          <w:sz w:val="24"/>
+          <w:szCs w:val="24"/>
           <w:lang w:eastAsia="pt-PT"/>
         </w:rPr>
         <w:drawing>
           <wp:anchor distT="0" distB="0" distL="114300" distR="114300" simplePos="0" relativeHeight="251667456" behindDoc="1" locked="0" layoutInCell="1" allowOverlap="1">
             <wp:simplePos x="0" y="0"/>
             <wp:positionH relativeFrom="column">
-              <wp:posOffset>17217</wp:posOffset>
+              <wp:posOffset>17145</wp:posOffset>
             </wp:positionH>
             <wp:positionV relativeFrom="paragraph">
-              <wp:posOffset>1078</wp:posOffset>
+              <wp:posOffset>682625</wp:posOffset>
             </wp:positionV>
-            <wp:extent cx="5398339" cy="1017917"/>
+            <wp:extent cx="5398135" cy="1017905"/>
             <wp:effectExtent l="19050" t="0" r="0" b="0"/>
-            <wp:wrapTight wrapText="bothSides">
-              <wp:wrapPolygon edited="0">
-                <wp:start x="-76" y="0"/>
-                <wp:lineTo x="-76" y="21020"/>
-                <wp:lineTo x="21571" y="21020"/>
-                <wp:lineTo x="21571" y="0"/>
-                <wp:lineTo x="-76" y="0"/>
-              </wp:wrapPolygon>
-            </wp:wrapTight>
+            <wp:wrapTopAndBottom/>
             <wp:docPr id="4" name="Imagem 2" descr="C:\Users\Sorcha\ISEL\PS\Projecto Final Curso\O-Maestro\docs\relintercalar\implarchitecture.jpg"/>
             <wp:cNvGraphicFramePr>
               <a:graphicFrameLocks xmlns:a="http://schemas.openxmlformats.org/drawingml/2006/main" noChangeAspect="1"/>
@@ -6125,7 +6713,7 @@
                     </pic:cNvPicPr>
                   </pic:nvPicPr>
                   <pic:blipFill>
-                    <a:blip r:embed="rId14" cstate="print"/>
+                    <a:blip r:embed="rId15" cstate="print"/>
                     <a:srcRect/>
                     <a:stretch>
                       <a:fillRect/>
@@ -6134,7 +6722,7 @@
                   <pic:spPr bwMode="auto">
                     <a:xfrm>
                       <a:off x="0" y="0"/>
-                      <a:ext cx="5398339" cy="1017917"/>
+                      <a:ext cx="5398135" cy="1017905"/>
                     </a:xfrm>
                     <a:prstGeom prst="rect">
                       <a:avLst/>
@@ -6153,12 +6741,92 @@
           </wp:anchor>
         </w:drawing>
       </w:r>
-    </w:p>
-    <w:p>
-      <w:pPr>
-        <w:tabs>
-          <w:tab w:val="left" w:pos="6725"/>
-        </w:tabs>
+      <w:r>
+        <w:rPr>
+          <w:rFonts w:ascii="Times New Roman" w:eastAsiaTheme="minorEastAsia" w:hAnsi="Times New Roman" w:cs="Times New Roman"/>
+          <w:sz w:val="24"/>
+          <w:szCs w:val="24"/>
+        </w:rPr>
+        <w:t xml:space="preserve">A equação </w:t>
+      </w:r>
+      <w:r>
+        <w:rPr>
+          <w:rFonts w:ascii="Times New Roman" w:eastAsiaTheme="minorEastAsia" w:hAnsi="Times New Roman" w:cs="Times New Roman"/>
+          <w:sz w:val="24"/>
+          <w:szCs w:val="24"/>
+        </w:rPr>
+        <w:fldChar w:fldCharType="begin"/>
+      </w:r>
+      <w:r>
+        <w:rPr>
+          <w:rFonts w:ascii="Times New Roman" w:eastAsiaTheme="minorEastAsia" w:hAnsi="Times New Roman" w:cs="Times New Roman"/>
+          <w:sz w:val="24"/>
+          <w:szCs w:val="24"/>
+        </w:rPr>
+        <w:instrText xml:space="preserve"> REF _Ref290742417 \h </w:instrText>
+      </w:r>
+      <w:r>
+        <w:rPr>
+          <w:rFonts w:ascii="Times New Roman" w:eastAsiaTheme="minorEastAsia" w:hAnsi="Times New Roman" w:cs="Times New Roman"/>
+          <w:sz w:val="24"/>
+          <w:szCs w:val="24"/>
+        </w:rPr>
+      </w:r>
+      <w:r>
+        <w:rPr>
+          <w:rFonts w:ascii="Times New Roman" w:eastAsiaTheme="minorEastAsia" w:hAnsi="Times New Roman" w:cs="Times New Roman"/>
+          <w:sz w:val="24"/>
+          <w:szCs w:val="24"/>
+        </w:rPr>
+        <w:fldChar w:fldCharType="separate"/>
+      </w:r>
+      <w:r>
+        <w:t>(</w:t>
+      </w:r>
+      <w:r>
+        <w:rPr>
+          <w:noProof/>
+        </w:rPr>
+        <w:t>6</w:t>
+      </w:r>
+      <w:r>
+        <w:t>)</w:t>
+      </w:r>
+      <w:r>
+        <w:rPr>
+          <w:rFonts w:ascii="Times New Roman" w:eastAsiaTheme="minorEastAsia" w:hAnsi="Times New Roman" w:cs="Times New Roman"/>
+          <w:sz w:val="24"/>
+          <w:szCs w:val="24"/>
+        </w:rPr>
+        <w:fldChar w:fldCharType="end"/>
+      </w:r>
+      <w:r>
+        <w:rPr>
+          <w:rFonts w:ascii="Times New Roman" w:eastAsiaTheme="minorEastAsia" w:hAnsi="Times New Roman" w:cs="Times New Roman"/>
+          <w:sz w:val="24"/>
+          <w:szCs w:val="24"/>
+        </w:rPr>
+        <w:t xml:space="preserve"> mostra a fórmula do cálculo do </w:t>
+      </w:r>
+      <w:r>
+        <w:rPr>
+          <w:rFonts w:ascii="Times New Roman" w:hAnsi="Times New Roman" w:cs="Times New Roman"/>
+          <w:sz w:val="24"/>
+          <w:szCs w:val="24"/>
+        </w:rPr>
+        <w:t>módulo do espectro de amplitude</w:t>
+      </w:r>
+      <w:r>
+        <w:rPr>
+          <w:rFonts w:ascii="Times New Roman" w:hAnsi="Times New Roman" w:cs="Times New Roman"/>
+          <w:sz w:val="24"/>
+          <w:szCs w:val="24"/>
+        </w:rPr>
+        <w:t xml:space="preserve"> de uma dada frequência .</w:t>
+      </w:r>
+    </w:p>
+    <w:p>
+      <w:pPr>
         <w:spacing w:line="360" w:lineRule="auto"/>
         <w:jc w:val="both"/>
         <w:rPr>
@@ -6169,30 +6837,232 @@
       </w:pPr>
       <w:r>
         <w:rPr>
-          <w:rFonts w:ascii="Times New Roman" w:eastAsiaTheme="minorEastAsia" w:hAnsi="Times New Roman" w:cs="Times New Roman"/>
-          <w:sz w:val="24"/>
-          <w:szCs w:val="24"/>
-        </w:rPr>
+          <w:noProof/>
+        </w:rPr>
+        <w:pict>
+          <v:shape id="_x0000_s1039" type="#_x0000_t202" style="position:absolute;left:0;text-align:left;margin-left:1.35pt;margin-top:80.2pt;width:425.05pt;height:21pt;z-index:251669504" wrapcoords="-38 0 -38 20965 21600 20965 21600 0 -38 0" stroked="f">
+            <v:textbox style="mso-next-textbox:#_x0000_s1039;mso-fit-shape-to-text:t" inset="0,0,0,0">
+              <w:txbxContent>
+                <w:p>
+                  <w:pPr>
+                    <w:pStyle w:val="Legenda"/>
+                    <w:jc w:val="center"/>
+                    <w:rPr>
+                      <w:noProof/>
+                    </w:rPr>
+                  </w:pPr>
+                  <w:bookmarkStart w:id="20" w:name="_Ref290738252"/>
+                  <w:bookmarkStart w:id="21" w:name="_Toc290744155"/>
+                  <w:r>
+                    <w:t xml:space="preserve">Figura </w:t>
+                  </w:r>
+                  <w:fldSimple w:instr=" SEQ Figura \* ARABIC ">
+                    <w:r>
+                      <w:rPr>
+                        <w:noProof/>
+                      </w:rPr>
+                      <w:t>3</w:t>
+                    </w:r>
+                  </w:fldSimple>
+                  <w:bookmarkEnd w:id="20"/>
+                  <w:r>
+                    <w:t xml:space="preserve"> </w:t>
+                  </w:r>
+                  <w:r>
+                    <w:t xml:space="preserve">- </w:t>
+                  </w:r>
+                  <w:r>
+                    <w:t>Diagrama de blocos do processamento de sinal.</w:t>
+                  </w:r>
+                  <w:bookmarkEnd w:id="21"/>
+                </w:p>
+              </w:txbxContent>
+            </v:textbox>
+            <w10:wrap type="tight"/>
+          </v:shape>
+        </w:pict>
+      </w:r>
+    </w:p>
+    <w:p>
+      <w:pPr>
+        <w:spacing w:line="360" w:lineRule="auto"/>
+        <w:jc w:val="both"/>
+        <w:rPr>
+          <w:rFonts w:ascii="Times New Roman" w:eastAsiaTheme="minorEastAsia" w:hAnsi="Times New Roman" w:cs="Times New Roman"/>
+          <w:sz w:val="24"/>
+          <w:szCs w:val="24"/>
+        </w:rPr>
+      </w:pPr>
+      <w:r>
+        <w:rPr>
+          <w:rFonts w:ascii="Times New Roman" w:eastAsiaTheme="minorEastAsia" w:hAnsi="Times New Roman" w:cs="Times New Roman"/>
+          <w:sz w:val="24"/>
+          <w:szCs w:val="24"/>
+        </w:rPr>
+        <w:t xml:space="preserve">A </w:t>
+      </w:r>
+      <w:r>
+        <w:rPr>
+          <w:rFonts w:ascii="Times New Roman" w:eastAsiaTheme="minorEastAsia" w:hAnsi="Times New Roman" w:cs="Times New Roman"/>
+          <w:sz w:val="24"/>
+          <w:szCs w:val="24"/>
+        </w:rPr>
+        <w:fldChar w:fldCharType="begin"/>
+      </w:r>
+      <w:r>
+        <w:rPr>
+          <w:rFonts w:ascii="Times New Roman" w:eastAsiaTheme="minorEastAsia" w:hAnsi="Times New Roman" w:cs="Times New Roman"/>
+          <w:sz w:val="24"/>
+          <w:szCs w:val="24"/>
+        </w:rPr>
+        <w:instrText xml:space="preserve"> REF _Ref290738252 \h </w:instrText>
+      </w:r>
+      <w:r>
+        <w:rPr>
+          <w:rFonts w:ascii="Times New Roman" w:eastAsiaTheme="minorEastAsia" w:hAnsi="Times New Roman" w:cs="Times New Roman"/>
+          <w:sz w:val="24"/>
+          <w:szCs w:val="24"/>
+        </w:rPr>
+      </w:r>
+      <w:r>
+        <w:rPr>
+          <w:rFonts w:ascii="Times New Roman" w:eastAsiaTheme="minorEastAsia" w:hAnsi="Times New Roman" w:cs="Times New Roman"/>
+          <w:sz w:val="24"/>
+          <w:szCs w:val="24"/>
+        </w:rPr>
+        <w:fldChar w:fldCharType="separate"/>
+      </w:r>
+      <w:r>
+        <w:t xml:space="preserve">Figura </w:t>
+      </w:r>
+      <w:r>
+        <w:rPr>
+          <w:noProof/>
+        </w:rPr>
+        <w:t>3</w:t>
+      </w:r>
+      <w:r>
+        <w:rPr>
+          <w:rFonts w:ascii="Times New Roman" w:eastAsiaTheme="minorEastAsia" w:hAnsi="Times New Roman" w:cs="Times New Roman"/>
+          <w:sz w:val="24"/>
+          <w:szCs w:val="24"/>
+        </w:rPr>
+        <w:fldChar w:fldCharType="end"/>
+      </w:r>
+      <w:r>
+        <w:rPr>
+          <w:rFonts w:ascii="Times New Roman" w:eastAsiaTheme="minorEastAsia" w:hAnsi="Times New Roman" w:cs="Times New Roman"/>
+          <w:sz w:val="24"/>
+          <w:szCs w:val="24"/>
+        </w:rPr>
+        <w:t xml:space="preserve"> representa o pipeline de processamento de sinal utilizando o algoritmo de Goertzel, este tem apenas dois processos de manipulação de dados, o primeiro </w:t>
+      </w:r>
+      <w:r>
+        <w:rPr>
+          <w:rFonts w:ascii="Times New Roman" w:eastAsiaTheme="minorEastAsia" w:hAnsi="Times New Roman" w:cs="Times New Roman"/>
+          <w:i/>
+          <w:sz w:val="24"/>
+          <w:szCs w:val="24"/>
+        </w:rPr>
+        <w:t xml:space="preserve">Goertzel </w:t>
+      </w:r>
+      <w:proofErr w:type="spellStart"/>
+      <w:r>
+        <w:rPr>
+          <w:rFonts w:ascii="Times New Roman" w:eastAsiaTheme="minorEastAsia" w:hAnsi="Times New Roman" w:cs="Times New Roman"/>
+          <w:i/>
+          <w:sz w:val="24"/>
+          <w:szCs w:val="24"/>
+        </w:rPr>
+        <w:t>Controller</w:t>
+      </w:r>
+      <w:proofErr w:type="spellEnd"/>
+      <w:r>
+        <w:rPr>
+          <w:rFonts w:ascii="Times New Roman" w:eastAsiaTheme="minorEastAsia" w:hAnsi="Times New Roman" w:cs="Times New Roman"/>
+          <w:i/>
+          <w:sz w:val="24"/>
+          <w:szCs w:val="24"/>
+        </w:rPr>
+        <w:t xml:space="preserve"> </w:t>
+      </w:r>
+      <w:r>
+        <w:rPr>
+          <w:rFonts w:ascii="Times New Roman" w:eastAsiaTheme="minorEastAsia" w:hAnsi="Times New Roman" w:cs="Times New Roman"/>
+          <w:sz w:val="24"/>
+          <w:szCs w:val="24"/>
+        </w:rPr>
+        <w:t xml:space="preserve">é responsável por analisar o sinal e referir que frequências estão presentes e o segundo, </w:t>
+      </w:r>
+      <w:proofErr w:type="spellStart"/>
+      <w:r>
+        <w:rPr>
+          <w:rFonts w:ascii="Times New Roman" w:eastAsiaTheme="minorEastAsia" w:hAnsi="Times New Roman" w:cs="Times New Roman"/>
+          <w:i/>
+          <w:sz w:val="24"/>
+          <w:szCs w:val="24"/>
+        </w:rPr>
+        <w:t>Results</w:t>
+      </w:r>
+      <w:proofErr w:type="spellEnd"/>
+      <w:r>
+        <w:rPr>
+          <w:rFonts w:ascii="Times New Roman" w:eastAsiaTheme="minorEastAsia" w:hAnsi="Times New Roman" w:cs="Times New Roman"/>
+          <w:i/>
+          <w:sz w:val="24"/>
+          <w:szCs w:val="24"/>
+        </w:rPr>
+        <w:t xml:space="preserve"> Buffer</w:t>
+      </w:r>
+      <w:r>
+        <w:rPr>
+          <w:rFonts w:ascii="Times New Roman" w:eastAsiaTheme="minorEastAsia" w:hAnsi="Times New Roman" w:cs="Times New Roman"/>
+          <w:i/>
+          <w:sz w:val="24"/>
+          <w:szCs w:val="24"/>
+        </w:rPr>
+        <w:t xml:space="preserve"> </w:t>
+      </w:r>
+      <w:r>
+        <w:rPr>
+          <w:rFonts w:ascii="Times New Roman" w:eastAsiaTheme="minorEastAsia" w:hAnsi="Times New Roman" w:cs="Times New Roman"/>
+          <w:sz w:val="24"/>
+          <w:szCs w:val="24"/>
+        </w:rPr>
+        <w:t>que será onde os resultados serão momentaneamente guardados de tal maneira a que seja possível estender futuramente as operações de processamento.</w:t>
+      </w:r>
+    </w:p>
+    <w:p>
+      <w:pPr>
+        <w:spacing w:line="360" w:lineRule="auto"/>
+        <w:jc w:val="both"/>
+        <w:rPr>
+          <w:rFonts w:ascii="Times New Roman" w:eastAsiaTheme="minorEastAsia" w:hAnsi="Times New Roman" w:cs="Times New Roman"/>
+          <w:sz w:val="24"/>
+          <w:szCs w:val="24"/>
+        </w:rPr>
+      </w:pPr>
+      <w:r>
+        <w:rPr>
+          <w:rFonts w:ascii="Times New Roman" w:eastAsiaTheme="minorEastAsia" w:hAnsi="Times New Roman" w:cs="Times New Roman"/>
+          <w:noProof/>
+          <w:sz w:val="24"/>
+          <w:szCs w:val="24"/>
+          <w:lang w:eastAsia="pt-PT"/>
+        </w:rPr>
+        <w:lastRenderedPageBreak/>
         <w:drawing>
           <wp:anchor distT="0" distB="0" distL="114300" distR="114300" simplePos="0" relativeHeight="251651071" behindDoc="1" locked="0" layoutInCell="1" allowOverlap="1">
             <wp:simplePos x="0" y="0"/>
             <wp:positionH relativeFrom="column">
-              <wp:posOffset>689610</wp:posOffset>
+              <wp:posOffset>586105</wp:posOffset>
             </wp:positionH>
             <wp:positionV relativeFrom="paragraph">
-              <wp:posOffset>1364615</wp:posOffset>
+              <wp:posOffset>1239520</wp:posOffset>
             </wp:positionV>
             <wp:extent cx="4156075" cy="2294255"/>
             <wp:effectExtent l="19050" t="0" r="0" b="0"/>
-            <wp:wrapTight wrapText="bothSides">
-              <wp:wrapPolygon edited="0">
-                <wp:start x="-99" y="0"/>
-                <wp:lineTo x="-99" y="21343"/>
-                <wp:lineTo x="21583" y="21343"/>
-                <wp:lineTo x="21583" y="0"/>
-                <wp:lineTo x="-99" y="0"/>
-              </wp:wrapPolygon>
-            </wp:wrapTight>
+            <wp:wrapTopAndBottom/>
             <wp:docPr id="5" name="Imagem 3" descr="C:\Users\Sorcha\ISEL\PS\Projecto Final Curso\O-Maestro\docs\relintercalar\GoertzelController.jpg"/>
             <wp:cNvGraphicFramePr>
               <a:graphicFrameLocks xmlns:a="http://schemas.openxmlformats.org/drawingml/2006/main" noChangeAspect="1"/>
@@ -6207,7 +7077,7 @@
                     </pic:cNvPicPr>
                   </pic:nvPicPr>
                   <pic:blipFill>
-                    <a:blip r:embed="rId15" cstate="print"/>
+                    <a:blip r:embed="rId16" cstate="print"/>
                     <a:srcRect/>
                     <a:stretch>
                       <a:fillRect/>
@@ -6241,105 +7111,159 @@
           <w:sz w:val="24"/>
           <w:szCs w:val="24"/>
         </w:rPr>
-        <w:t xml:space="preserve">O Goertzel </w:t>
-      </w:r>
-      <w:proofErr w:type="spellStart"/>
-      <w:r>
-        <w:rPr>
-          <w:rFonts w:ascii="Times New Roman" w:eastAsiaTheme="minorEastAsia" w:hAnsi="Times New Roman" w:cs="Times New Roman"/>
-          <w:sz w:val="24"/>
-          <w:szCs w:val="24"/>
-        </w:rPr>
-        <w:t>Controller</w:t>
-      </w:r>
-      <w:proofErr w:type="spellEnd"/>
-      <w:r>
-        <w:rPr>
-          <w:rFonts w:ascii="Times New Roman" w:eastAsiaTheme="minorEastAsia" w:hAnsi="Times New Roman" w:cs="Times New Roman"/>
-          <w:sz w:val="24"/>
-          <w:szCs w:val="24"/>
-        </w:rPr>
-        <w:t xml:space="preserve"> tem como objectivo criar os filtros necessários para detectar as frequências desejadas com as amostras recebidas e </w:t>
-      </w:r>
-      <w:r>
-        <w:rPr>
-          <w:rFonts w:ascii="Times New Roman" w:eastAsiaTheme="minorEastAsia" w:hAnsi="Times New Roman" w:cs="Times New Roman"/>
-          <w:sz w:val="24"/>
-          <w:szCs w:val="24"/>
-        </w:rPr>
-        <w:t xml:space="preserve">entregar ao </w:t>
-      </w:r>
-      <w:proofErr w:type="spellStart"/>
-      <w:r>
-        <w:rPr>
-          <w:rFonts w:ascii="Times New Roman" w:eastAsiaTheme="minorEastAsia" w:hAnsi="Times New Roman" w:cs="Times New Roman"/>
-          <w:sz w:val="24"/>
-          <w:szCs w:val="24"/>
-        </w:rPr>
-        <w:t>Result</w:t>
-      </w:r>
-      <w:proofErr w:type="spellEnd"/>
-      <w:r>
-        <w:rPr>
-          <w:rFonts w:ascii="Times New Roman" w:eastAsiaTheme="minorEastAsia" w:hAnsi="Times New Roman" w:cs="Times New Roman"/>
-          <w:sz w:val="24"/>
-          <w:szCs w:val="24"/>
-        </w:rPr>
-        <w:t xml:space="preserve"> </w:t>
-      </w:r>
-      <w:proofErr w:type="spellStart"/>
-      <w:r>
-        <w:rPr>
-          <w:rFonts w:ascii="Times New Roman" w:eastAsiaTheme="minorEastAsia" w:hAnsi="Times New Roman" w:cs="Times New Roman"/>
-          <w:sz w:val="24"/>
-          <w:szCs w:val="24"/>
-        </w:rPr>
-        <w:t>Controller</w:t>
-      </w:r>
-      <w:proofErr w:type="spellEnd"/>
-      <w:r>
-        <w:rPr>
-          <w:rFonts w:ascii="Times New Roman" w:eastAsiaTheme="minorEastAsia" w:hAnsi="Times New Roman" w:cs="Times New Roman"/>
-          <w:sz w:val="24"/>
-          <w:szCs w:val="24"/>
-        </w:rPr>
-        <w:t xml:space="preserve"> para armazenar num buffer, para que estes sejam processados quando todos os filtros acabarem o seu trabalho. A </w:t>
-      </w:r>
-      <w:fldSimple w:instr=" REF _Ref290739309 \h  \* MERGEFORMAT ">
-        <w:r>
-          <w:rPr>
-            <w:rFonts w:ascii="Times New Roman" w:eastAsiaTheme="minorEastAsia" w:hAnsi="Times New Roman" w:cs="Times New Roman"/>
-            <w:sz w:val="24"/>
-            <w:szCs w:val="24"/>
-          </w:rPr>
-          <w:t>Figura 4</w:t>
-        </w:r>
-      </w:fldSimple>
-      <w:r>
-        <w:rPr>
-          <w:rFonts w:ascii="Times New Roman" w:eastAsiaTheme="minorEastAsia" w:hAnsi="Times New Roman" w:cs="Times New Roman"/>
-          <w:sz w:val="24"/>
-          <w:szCs w:val="24"/>
-        </w:rPr>
-        <w:t xml:space="preserve"> demonstra o funcionamento do </w:t>
-      </w:r>
-      <w:proofErr w:type="spellStart"/>
-      <w:r>
-        <w:rPr>
-          <w:rFonts w:ascii="Times New Roman" w:eastAsiaTheme="minorEastAsia" w:hAnsi="Times New Roman" w:cs="Times New Roman"/>
-          <w:sz w:val="24"/>
-          <w:szCs w:val="24"/>
-        </w:rPr>
-        <w:t>Controller</w:t>
-      </w:r>
-      <w:proofErr w:type="spellEnd"/>
-      <w:r>
-        <w:rPr>
-          <w:rFonts w:ascii="Times New Roman" w:eastAsiaTheme="minorEastAsia" w:hAnsi="Times New Roman" w:cs="Times New Roman"/>
-          <w:sz w:val="24"/>
-          <w:szCs w:val="24"/>
-        </w:rPr>
-        <w:t xml:space="preserve"> Goertzel.</w:t>
+        <w:t>Uma vez que</w:t>
+      </w:r>
+      <w:r>
+        <w:rPr>
+          <w:rFonts w:ascii="Times New Roman" w:eastAsiaTheme="minorEastAsia" w:hAnsi="Times New Roman" w:cs="Times New Roman"/>
+          <w:sz w:val="24"/>
+          <w:szCs w:val="24"/>
+        </w:rPr>
+        <w:t xml:space="preserve"> o</w:t>
+      </w:r>
+      <w:r>
+        <w:rPr>
+          <w:rFonts w:ascii="Times New Roman" w:eastAsiaTheme="minorEastAsia" w:hAnsi="Times New Roman" w:cs="Times New Roman"/>
+          <w:sz w:val="24"/>
+          <w:szCs w:val="24"/>
+        </w:rPr>
+        <w:t xml:space="preserve"> algoritmo de</w:t>
+      </w:r>
+      <w:r>
+        <w:rPr>
+          <w:rFonts w:ascii="Times New Roman" w:eastAsiaTheme="minorEastAsia" w:hAnsi="Times New Roman" w:cs="Times New Roman"/>
+          <w:sz w:val="24"/>
+          <w:szCs w:val="24"/>
+        </w:rPr>
+        <w:t xml:space="preserve"> Goertzel é para</w:t>
+      </w:r>
+      <w:r>
+        <w:rPr>
+          <w:rFonts w:ascii="Times New Roman" w:eastAsiaTheme="minorEastAsia" w:hAnsi="Times New Roman" w:cs="Times New Roman"/>
+          <w:sz w:val="24"/>
+          <w:szCs w:val="24"/>
+        </w:rPr>
+        <w:t>le</w:t>
+      </w:r>
+      <w:r>
+        <w:rPr>
+          <w:rFonts w:ascii="Times New Roman" w:eastAsiaTheme="minorEastAsia" w:hAnsi="Times New Roman" w:cs="Times New Roman"/>
+          <w:sz w:val="24"/>
+          <w:szCs w:val="24"/>
+        </w:rPr>
+        <w:t xml:space="preserve">lizável </w:t>
+      </w:r>
+      <w:r>
+        <w:rPr>
+          <w:rFonts w:ascii="Times New Roman" w:eastAsiaTheme="minorEastAsia" w:hAnsi="Times New Roman" w:cs="Times New Roman"/>
+          <w:sz w:val="24"/>
+          <w:szCs w:val="24"/>
+        </w:rPr>
+        <w:t xml:space="preserve">criou-se </w:t>
+      </w:r>
+      <w:r>
+        <w:rPr>
+          <w:rFonts w:ascii="Times New Roman" w:eastAsiaTheme="minorEastAsia" w:hAnsi="Times New Roman" w:cs="Times New Roman"/>
+          <w:sz w:val="24"/>
+          <w:szCs w:val="24"/>
+        </w:rPr>
+        <w:t>uma infra-estrutura</w:t>
+      </w:r>
+      <w:r>
+        <w:rPr>
+          <w:rFonts w:ascii="Times New Roman" w:eastAsiaTheme="minorEastAsia" w:hAnsi="Times New Roman" w:cs="Times New Roman"/>
+          <w:sz w:val="24"/>
+          <w:szCs w:val="24"/>
+        </w:rPr>
+        <w:t xml:space="preserve"> que tira-se partido dessa característica,</w:t>
+      </w:r>
+      <w:r>
+        <w:rPr>
+          <w:rFonts w:ascii="Times New Roman" w:eastAsiaTheme="minorEastAsia" w:hAnsi="Times New Roman" w:cs="Times New Roman"/>
+          <w:sz w:val="24"/>
+          <w:szCs w:val="24"/>
+        </w:rPr>
+        <w:t xml:space="preserve"> de modo </w:t>
+      </w:r>
+      <w:r>
+        <w:rPr>
+          <w:rFonts w:ascii="Times New Roman" w:eastAsiaTheme="minorEastAsia" w:hAnsi="Times New Roman" w:cs="Times New Roman"/>
+          <w:sz w:val="24"/>
+          <w:szCs w:val="24"/>
+        </w:rPr>
+        <w:t>a</w:t>
+      </w:r>
+      <w:r>
+        <w:rPr>
+          <w:rFonts w:ascii="Times New Roman" w:eastAsiaTheme="minorEastAsia" w:hAnsi="Times New Roman" w:cs="Times New Roman"/>
+          <w:sz w:val="24"/>
+          <w:szCs w:val="24"/>
+        </w:rPr>
+        <w:t xml:space="preserve"> controlar os seus filtros e armazenar os resultados</w:t>
+      </w:r>
+      <w:r>
+        <w:rPr>
+          <w:rFonts w:ascii="Times New Roman" w:eastAsiaTheme="minorEastAsia" w:hAnsi="Times New Roman" w:cs="Times New Roman"/>
+          <w:sz w:val="24"/>
+          <w:szCs w:val="24"/>
+        </w:rPr>
+        <w:t xml:space="preserve"> como ilustra a </w:t>
+      </w:r>
+      <w:r>
+        <w:rPr>
+          <w:rFonts w:ascii="Times New Roman" w:eastAsiaTheme="minorEastAsia" w:hAnsi="Times New Roman" w:cs="Times New Roman"/>
+          <w:sz w:val="24"/>
+          <w:szCs w:val="24"/>
+        </w:rPr>
+        <w:fldChar w:fldCharType="begin"/>
+      </w:r>
+      <w:r>
+        <w:rPr>
+          <w:rFonts w:ascii="Times New Roman" w:eastAsiaTheme="minorEastAsia" w:hAnsi="Times New Roman" w:cs="Times New Roman"/>
+          <w:sz w:val="24"/>
+          <w:szCs w:val="24"/>
+        </w:rPr>
+        <w:instrText xml:space="preserve"> REF _Ref290739309 \h </w:instrText>
+      </w:r>
+      <w:r>
+        <w:rPr>
+          <w:rFonts w:ascii="Times New Roman" w:eastAsiaTheme="minorEastAsia" w:hAnsi="Times New Roman" w:cs="Times New Roman"/>
+          <w:sz w:val="24"/>
+          <w:szCs w:val="24"/>
+        </w:rPr>
+      </w:r>
+      <w:r>
+        <w:rPr>
+          <w:rFonts w:ascii="Times New Roman" w:eastAsiaTheme="minorEastAsia" w:hAnsi="Times New Roman" w:cs="Times New Roman"/>
+          <w:sz w:val="24"/>
+          <w:szCs w:val="24"/>
+        </w:rPr>
+        <w:fldChar w:fldCharType="separate"/>
+      </w:r>
+      <w:r>
+        <w:t xml:space="preserve">Figura </w:t>
+      </w:r>
+      <w:r>
+        <w:rPr>
+          <w:noProof/>
+        </w:rPr>
+        <w:t>4</w:t>
+      </w:r>
+      <w:r>
+        <w:rPr>
+          <w:rFonts w:ascii="Times New Roman" w:eastAsiaTheme="minorEastAsia" w:hAnsi="Times New Roman" w:cs="Times New Roman"/>
+          <w:sz w:val="24"/>
+          <w:szCs w:val="24"/>
+        </w:rPr>
+        <w:fldChar w:fldCharType="end"/>
+      </w:r>
+      <w:r>
+        <w:rPr>
+          <w:rFonts w:ascii="Times New Roman" w:eastAsiaTheme="minorEastAsia" w:hAnsi="Times New Roman" w:cs="Times New Roman"/>
+          <w:sz w:val="24"/>
+          <w:szCs w:val="24"/>
+        </w:rPr>
+        <w:t>.</w:t>
       </w:r>
     </w:p>
     <w:p>
@@ -6347,28 +7271,25 @@
         <w:tabs>
           <w:tab w:val="left" w:pos="6725"/>
         </w:tabs>
-      </w:pPr>
-    </w:p>
-    <w:p>
-      <w:pPr>
-        <w:tabs>
-          <w:tab w:val="left" w:pos="6725"/>
-        </w:tabs>
-      </w:pPr>
-    </w:p>
-    <w:p>
-      <w:pPr>
-        <w:tabs>
-          <w:tab w:val="left" w:pos="6725"/>
-        </w:tabs>
-      </w:pPr>
-      <w:r>
-        <w:rPr>
+        <w:spacing w:line="360" w:lineRule="auto"/>
+        <w:jc w:val="both"/>
+        <w:rPr>
+          <w:rFonts w:ascii="Times New Roman" w:eastAsiaTheme="minorEastAsia" w:hAnsi="Times New Roman" w:cs="Times New Roman"/>
+          <w:sz w:val="24"/>
+          <w:szCs w:val="24"/>
+        </w:rPr>
+      </w:pPr>
+      <w:r>
+        <w:rPr>
+          <w:rFonts w:ascii="Times New Roman" w:eastAsiaTheme="minorEastAsia" w:hAnsi="Times New Roman" w:cs="Times New Roman"/>
           <w:noProof/>
+          <w:sz w:val="24"/>
+          <w:szCs w:val="24"/>
+          <w:lang w:eastAsia="pt-PT"/>
         </w:rPr>
         <w:pict>
-          <v:shape id="_x0000_s1040" type="#_x0000_t202" style="position:absolute;margin-left:54.3pt;margin-top:111.85pt;width:327.25pt;height:21pt;z-index:251672576" wrapcoords="-50 0 -50 20965 21600 20965 21600 0 -50 0" stroked="f">
-            <v:textbox style="mso-next-textbox:#_x0000_s1040;mso-fit-shape-to-text:t" inset="0,0,0,0">
+          <v:shape id="_x0000_s1042" type="#_x0000_t202" style="position:absolute;left:0;text-align:left;margin-left:41.4pt;margin-top:205.15pt;width:327.25pt;height:21pt;z-index:251670528" wrapcoords="-50 0 -50 20965 21600 20965 21600 0 -50 0" stroked="f">
+            <v:textbox style="mso-next-textbox:#_x0000_s1042;mso-fit-shape-to-text:t" inset="0,0,0,0">
               <w:txbxContent>
                 <w:p>
                   <w:pPr>
@@ -6378,7 +7299,8 @@
                       <w:noProof/>
                     </w:rPr>
                   </w:pPr>
-                  <w:bookmarkStart w:id="18" w:name="_Ref290739309"/>
+                  <w:bookmarkStart w:id="22" w:name="_Ref290739309"/>
+                  <w:bookmarkStart w:id="23" w:name="_Toc290744156"/>
                   <w:r>
                     <w:t xml:space="preserve">Figura </w:t>
                   </w:r>
@@ -6390,7 +7312,7 @@
                       <w:t>4</w:t>
                     </w:r>
                   </w:fldSimple>
-                  <w:bookmarkEnd w:id="18"/>
+                  <w:bookmarkEnd w:id="22"/>
                   <w:r>
                     <w:t xml:space="preserve"> - Funcionamento do </w:t>
                   </w:r>
@@ -6402,6 +7324,7 @@
                   <w:r>
                     <w:t xml:space="preserve"> Goertzel</w:t>
                   </w:r>
+                  <w:bookmarkEnd w:id="23"/>
                 </w:p>
               </w:txbxContent>
             </v:textbox>
@@ -6409,6 +7332,183 @@
           </v:shape>
         </w:pict>
       </w:r>
+    </w:p>
+    <w:p>
+      <w:pPr>
+        <w:tabs>
+          <w:tab w:val="left" w:pos="6725"/>
+        </w:tabs>
+        <w:spacing w:line="360" w:lineRule="auto"/>
+        <w:jc w:val="both"/>
+        <w:rPr>
+          <w:rFonts w:ascii="Times New Roman" w:eastAsiaTheme="minorEastAsia" w:hAnsi="Times New Roman" w:cs="Times New Roman"/>
+          <w:sz w:val="24"/>
+          <w:szCs w:val="24"/>
+        </w:rPr>
+      </w:pPr>
+      <w:r>
+        <w:rPr>
+          <w:rFonts w:ascii="Times New Roman" w:eastAsiaTheme="minorEastAsia" w:hAnsi="Times New Roman" w:cs="Times New Roman"/>
+          <w:sz w:val="24"/>
+          <w:szCs w:val="24"/>
+        </w:rPr>
+        <w:t xml:space="preserve">O </w:t>
+      </w:r>
+      <w:r>
+        <w:rPr>
+          <w:rFonts w:ascii="Times New Roman" w:eastAsiaTheme="minorEastAsia" w:hAnsi="Times New Roman" w:cs="Times New Roman"/>
+          <w:i/>
+          <w:sz w:val="24"/>
+          <w:szCs w:val="24"/>
+        </w:rPr>
+        <w:t xml:space="preserve">Goertzel </w:t>
+      </w:r>
+      <w:proofErr w:type="spellStart"/>
+      <w:r>
+        <w:rPr>
+          <w:rFonts w:ascii="Times New Roman" w:eastAsiaTheme="minorEastAsia" w:hAnsi="Times New Roman" w:cs="Times New Roman"/>
+          <w:i/>
+          <w:sz w:val="24"/>
+          <w:szCs w:val="24"/>
+        </w:rPr>
+        <w:t>Controller</w:t>
+      </w:r>
+      <w:proofErr w:type="spellEnd"/>
+      <w:r>
+        <w:rPr>
+          <w:rFonts w:ascii="Times New Roman" w:eastAsiaTheme="minorEastAsia" w:hAnsi="Times New Roman" w:cs="Times New Roman"/>
+          <w:sz w:val="24"/>
+          <w:szCs w:val="24"/>
+        </w:rPr>
+        <w:t xml:space="preserve"> tem como objectivo</w:t>
+      </w:r>
+      <w:r>
+        <w:rPr>
+          <w:rFonts w:ascii="Times New Roman" w:eastAsiaTheme="minorEastAsia" w:hAnsi="Times New Roman" w:cs="Times New Roman"/>
+          <w:sz w:val="24"/>
+          <w:szCs w:val="24"/>
+        </w:rPr>
+        <w:t xml:space="preserve"> gerir filtros de Goertzel, de tal maneira que sejam processadas múltiplas frequências simultaneamente. Este também é responsável por gerir o tempo de vida de uma amostra, ou seja, quando todas as frequências tenham sido verificadas sobre uma dada amostra, esta não será mais necessária podendo portanto ser eliminada. Por fim o </w:t>
+      </w:r>
+      <w:r>
+        <w:rPr>
+          <w:rFonts w:ascii="Times New Roman" w:eastAsiaTheme="minorEastAsia" w:hAnsi="Times New Roman" w:cs="Times New Roman"/>
+          <w:i/>
+          <w:sz w:val="24"/>
+          <w:szCs w:val="24"/>
+        </w:rPr>
+        <w:t xml:space="preserve">Goertzel </w:t>
+      </w:r>
+      <w:proofErr w:type="spellStart"/>
+      <w:r>
+        <w:rPr>
+          <w:rFonts w:ascii="Times New Roman" w:eastAsiaTheme="minorEastAsia" w:hAnsi="Times New Roman" w:cs="Times New Roman"/>
+          <w:i/>
+          <w:sz w:val="24"/>
+          <w:szCs w:val="24"/>
+        </w:rPr>
+        <w:t>Controller</w:t>
+      </w:r>
+      <w:proofErr w:type="spellEnd"/>
+      <w:r>
+        <w:rPr>
+          <w:rFonts w:ascii="Times New Roman" w:eastAsiaTheme="minorEastAsia" w:hAnsi="Times New Roman" w:cs="Times New Roman"/>
+          <w:sz w:val="24"/>
+          <w:szCs w:val="24"/>
+        </w:rPr>
+        <w:t xml:space="preserve"> controla ainda quando é que os resultados estarão disponíveis, esta operação é crucial para que não sejam propagados resultados incompletos. </w:t>
+      </w:r>
+    </w:p>
+    <w:p>
+      <w:r>
+        <w:br w:type="page"/>
+      </w:r>
+    </w:p>
+    <w:p>
+      <w:pPr>
+        <w:pStyle w:val="Ttulo1"/>
+      </w:pPr>
+      <w:bookmarkStart w:id="24" w:name="_Toc290744090"/>
+      <w:r>
+        <w:lastRenderedPageBreak/>
+        <w:t>4. Testes e Resultados</w:t>
+      </w:r>
+      <w:bookmarkEnd w:id="24"/>
+    </w:p>
+    <w:p>
+      <w:pPr>
+        <w:tabs>
+          <w:tab w:val="left" w:pos="6725"/>
+        </w:tabs>
+      </w:pPr>
+    </w:p>
+    <w:p>
+      <w:pPr>
+        <w:tabs>
+          <w:tab w:val="left" w:pos="6725"/>
+        </w:tabs>
+      </w:pPr>
+    </w:p>
+    <w:p>
+      <w:pPr>
+        <w:tabs>
+          <w:tab w:val="left" w:pos="6725"/>
+        </w:tabs>
+      </w:pPr>
+    </w:p>
+    <w:p>
+      <w:pPr>
+        <w:tabs>
+          <w:tab w:val="left" w:pos="6725"/>
+        </w:tabs>
+      </w:pPr>
+    </w:p>
+    <w:p>
+      <w:pPr>
+        <w:tabs>
+          <w:tab w:val="left" w:pos="6725"/>
+        </w:tabs>
+      </w:pPr>
+    </w:p>
+    <w:p>
+      <w:pPr>
+        <w:tabs>
+          <w:tab w:val="left" w:pos="6725"/>
+        </w:tabs>
+      </w:pPr>
+    </w:p>
+    <w:p>
+      <w:pPr>
+        <w:tabs>
+          <w:tab w:val="left" w:pos="6725"/>
+        </w:tabs>
+      </w:pPr>
+    </w:p>
+    <w:p>
+      <w:pPr>
+        <w:spacing w:line="360" w:lineRule="auto"/>
+        <w:jc w:val="both"/>
+        <w:rPr>
+          <w:rFonts w:ascii="Times New Roman" w:eastAsiaTheme="minorEastAsia" w:hAnsi="Times New Roman" w:cs="Times New Roman"/>
+          <w:sz w:val="24"/>
+          <w:szCs w:val="24"/>
+        </w:rPr>
+      </w:pPr>
+      <w:r>
+        <w:rPr>
+          <w:rFonts w:ascii="Times New Roman" w:eastAsiaTheme="minorEastAsia" w:hAnsi="Times New Roman" w:cs="Times New Roman"/>
+          <w:sz w:val="24"/>
+          <w:szCs w:val="24"/>
+        </w:rPr>
+        <w:t>Com a representação decimal foi verificado que é igual aos resultados teóricos do algoritmo, enquanto com a representação inteira foi verificado que muito próxima desse resultados.</w:t>
+      </w:r>
+    </w:p>
+    <w:p>
+      <w:pPr>
+        <w:tabs>
+          <w:tab w:val="left" w:pos="6725"/>
+        </w:tabs>
+      </w:pPr>
     </w:p>
     <w:sectPr>
       <w:pgSz w:w="11906" w:h="16838"/>
@@ -8077,6 +9177,314 @@
 </w:styles>
 </file>
 
+<file path=word/glossary/document.xml><?xml version="1.0" encoding="utf-8"?>
+<w:glossaryDocument xmlns:ve="http://schemas.openxmlformats.org/markup-compatibility/2006" xmlns:o="urn:schemas-microsoft-com:office:office" xmlns:r="http://schemas.openxmlformats.org/officeDocument/2006/relationships" xmlns:m="http://schemas.openxmlformats.org/officeDocument/2006/math" xmlns:v="urn:schemas-microsoft-com:vml" xmlns:wp="http://schemas.openxmlformats.org/drawingml/2006/wordprocessingDrawing" xmlns:w10="urn:schemas-microsoft-com:office:word" xmlns:w="http://schemas.openxmlformats.org/wordprocessingml/2006/main" xmlns:wne="http://schemas.microsoft.com/office/word/2006/wordml">
+  <w:docParts/>
+</w:glossaryDocument>
+</file>
+
+<file path=word/glossary/fontTable.xml><?xml version="1.0" encoding="utf-8"?>
+<w:fonts xmlns:r="http://schemas.openxmlformats.org/officeDocument/2006/relationships" xmlns:w="http://schemas.openxmlformats.org/wordprocessingml/2006/main">
+  <w:font w:name="Wingdings">
+    <w:panose1 w:val="05000000000000000000"/>
+    <w:charset w:val="02"/>
+    <w:family w:val="auto"/>
+    <w:pitch w:val="variable"/>
+    <w:sig w:usb0="00000000" w:usb1="10000000" w:usb2="00000000" w:usb3="00000000" w:csb0="80000000" w:csb1="00000000"/>
+  </w:font>
+  <w:font w:name="Times New Roman">
+    <w:panose1 w:val="02020603050405020304"/>
+    <w:charset w:val="00"/>
+    <w:family w:val="roman"/>
+    <w:pitch w:val="variable"/>
+    <w:sig w:usb0="E0002AFF" w:usb1="C0007841" w:usb2="00000009" w:usb3="00000000" w:csb0="000001FF" w:csb1="00000000"/>
+  </w:font>
+  <w:font w:name="Courier New">
+    <w:panose1 w:val="02070309020205020404"/>
+    <w:charset w:val="00"/>
+    <w:family w:val="modern"/>
+    <w:pitch w:val="fixed"/>
+    <w:sig w:usb0="E0002AFF" w:usb1="C0007843" w:usb2="00000009" w:usb3="00000000" w:csb0="000001FF" w:csb1="00000000"/>
+  </w:font>
+  <w:font w:name="Symbol">
+    <w:panose1 w:val="05050102010706020507"/>
+    <w:charset w:val="02"/>
+    <w:family w:val="roman"/>
+    <w:pitch w:val="variable"/>
+    <w:sig w:usb0="00000000" w:usb1="10000000" w:usb2="00000000" w:usb3="00000000" w:csb0="80000000" w:csb1="00000000"/>
+  </w:font>
+  <w:font w:name="Calibri">
+    <w:panose1 w:val="020F0502020204030204"/>
+    <w:charset w:val="00"/>
+    <w:family w:val="swiss"/>
+    <w:pitch w:val="variable"/>
+    <w:sig w:usb0="E10002FF" w:usb1="4000ACFF" w:usb2="00000009" w:usb3="00000000" w:csb0="0000019F" w:csb1="00000000"/>
+  </w:font>
+  <w:font w:name="Cambria">
+    <w:panose1 w:val="02040503050406030204"/>
+    <w:charset w:val="00"/>
+    <w:family w:val="roman"/>
+    <w:pitch w:val="variable"/>
+    <w:sig w:usb0="A00002EF" w:usb1="4000004B" w:usb2="00000000" w:usb3="00000000" w:csb0="0000019F" w:csb1="00000000"/>
+  </w:font>
+  <w:font w:name="Tahoma">
+    <w:panose1 w:val="020B0604030504040204"/>
+    <w:charset w:val="00"/>
+    <w:family w:val="swiss"/>
+    <w:pitch w:val="variable"/>
+    <w:sig w:usb0="E1002EFF" w:usb1="C000605B" w:usb2="00000029" w:usb3="00000000" w:csb0="000101FF" w:csb1="00000000"/>
+  </w:font>
+  <w:font w:name="Cambria Math">
+    <w:panose1 w:val="02040503050406030204"/>
+    <w:charset w:val="00"/>
+    <w:family w:val="roman"/>
+    <w:pitch w:val="variable"/>
+    <w:sig w:usb0="A00002EF" w:usb1="420020EB" w:usb2="00000000" w:usb3="00000000" w:csb0="0000019F" w:csb1="00000000"/>
+  </w:font>
+</w:fonts>
+</file>
+
+<file path=word/glossary/settings.xml><?xml version="1.0" encoding="utf-8"?>
+<w:settings xmlns:o="urn:schemas-microsoft-com:office:office" xmlns:r="http://schemas.openxmlformats.org/officeDocument/2006/relationships" xmlns:m="http://schemas.openxmlformats.org/officeDocument/2006/math" xmlns:v="urn:schemas-microsoft-com:vml" xmlns:w10="urn:schemas-microsoft-com:office:word" xmlns:w="http://schemas.openxmlformats.org/wordprocessingml/2006/main" xmlns:sl="http://schemas.openxmlformats.org/schemaLibrary/2006/main">
+  <w:view w:val="normal"/>
+  <w:defaultTabStop w:val="708"/>
+  <w:hyphenationZone w:val="425"/>
+  <w:characterSpacingControl w:val="doNotCompress"/>
+  <w:compat>
+    <w:useFELayout/>
+  </w:compat>
+  <w:rsids>
+    <w:rsidRoot w:val="00047050"/>
+    <w:rsid w:val="00047050"/>
+    <w:rsid w:val="00FC1B4A"/>
+  </w:rsids>
+  <m:mathPr>
+    <m:mathFont m:val="Cambria Math"/>
+    <m:brkBin m:val="before"/>
+    <m:brkBinSub m:val="--"/>
+    <m:smallFrac m:val="off"/>
+    <m:dispDef/>
+    <m:lMargin m:val="0"/>
+    <m:rMargin m:val="0"/>
+    <m:defJc m:val="centerGroup"/>
+    <m:wrapIndent m:val="1440"/>
+    <m:intLim m:val="subSup"/>
+    <m:naryLim m:val="undOvr"/>
+  </m:mathPr>
+  <w:themeFontLang w:val="pt-PT"/>
+  <w:clrSchemeMapping w:bg1="light1" w:t1="dark1" w:bg2="light2" w:t2="dark2" w:accent1="accent1" w:accent2="accent2" w:accent3="accent3" w:accent4="accent4" w:accent5="accent5" w:accent6="accent6" w:hyperlink="hyperlink" w:followedHyperlink="followedHyperlink"/>
+  <w:decimalSymbol w:val=","/>
+  <w:listSeparator w:val=";"/>
+</w:settings>
+</file>
+
+<file path=word/glossary/styles.xml><?xml version="1.0" encoding="utf-8"?>
+<w:styles xmlns:r="http://schemas.openxmlformats.org/officeDocument/2006/relationships" xmlns:w="http://schemas.openxmlformats.org/wordprocessingml/2006/main">
+  <w:docDefaults>
+    <w:rPrDefault>
+      <w:rPr>
+        <w:rFonts w:asciiTheme="minorHAnsi" w:eastAsiaTheme="minorEastAsia" w:hAnsiTheme="minorHAnsi" w:cstheme="minorBidi"/>
+        <w:sz w:val="22"/>
+        <w:szCs w:val="22"/>
+        <w:lang w:val="pt-PT" w:eastAsia="pt-PT" w:bidi="ar-SA"/>
+      </w:rPr>
+    </w:rPrDefault>
+    <w:pPrDefault>
+      <w:pPr>
+        <w:spacing w:after="200" w:line="276" w:lineRule="auto"/>
+      </w:pPr>
+    </w:pPrDefault>
+  </w:docDefaults>
+  <w:latentStyles w:defLockedState="0" w:defUIPriority="99" w:defSemiHidden="1" w:defUnhideWhenUsed="1" w:defQFormat="0" w:count="267">
+    <w:lsdException w:name="Normal" w:semiHidden="0" w:uiPriority="0" w:unhideWhenUsed="0" w:qFormat="1"/>
+    <w:lsdException w:name="heading 1" w:semiHidden="0" w:uiPriority="9" w:unhideWhenUsed="0" w:qFormat="1"/>
+    <w:lsdException w:name="heading 2" w:uiPriority="9" w:qFormat="1"/>
+    <w:lsdException w:name="heading 3" w:uiPriority="9" w:qFormat="1"/>
+    <w:lsdException w:name="heading 4" w:uiPriority="9" w:qFormat="1"/>
+    <w:lsdException w:name="heading 5" w:uiPriority="9" w:qFormat="1"/>
+    <w:lsdException w:name="heading 6" w:uiPriority="9" w:qFormat="1"/>
+    <w:lsdException w:name="heading 7" w:uiPriority="9" w:qFormat="1"/>
+    <w:lsdException w:name="heading 8" w:uiPriority="9" w:qFormat="1"/>
+    <w:lsdException w:name="heading 9" w:uiPriority="9" w:qFormat="1"/>
+    <w:lsdException w:name="toc 1" w:uiPriority="39"/>
+    <w:lsdException w:name="toc 2" w:uiPriority="39"/>
+    <w:lsdException w:name="toc 3" w:uiPriority="39"/>
+    <w:lsdException w:name="toc 4" w:uiPriority="39"/>
+    <w:lsdException w:name="toc 5" w:uiPriority="39"/>
+    <w:lsdException w:name="toc 6" w:uiPriority="39"/>
+    <w:lsdException w:name="toc 7" w:uiPriority="39"/>
+    <w:lsdException w:name="toc 8" w:uiPriority="39"/>
+    <w:lsdException w:name="toc 9" w:uiPriority="39"/>
+    <w:lsdException w:name="caption" w:uiPriority="35" w:qFormat="1"/>
+    <w:lsdException w:name="Title" w:semiHidden="0" w:uiPriority="10" w:unhideWhenUsed="0" w:qFormat="1"/>
+    <w:lsdException w:name="Default Paragraph Font" w:uiPriority="1"/>
+    <w:lsdException w:name="Subtitle" w:semiHidden="0" w:uiPriority="11" w:unhideWhenUsed="0" w:qFormat="1"/>
+    <w:lsdException w:name="Strong" w:semiHidden="0" w:uiPriority="22" w:unhideWhenUsed="0" w:qFormat="1"/>
+    <w:lsdException w:name="Emphasis" w:semiHidden="0" w:uiPriority="20" w:unhideWhenUsed="0" w:qFormat="1"/>
+    <w:lsdException w:name="Table Grid" w:semiHidden="0" w:uiPriority="59" w:unhideWhenUsed="0"/>
+    <w:lsdException w:name="Placeholder Text" w:unhideWhenUsed="0"/>
+    <w:lsdException w:name="No Spacing" w:semiHidden="0" w:uiPriority="1" w:unhideWhenUsed="0" w:qFormat="1"/>
+    <w:lsdException w:name="Light Shading" w:semiHidden="0" w:uiPriority="60" w:unhideWhenUsed="0"/>
+    <w:lsdException w:name="Light List" w:semiHidden="0" w:uiPriority="61" w:unhideWhenUsed="0"/>
+    <w:lsdException w:name="Light Grid" w:semiHidden="0" w:uiPriority="62" w:unhideWhenUsed="0"/>
+    <w:lsdException w:name="Medium Shading 1" w:semiHidden="0" w:uiPriority="63" w:unhideWhenUsed="0"/>
+    <w:lsdException w:name="Medium Shading 2" w:semiHidden="0" w:uiPriority="64" w:unhideWhenUsed="0"/>
+    <w:lsdException w:name="Medium List 1" w:semiHidden="0" w:uiPriority="65" w:unhideWhenUsed="0"/>
+    <w:lsdException w:name="Medium List 2" w:semiHidden="0" w:uiPriority="66" w:unhideWhenUsed="0"/>
+    <w:lsdException w:name="Medium Grid 1" w:semiHidden="0" w:uiPriority="67" w:unhideWhenUsed="0"/>
+    <w:lsdException w:name="Medium Grid 2" w:semiHidden="0" w:uiPriority="68" w:unhideWhenUsed="0"/>
+    <w:lsdException w:name="Medium Grid 3" w:semiHidden="0" w:uiPriority="69" w:unhideWhenUsed="0"/>
+    <w:lsdException w:name="Dark List" w:semiHidden="0" w:uiPriority="70" w:unhideWhenUsed="0"/>
+    <w:lsdException w:name="Colorful Shading" w:semiHidden="0" w:uiPriority="71" w:unhideWhenUsed="0"/>
+    <w:lsdException w:name="Colorful List" w:semiHidden="0" w:uiPriority="72" w:unhideWhenUsed="0"/>
+    <w:lsdException w:name="Colorful Grid" w:semiHidden="0" w:uiPriority="73" w:unhideWhenUsed="0"/>
+    <w:lsdException w:name="Light Shading Accent 1" w:semiHidden="0" w:uiPriority="60" w:unhideWhenUsed="0"/>
+    <w:lsdException w:name="Light List Accent 1" w:semiHidden="0" w:uiPriority="61" w:unhideWhenUsed="0"/>
+    <w:lsdException w:name="Light Grid Accent 1" w:semiHidden="0" w:uiPriority="62" w:unhideWhenUsed="0"/>
+    <w:lsdException w:name="Medium Shading 1 Accent 1" w:semiHidden="0" w:uiPriority="63" w:unhideWhenUsed="0"/>
+    <w:lsdException w:name="Medium Shading 2 Accent 1" w:semiHidden="0" w:uiPriority="64" w:unhideWhenUsed="0"/>
+    <w:lsdException w:name="Medium List 1 Accent 1" w:semiHidden="0" w:uiPriority="65" w:unhideWhenUsed="0"/>
+    <w:lsdException w:name="Revision" w:unhideWhenUsed="0"/>
+    <w:lsdException w:name="List Paragraph" w:semiHidden="0" w:uiPriority="34" w:unhideWhenUsed="0" w:qFormat="1"/>
+    <w:lsdException w:name="Quote" w:semiHidden="0" w:uiPriority="29" w:unhideWhenUsed="0" w:qFormat="1"/>
+    <w:lsdException w:name="Intense Quote" w:semiHidden="0" w:uiPriority="30" w:unhideWhenUsed="0" w:qFormat="1"/>
+    <w:lsdException w:name="Medium List 2 Accent 1" w:semiHidden="0" w:uiPriority="66" w:unhideWhenUsed="0"/>
+    <w:lsdException w:name="Medium Grid 1 Accent 1" w:semiHidden="0" w:uiPriority="67" w:unhideWhenUsed="0"/>
+    <w:lsdException w:name="Medium Grid 2 Accent 1" w:semiHidden="0" w:uiPriority="68" w:unhideWhenUsed="0"/>
+    <w:lsdException w:name="Medium Grid 3 Accent 1" w:semiHidden="0" w:uiPriority="69" w:unhideWhenUsed="0"/>
+    <w:lsdException w:name="Dark List Accent 1" w:semiHidden="0" w:uiPriority="70" w:unhideWhenUsed="0"/>
+    <w:lsdException w:name="Colorful Shading Accent 1" w:semiHidden="0" w:uiPriority="71" w:unhideWhenUsed="0"/>
+    <w:lsdException w:name="Colorful List Accent 1" w:semiHidden="0" w:uiPriority="72" w:unhideWhenUsed="0"/>
+    <w:lsdException w:name="Colorful Grid Accent 1" w:semiHidden="0" w:uiPriority="73" w:unhideWhenUsed="0"/>
+    <w:lsdException w:name="Light Shading Accent 2" w:semiHidden="0" w:uiPriority="60" w:unhideWhenUsed="0"/>
+    <w:lsdException w:name="Light List Accent 2" w:semiHidden="0" w:uiPriority="61" w:unhideWhenUsed="0"/>
+    <w:lsdException w:name="Light Grid Accent 2" w:semiHidden="0" w:uiPriority="62" w:unhideWhenUsed="0"/>
+    <w:lsdException w:name="Medium Shading 1 Accent 2" w:semiHidden="0" w:uiPriority="63" w:unhideWhenUsed="0"/>
+    <w:lsdException w:name="Medium Shading 2 Accent 2" w:semiHidden="0" w:uiPriority="64" w:unhideWhenUsed="0"/>
+    <w:lsdException w:name="Medium List 1 Accent 2" w:semiHidden="0" w:uiPriority="65" w:unhideWhenUsed="0"/>
+    <w:lsdException w:name="Medium List 2 Accent 2" w:semiHidden="0" w:uiPriority="66" w:unhideWhenUsed="0"/>
+    <w:lsdException w:name="Medium Grid 1 Accent 2" w:semiHidden="0" w:uiPriority="67" w:unhideWhenUsed="0"/>
+    <w:lsdException w:name="Medium Grid 2 Accent 2" w:semiHidden="0" w:uiPriority="68" w:unhideWhenUsed="0"/>
+    <w:lsdException w:name="Medium Grid 3 Accent 2" w:semiHidden="0" w:uiPriority="69" w:unhideWhenUsed="0"/>
+    <w:lsdException w:name="Dark List Accent 2" w:semiHidden="0" w:uiPriority="70" w:unhideWhenUsed="0"/>
+    <w:lsdException w:name="Colorful Shading Accent 2" w:semiHidden="0" w:uiPriority="71" w:unhideWhenUsed="0"/>
+    <w:lsdException w:name="Colorful List Accent 2" w:semiHidden="0" w:uiPriority="72" w:unhideWhenUsed="0"/>
+    <w:lsdException w:name="Colorful Grid Accent 2" w:semiHidden="0" w:uiPriority="73" w:unhideWhenUsed="0"/>
+    <w:lsdException w:name="Light Shading Accent 3" w:semiHidden="0" w:uiPriority="60" w:unhideWhenUsed="0"/>
+    <w:lsdException w:name="Light List Accent 3" w:semiHidden="0" w:uiPriority="61" w:unhideWhenUsed="0"/>
+    <w:lsdException w:name="Light Grid Accent 3" w:semiHidden="0" w:uiPriority="62" w:unhideWhenUsed="0"/>
+    <w:lsdException w:name="Medium Shading 1 Accent 3" w:semiHidden="0" w:uiPriority="63" w:unhideWhenUsed="0"/>
+    <w:lsdException w:name="Medium Shading 2 Accent 3" w:semiHidden="0" w:uiPriority="64" w:unhideWhenUsed="0"/>
+    <w:lsdException w:name="Medium List 1 Accent 3" w:semiHidden="0" w:uiPriority="65" w:unhideWhenUsed="0"/>
+    <w:lsdException w:name="Medium List 2 Accent 3" w:semiHidden="0" w:uiPriority="66" w:unhideWhenUsed="0"/>
+    <w:lsdException w:name="Medium Grid 1 Accent 3" w:semiHidden="0" w:uiPriority="67" w:unhideWhenUsed="0"/>
+    <w:lsdException w:name="Medium Grid 2 Accent 3" w:semiHidden="0" w:uiPriority="68" w:unhideWhenUsed="0"/>
+    <w:lsdException w:name="Medium Grid 3 Accent 3" w:semiHidden="0" w:uiPriority="69" w:unhideWhenUsed="0"/>
+    <w:lsdException w:name="Dark List Accent 3" w:semiHidden="0" w:uiPriority="70" w:unhideWhenUsed="0"/>
+    <w:lsdException w:name="Colorful Shading Accent 3" w:semiHidden="0" w:uiPriority="71" w:unhideWhenUsed="0"/>
+    <w:lsdException w:name="Colorful List Accent 3" w:semiHidden="0" w:uiPriority="72" w:unhideWhenUsed="0"/>
+    <w:lsdException w:name="Colorful Grid Accent 3" w:semiHidden="0" w:uiPriority="73" w:unhideWhenUsed="0"/>
+    <w:lsdException w:name="Light Shading Accent 4" w:semiHidden="0" w:uiPriority="60" w:unhideWhenUsed="0"/>
+    <w:lsdException w:name="Light List Accent 4" w:semiHidden="0" w:uiPriority="61" w:unhideWhenUsed="0"/>
+    <w:lsdException w:name="Light Grid Accent 4" w:semiHidden="0" w:uiPriority="62" w:unhideWhenUsed="0"/>
+    <w:lsdException w:name="Medium Shading 1 Accent 4" w:semiHidden="0" w:uiPriority="63" w:unhideWhenUsed="0"/>
+    <w:lsdException w:name="Medium Shading 2 Accent 4" w:semiHidden="0" w:uiPriority="64" w:unhideWhenUsed="0"/>
+    <w:lsdException w:name="Medium List 1 Accent 4" w:semiHidden="0" w:uiPriority="65" w:unhideWhenUsed="0"/>
+    <w:lsdException w:name="Medium List 2 Accent 4" w:semiHidden="0" w:uiPriority="66" w:unhideWhenUsed="0"/>
+    <w:lsdException w:name="Medium Grid 1 Accent 4" w:semiHidden="0" w:uiPriority="67" w:unhideWhenUsed="0"/>
+    <w:lsdException w:name="Medium Grid 2 Accent 4" w:semiHidden="0" w:uiPriority="68" w:unhideWhenUsed="0"/>
+    <w:lsdException w:name="Medium Grid 3 Accent 4" w:semiHidden="0" w:uiPriority="69" w:unhideWhenUsed="0"/>
+    <w:lsdException w:name="Dark List Accent 4" w:semiHidden="0" w:uiPriority="70" w:unhideWhenUsed="0"/>
+    <w:lsdException w:name="Colorful Shading Accent 4" w:semiHidden="0" w:uiPriority="71" w:unhideWhenUsed="0"/>
+    <w:lsdException w:name="Colorful List Accent 4" w:semiHidden="0" w:uiPriority="72" w:unhideWhenUsed="0"/>
+    <w:lsdException w:name="Colorful Grid Accent 4" w:semiHidden="0" w:uiPriority="73" w:unhideWhenUsed="0"/>
+    <w:lsdException w:name="Light Shading Accent 5" w:semiHidden="0" w:uiPriority="60" w:unhideWhenUsed="0"/>
+    <w:lsdException w:name="Light List Accent 5" w:semiHidden="0" w:uiPriority="61" w:unhideWhenUsed="0"/>
+    <w:lsdException w:name="Light Grid Accent 5" w:semiHidden="0" w:uiPriority="62" w:unhideWhenUsed="0"/>
+    <w:lsdException w:name="Medium Shading 1 Accent 5" w:semiHidden="0" w:uiPriority="63" w:unhideWhenUsed="0"/>
+    <w:lsdException w:name="Medium Shading 2 Accent 5" w:semiHidden="0" w:uiPriority="64" w:unhideWhenUsed="0"/>
+    <w:lsdException w:name="Medium List 1 Accent 5" w:semiHidden="0" w:uiPriority="65" w:unhideWhenUsed="0"/>
+    <w:lsdException w:name="Medium List 2 Accent 5" w:semiHidden="0" w:uiPriority="66" w:unhideWhenUsed="0"/>
+    <w:lsdException w:name="Medium Grid 1 Accent 5" w:semiHidden="0" w:uiPriority="67" w:unhideWhenUsed="0"/>
+    <w:lsdException w:name="Medium Grid 2 Accent 5" w:semiHidden="0" w:uiPriority="68" w:unhideWhenUsed="0"/>
+    <w:lsdException w:name="Medium Grid 3 Accent 5" w:semiHidden="0" w:uiPriority="69" w:unhideWhenUsed="0"/>
+    <w:lsdException w:name="Dark List Accent 5" w:semiHidden="0" w:uiPriority="70" w:unhideWhenUsed="0"/>
+    <w:lsdException w:name="Colorful Shading Accent 5" w:semiHidden="0" w:uiPriority="71" w:unhideWhenUsed="0"/>
+    <w:lsdException w:name="Colorful List Accent 5" w:semiHidden="0" w:uiPriority="72" w:unhideWhenUsed="0"/>
+    <w:lsdException w:name="Colorful Grid Accent 5" w:semiHidden="0" w:uiPriority="73" w:unhideWhenUsed="0"/>
+    <w:lsdException w:name="Light Shading Accent 6" w:semiHidden="0" w:uiPriority="60" w:unhideWhenUsed="0"/>
+    <w:lsdException w:name="Light List Accent 6" w:semiHidden="0" w:uiPriority="61" w:unhideWhenUsed="0"/>
+    <w:lsdException w:name="Light Grid Accent 6" w:semiHidden="0" w:uiPriority="62" w:unhideWhenUsed="0"/>
+    <w:lsdException w:name="Medium Shading 1 Accent 6" w:semiHidden="0" w:uiPriority="63" w:unhideWhenUsed="0"/>
+    <w:lsdException w:name="Medium Shading 2 Accent 6" w:semiHidden="0" w:uiPriority="64" w:unhideWhenUsed="0"/>
+    <w:lsdException w:name="Medium List 1 Accent 6" w:semiHidden="0" w:uiPriority="65" w:unhideWhenUsed="0"/>
+    <w:lsdException w:name="Medium List 2 Accent 6" w:semiHidden="0" w:uiPriority="66" w:unhideWhenUsed="0"/>
+    <w:lsdException w:name="Medium Grid 1 Accent 6" w:semiHidden="0" w:uiPriority="67" w:unhideWhenUsed="0"/>
+    <w:lsdException w:name="Medium Grid 2 Accent 6" w:semiHidden="0" w:uiPriority="68" w:unhideWhenUsed="0"/>
+    <w:lsdException w:name="Medium Grid 3 Accent 6" w:semiHidden="0" w:uiPriority="69" w:unhideWhenUsed="0"/>
+    <w:lsdException w:name="Dark List Accent 6" w:semiHidden="0" w:uiPriority="70" w:unhideWhenUsed="0"/>
+    <w:lsdException w:name="Colorful Shading Accent 6" w:semiHidden="0" w:uiPriority="71" w:unhideWhenUsed="0"/>
+    <w:lsdException w:name="Colorful List Accent 6" w:semiHidden="0" w:uiPriority="72" w:unhideWhenUsed="0"/>
+    <w:lsdException w:name="Colorful Grid Accent 6" w:semiHidden="0" w:uiPriority="73" w:unhideWhenUsed="0"/>
+    <w:lsdException w:name="Subtle Emphasis" w:semiHidden="0" w:uiPriority="19" w:unhideWhenUsed="0" w:qFormat="1"/>
+    <w:lsdException w:name="Intense Emphasis" w:semiHidden="0" w:uiPriority="21" w:unhideWhenUsed="0" w:qFormat="1"/>
+    <w:lsdException w:name="Subtle Reference" w:semiHidden="0" w:uiPriority="31" w:unhideWhenUsed="0" w:qFormat="1"/>
+    <w:lsdException w:name="Intense Reference" w:semiHidden="0" w:uiPriority="32" w:unhideWhenUsed="0" w:qFormat="1"/>
+    <w:lsdException w:name="Book Title" w:semiHidden="0" w:uiPriority="33" w:unhideWhenUsed="0" w:qFormat="1"/>
+    <w:lsdException w:name="Bibliography" w:uiPriority="37"/>
+    <w:lsdException w:name="TOC Heading" w:uiPriority="39" w:qFormat="1"/>
+  </w:latentStyles>
+  <w:style w:type="paragraph" w:default="1" w:styleId="Normal">
+    <w:name w:val="Normal"/>
+    <w:qFormat/>
+  </w:style>
+  <w:style w:type="character" w:default="1" w:styleId="Tipodeletrapredefinidodopargrafo">
+    <w:name w:val="Default Paragraph Font"/>
+    <w:uiPriority w:val="1"/>
+    <w:semiHidden/>
+    <w:unhideWhenUsed/>
+  </w:style>
+  <w:style w:type="table" w:default="1" w:styleId="Tabelanormal">
+    <w:name w:val="Normal Table"/>
+    <w:uiPriority w:val="99"/>
+    <w:semiHidden/>
+    <w:unhideWhenUsed/>
+    <w:qFormat/>
+    <w:tblPr>
+      <w:tblInd w:w="0" w:type="dxa"/>
+      <w:tblCellMar>
+        <w:top w:w="0" w:type="dxa"/>
+        <w:left w:w="108" w:type="dxa"/>
+        <w:bottom w:w="0" w:type="dxa"/>
+        <w:right w:w="108" w:type="dxa"/>
+      </w:tblCellMar>
+    </w:tblPr>
+  </w:style>
+  <w:style w:type="numbering" w:default="1" w:styleId="Semlista">
+    <w:name w:val="No List"/>
+    <w:uiPriority w:val="99"/>
+    <w:semiHidden/>
+    <w:unhideWhenUsed/>
+  </w:style>
+  <w:style w:type="character" w:styleId="TextodoMarcadordePosio">
+    <w:name w:val="Placeholder Text"/>
+    <w:basedOn w:val="Tipodeletrapredefinidodopargrafo"/>
+    <w:uiPriority w:val="99"/>
+    <w:semiHidden/>
+    <w:rsid w:val="00047050"/>
+    <w:rPr>
+      <w:color w:val="808080"/>
+    </w:rPr>
+  </w:style>
+</w:styles>
+</file>
+
+<file path=word/glossary/webSettings.xml><?xml version="1.0" encoding="utf-8"?>
+<w:webSettings xmlns:r="http://schemas.openxmlformats.org/officeDocument/2006/relationships" xmlns:w="http://schemas.openxmlformats.org/wordprocessingml/2006/main">
+  <w:optimizeForBrowser/>
+</w:webSettings>
+</file>
+
 <file path=word/theme/theme1.xml><?xml version="1.0" encoding="utf-8"?>
 <a:theme xmlns:a="http://schemas.openxmlformats.org/drawingml/2006/main" name="Tema do Office">
   <a:themeElements>
@@ -8456,7 +9864,7 @@
 </file>
 
 <file path=customXml/itemProps1.xml><?xml version="1.0" encoding="utf-8"?>
-<ds:datastoreItem xmlns:ds="http://schemas.openxmlformats.org/officeDocument/2006/customXml" ds:itemID="{B3631FB4-CB82-4AF3-98D9-72B21489FD42}">
+<ds:datastoreItem xmlns:ds="http://schemas.openxmlformats.org/officeDocument/2006/customXml" ds:itemID="{373DAB7B-E970-44FF-A7E5-90A2EC7C2AA5}">
   <ds:schemaRefs>
     <ds:schemaRef ds:uri="http://schemas.openxmlformats.org/officeDocument/2006/bibliography"/>
   </ds:schemaRefs>

</xml_diff>